<commit_message>
MHD2-131: Clinical context update - CML (28Aug2024)
</commit_message>
<xml_diff>
--- a/inst/clinical_context/Chronic_Myeloid_Leukaemia.docx
+++ b/inst/clinical_context/Chronic_Myeloid_Leukaemia.docx
@@ -11,6 +11,14 @@
           <w:szCs w:val="6"/>
         </w:rPr>
       </w:pPr>
+      <w:r>
+        <w:rPr>
+          <w:noProof/>
+          <w:sz w:val="6"/>
+          <w:szCs w:val="6"/>
+        </w:rPr>
+        <w:t xml:space="preserve"> </w:t>
+      </w:r>
     </w:p>
     <w:tbl>
       <w:tblPr>
@@ -52,18 +60,10 @@
               <w:pStyle w:val="CLIN1HEADING"/>
             </w:pPr>
             <w:r>
-              <w:t xml:space="preserve">cLINICAL UTILITY OF </w:t>
-            </w:r>
-            <w:r>
-              <w:t>MOLECULAR</w:t>
-            </w:r>
-            <w:r>
-              <w:t xml:space="preserve"> TESTING IN </w:t>
+              <w:t xml:space="preserve">cLINICAL UTILITY OF MOLECULAR TESTING IN </w:t>
             </w:r>
             <w:r>
               <w:br/>
-            </w:r>
-            <w:r>
               <w:t>chronic myeloid leukaemia</w:t>
             </w:r>
           </w:p>
@@ -95,10 +95,7 @@
               <w:t>reciprocal</w:t>
             </w:r>
             <w:r>
-              <w:t xml:space="preserve"> </w:t>
-            </w:r>
-            <w:r>
-              <w:t xml:space="preserve">translocation t(9;22)(q34.1;q11.2), resulting in the </w:t>
+              <w:t xml:space="preserve"> translocation t(9;22)(q34.1;q11.2), resulting in the </w:t>
             </w:r>
             <w:r>
               <w:rPr>
@@ -144,22 +141,10 @@
               <w:t>protein (p210)</w:t>
             </w:r>
             <w:r>
-              <w:t xml:space="preserve"> </w:t>
-            </w:r>
-            <w:r>
-              <w:t>is detected</w:t>
-            </w:r>
-            <w:r>
-              <w:t xml:space="preserve"> in </w:t>
-            </w:r>
-            <w:r>
-              <w:t xml:space="preserve">the </w:t>
-            </w:r>
-            <w:r>
-              <w:t>vast majority</w:t>
-            </w:r>
-            <w:r>
-              <w:t xml:space="preserve"> of CML cases</w:t>
+              <w:t xml:space="preserve"> is detected</w:t>
+            </w:r>
+            <w:r>
+              <w:t xml:space="preserve"> in the vast majority of CML cases</w:t>
             </w:r>
             <w:r>
               <w:t>, encoded by either e13a2 (b2a2) or e14a2 (b3a2)</w:t>
@@ -522,52 +507,13 @@
               <w:t xml:space="preserve"> p190 fusion </w:t>
             </w:r>
             <w:r>
-              <w:t xml:space="preserve">protein (p190), resulting from the fusion transcript </w:t>
-            </w:r>
-            <w:r>
-              <w:t>e1a2</w:t>
-            </w:r>
-            <w:r>
-              <w:t>,</w:t>
-            </w:r>
-            <w:r>
-              <w:t xml:space="preserve"> is</w:t>
-            </w:r>
-            <w:r>
-              <w:t xml:space="preserve"> </w:t>
+              <w:t xml:space="preserve">protein (p190), resulting from the fusion transcript e1a2, is </w:t>
             </w:r>
             <w:r>
               <w:t xml:space="preserve">most frequently associated with Ph-positive ALL, </w:t>
             </w:r>
             <w:r>
-              <w:t xml:space="preserve">however it </w:t>
-            </w:r>
-            <w:r>
-              <w:t>occurs as the sole BCR</w:t>
-            </w:r>
-            <w:r>
-              <w:t>::</w:t>
-            </w:r>
-            <w:r>
-              <w:t>ABL</w:t>
-            </w:r>
-            <w:r>
-              <w:t>1</w:t>
-            </w:r>
-            <w:r>
-              <w:t xml:space="preserve"> isoform at diagnosis in a minority of CML cases (1</w:t>
-            </w:r>
-            <w:r>
-              <w:t>%</w:t>
-            </w:r>
-            <w:r>
-              <w:t xml:space="preserve">-2%) and </w:t>
-            </w:r>
-            <w:r>
-              <w:t>has been</w:t>
-            </w:r>
-            <w:r>
-              <w:t xml:space="preserve"> associated with monocytosis</w:t>
+              <w:t>however it occurs as the sole BCR::ABL1 isoform at diagnosis in a minority of CML cases (1%-2%) and has been associated with monocytosis</w:t>
             </w:r>
             <w:r>
               <w:fldChar w:fldCharType="begin"/>
@@ -729,13 +675,7 @@
               <w:spacing w:line="259" w:lineRule="auto"/>
             </w:pPr>
             <w:r>
-              <w:t>Accelerated phase CML has been omi</w:t>
-            </w:r>
-            <w:r>
-              <w:t xml:space="preserve">tted </w:t>
-            </w:r>
-            <w:r>
-              <w:t>by the WHO 5</w:t>
+              <w:t>Accelerated phase CML has been omitted by the WHO 5</w:t>
             </w:r>
             <w:r>
               <w:rPr>
@@ -744,43 +684,7 @@
               <w:t>th</w:t>
             </w:r>
             <w:r>
-              <w:t xml:space="preserve"> edition </w:t>
-            </w:r>
-            <w:r>
-              <w:t xml:space="preserve">as </w:t>
-            </w:r>
-            <w:r>
-              <w:t xml:space="preserve">the </w:t>
-            </w:r>
-            <w:r>
-              <w:t xml:space="preserve">outcomes </w:t>
-            </w:r>
-            <w:r>
-              <w:t>are</w:t>
-            </w:r>
-            <w:r>
-              <w:t xml:space="preserve"> </w:t>
-            </w:r>
-            <w:r>
-              <w:t>similar</w:t>
-            </w:r>
-            <w:r>
-              <w:t xml:space="preserve"> to </w:t>
-            </w:r>
-            <w:r>
-              <w:t xml:space="preserve">those </w:t>
-            </w:r>
-            <w:r>
-              <w:t>presenting</w:t>
-            </w:r>
-            <w:r>
-              <w:t xml:space="preserve"> </w:t>
-            </w:r>
-            <w:r>
-              <w:t xml:space="preserve">in chronic phase </w:t>
-            </w:r>
-            <w:r>
-              <w:t xml:space="preserve">in the tyrosine kinase inhibitor (TKI) era </w:t>
+              <w:t xml:space="preserve"> edition as the outcomes are similar to those presenting in chronic phase in the tyrosine kinase inhibitor (TKI) era </w:t>
             </w:r>
             <w:r>
               <w:fldChar w:fldCharType="begin">
@@ -1521,19 +1425,7 @@
               <w:rPr>
                 <w:iCs/>
               </w:rPr>
-              <w:t>15</w:t>
-            </w:r>
-            <w:r>
-              <w:rPr>
-                <w:iCs/>
-              </w:rPr>
-              <w:t>%</w:t>
-            </w:r>
-            <w:r>
-              <w:rPr>
-                <w:iCs/>
-              </w:rPr>
-              <w:t>-20%)</w:t>
+              <w:t>15%-20%)</w:t>
             </w:r>
             <w:r>
               <w:t>,</w:t>
@@ -1637,86 +1529,87 @@
 L2RhdGU+PC9wdWItZGF0ZXM+PC9kYXRlcz48aXNibj4yNDczLTk1MzcgKEVsZWN0cm9uaWMpJiN4
 RDsyNDczLTk1MjkgKFByaW50KSYjeEQ7MjQ3My05NTI5IChMaW5raW5nKTwvaXNibj48YWNjZXNz
 aW9uLW51bT4zMjA0NTQ3NjwvYWNjZXNzaW9uLW51bT48dXJscz48cmVsYXRlZC11cmxzPjx1cmw+
-aHR0cHM6Ly93d3cubmNiaS5ubG0ubmloLmdvdi9wdWJtZWQvMzIwNDU0NzY8L3VybD48L3JlbGF0
-ZWQtdXJscz48L3VybHM+PGN1c3RvbTI+UE1DNzAxMzI3MCBmcm9tIE5vdmFydGlzLCBQZml6ZXIs
-IGFuZCBCcmlzdG9sLU15ZXJzIFNxdWliYiAoYWxsIDMgdW5yZWxhdGVkIHRvIHRoaXMgc3R1ZHkp
-LiBTLkEuQS4gaGFzIHJlY2VpdmVkIHJlc2VhcmNoIGZ1bmRpbmcgZnJvbSBJbmN5dGUuIFRoZSBy
-ZW1haW5pbmcgYXV0aG9ycyBkZWNsYXJlIG5vIGNvbXBldGluZyBmaW5hbmNpYWwgaW50ZXJlc3Rz
-LjwvY3VzdG9tMj48ZWxlY3Ryb25pYy1yZXNvdXJjZS1udW0+MTAuMTE4Mi9ibG9vZGFkdmFuY2Vz
-LjIwMTkwMDA5NDM8L2VsZWN0cm9uaWMtcmVzb3VyY2UtbnVtPjxyZW1vdGUtZGF0YWJhc2UtcHJv
-dmlkZXI+TkxNPC9yZW1vdGUtZGF0YWJhc2UtcHJvdmlkZXI+PGxhbmd1YWdlPmVuZzwvbGFuZ3Vh
-Z2U+PC9yZWNvcmQ+PC9DaXRlPjxDaXRlPjxBdXRob3I+R3Jvc3NtYW5uPC9BdXRob3I+PFllYXI+
-MjAxMTwvWWVhcj48UmVjTnVtPjMxODwvUmVjTnVtPjxyZWNvcmQ+PHJlYy1udW1iZXI+MzE4PC9y
-ZWMtbnVtYmVyPjxmb3JlaWduLWtleXM+PGtleSBhcHA9IkVOIiBkYi1pZD0iNXI1ZmF0ZTV3MjVl
-NWllMHp4MnhwMHd0cnh6czB3dnh0ZHh4IiB0aW1lc3RhbXA9IjE2NDY3MTQ3OTkiIGd1aWQ9Ijg0
-OWFiNWI0LTZhYmEtNDVlMC05MmM4LTVmNTYzOTJlYWQ2ZCI+MzE4PC9rZXk+PGtleSBhcHA9IkVO
-V2ViIiBkYi1pZD0iIj4wPC9rZXk+PC9mb3JlaWduLWtleXM+PHJlZi10eXBlIG5hbWU9IkpvdXJu
-YWwgQXJ0aWNsZSI+MTc8L3JlZi10eXBlPjxjb250cmlidXRvcnM+PGF1dGhvcnM+PGF1dGhvcj5H
-cm9zc21hbm4sIFYuPC9hdXRob3I+PGF1dGhvcj5Lb2hsbWFubiwgQS48L2F1dGhvcj48YXV0aG9y
-PlplbmdlciwgTS48L2F1dGhvcj48YXV0aG9yPlNjaGluZGVsYSwgUy48L2F1dGhvcj48YXV0aG9y
-PkVkZXIsIEMuPC9hdXRob3I+PGF1dGhvcj5XZWlzc21hbm4sIFMuPC9hdXRob3I+PGF1dGhvcj5T
-Y2huaXR0Z2VyLCBTLjwvYXV0aG9yPjxhdXRob3I+S2VybiwgVy48L2F1dGhvcj48YXV0aG9yPk11
-bGxlciwgTS4gQy48L2F1dGhvcj48YXV0aG9yPkhvY2hoYXVzLCBBLjwvYXV0aG9yPjxhdXRob3I+
-SGFmZXJsYWNoLCBULjwvYXV0aG9yPjxhdXRob3I+SGFmZXJsYWNoLCBDLjwvYXV0aG9yPjwvYXV0
-aG9ycz48L2NvbnRyaWJ1dG9ycz48dGl0bGVzPjx0aXRsZT5BIGRlZXAtc2VxdWVuY2luZyBzdHVk
-eSBvZiBjaHJvbmljIG15ZWxvaWQgbGV1a2VtaWEgcGF0aWVudHMgaW4gYmxhc3QgY3Jpc2lzIChC
-Qy1DTUwpIGRldGVjdHMgbXV0YXRpb25zIGluIDc2LjklIG9mIGNhc2VzPC90aXRsZT48c2Vjb25k
-YXJ5LXRpdGxlPkxldWtlbWlhPC9zZWNvbmRhcnktdGl0bGU+PC90aXRsZXM+PHBlcmlvZGljYWw+
-PGZ1bGwtdGl0bGU+TGV1a2VtaWE8L2Z1bGwtdGl0bGU+PC9wZXJpb2RpY2FsPjxwYWdlcz41NTct
-NjA8L3BhZ2VzPjx2b2x1bWU+MjU8L3ZvbHVtZT48bnVtYmVyPjM8L251bWJlcj48ZWRpdGlvbj4y
-MDExLzAxLzI5PC9lZGl0aW9uPjxrZXl3b3Jkcz48a2V5d29yZD5CbGFzdCBDcmlzaXMvKmdlbmV0
-aWNzPC9rZXl3b3JkPjxrZXl3b3JkPkNocm9tb3NvbWUgQWJlcnJhdGlvbnM8L2tleXdvcmQ+PGtl
-eXdvcmQ+Q29yZSBCaW5kaW5nIEZhY3RvciBBbHBoYSAyIFN1YnVuaXQvZ2VuZXRpY3M8L2tleXdv
-cmQ+PGtleXdvcmQ+RnVzaW9uIFByb3RlaW5zLCBiY3ItYWJsL2dlbmV0aWNzPC9rZXl3b3JkPjxr
-ZXl3b3JkPkdlbmVzLCBXaWxtcyBUdW1vcjwva2V5d29yZD48a2V5d29yZD5IdW1hbnM8L2tleXdv
-cmQ+PGtleXdvcmQ+SWthcm9zIFRyYW5zY3JpcHRpb24gRmFjdG9yL2dlbmV0aWNzPC9rZXl3b3Jk
-PjxrZXl3b3JkPkxldWtlbWlhLCBNeWVsb2dlbm91cywgQ2hyb25pYywgQkNSLUFCTCBQb3NpdGl2
-ZS8qZ2VuZXRpY3M8L2tleXdvcmQ+PGtleXdvcmQ+Kk11dGF0aW9uPC9rZXl3b3JkPjxrZXl3b3Jk
-PlJlcHJlc3NvciBQcm90ZWlucy9nZW5ldGljczwva2V5d29yZD48L2tleXdvcmRzPjxkYXRlcz48
-eWVhcj4yMDExPC95ZWFyPjxwdWItZGF0ZXM+PGRhdGU+TWFyPC9kYXRlPjwvcHViLWRhdGVzPjwv
-ZGF0ZXM+PGlzYm4+MTQ3Ni01NTUxIChFbGVjdHJvbmljKSYjeEQ7MDg4Ny02OTI0IChMaW5raW5n
-KTwvaXNibj48YWNjZXNzaW9uLW51bT4yMTI3NDAwNDwvYWNjZXNzaW9uLW51bT48dXJscz48cmVs
-YXRlZC11cmxzPjx1cmw+aHR0cHM6Ly93d3cubmNiaS5ubG0ubmloLmdvdi9wdWJtZWQvMjEyNzQw
-MDQ8L3VybD48L3JlbGF0ZWQtdXJscz48L3VybHM+PGVsZWN0cm9uaWMtcmVzb3VyY2UtbnVtPjEw
-LjEwMzgvbGV1LjIwMTAuMjk4PC9lbGVjdHJvbmljLXJlc291cmNlLW51bT48L3JlY29yZD48L0Np
-dGU+PENpdGU+PEF1dGhvcj5BZG5hbi1Bd2FkPC9BdXRob3I+PFllYXI+MjAyMTwvWWVhcj48UmVj
-TnVtPjMyNjc8L1JlY051bT48cmVjb3JkPjxyZWMtbnVtYmVyPjMyNjc8L3JlYy1udW1iZXI+PGZv
-cmVpZ24ta2V5cz48a2V5IGFwcD0iRU4iIGRiLWlkPSI1cjVmYXRlNXcyNWU1aWUwengyeHAwd3Ry
-eHpzMHd2eHRkeHgiIHRpbWVzdGFtcD0iMTY0NjcxOTUyMyIgZ3VpZD0iMGVjMDc2OWMtZTI2NS00
-ZDU0LTk1MzMtNTA4YWEzMTI3ZGNjIj4zMjY3PC9rZXk+PC9mb3JlaWduLWtleXM+PHJlZi10eXBl
-IG5hbWU9IkpvdXJuYWwgQXJ0aWNsZSI+MTc8L3JlZi10eXBlPjxjb250cmlidXRvcnM+PGF1dGhv
-cnM+PGF1dGhvcj5BZG5hbi1Bd2FkLCBTLjwvYXV0aG9yPjxhdXRob3I+S2Fua2FpbmVuLCBNLjwv
-YXV0aG9yPjxhdXRob3I+TXVzdGpva2ksIFMuPC9hdXRob3I+PC9hdXRob3JzPjwvY29udHJpYnV0
-b3JzPjxhdXRoLWFkZHJlc3M+SGVtYXRvbG9neSBSZXNlYXJjaCBVbml0IEhlbHNpbmtpLCBVbml2
-ZXJzaXR5IG9mIEhlbHNpbmtpIGFuZCBIZWxzaW5raSBVbml2ZXJzaXR5IEhvc3BpdGFsIENvbXBy
-ZWhlbnNpdmUgQ2FuY2VyIENlbnRlciwgSGVsc2lua2ksIEZpbmxhbmQuJiN4RDtUcmFuc2xhdGlv
-bmFsIEltbXVub2xvZ3kgUmVzZWFyY2ggUHJvZ3JhbSBhbmQgRGVwYXJ0bWVudCBvZiBDbGluaWNh
-bCBDaGVtaXN0cnkgYW5kIEhlbWF0b2xvZ3ksIFVuaXZlcnNpdHkgb2YgSGVsc2lua2ksIEhlbHNp
-bmtpLCBGaW5sYW5kLiYjeEQ7aUNBTiBEaWdpdGFsIFByZWNpc2lvbiBDYW5jZXIgTWVkaWNpbmUg
-RmxhZ3NoaXAsIEhlbHNpbmtpLCBGaW5sYW5kLjwvYXV0aC1hZGRyZXNzPjx0aXRsZXM+PHRpdGxl
-Pk11dGF0aW9uYWwgbGFuZHNjYXBlIG9mIGNocm9uaWMgbXllbG9pZCBsZXVrZW1pYTogbW9yZSB0
-aGFuIGEgc2luZ2xlIG9uY29nZW5lIGxldWtlbWlhPC90aXRsZT48c2Vjb25kYXJ5LXRpdGxlPkxl
-dWsgTHltcGhvbWE8L3NlY29uZGFyeS10aXRsZT48L3RpdGxlcz48cGVyaW9kaWNhbD48ZnVsbC10
-aXRsZT5MZXVrIEx5bXBob21hPC9mdWxsLXRpdGxlPjwvcGVyaW9kaWNhbD48cGFnZXM+MjA2NC0y
-MDc4PC9wYWdlcz48dm9sdW1lPjYyPC92b2x1bWU+PG51bWJlcj45PC9udW1iZXI+PGVkaXRpb24+
-MjAyMS8wNS8wNTwvZWRpdGlvbj48a2V5d29yZHM+PGtleXdvcmQ+RHJ1ZyBSZXNpc3RhbmNlLCBO
-ZW9wbGFzbTwva2V5d29yZD48a2V5d29yZD5GdXNpb24gUHJvdGVpbnMsIGJjci1hYmwvZ2VuZXRp
-Y3M8L2tleXdvcmQ+PGtleXdvcmQ+SHVtYW5zPC9rZXl3b3JkPjxrZXl3b3JkPipMZXVrZW1pYSwg
-TXllbG9nZW5vdXMsIENocm9uaWMsIEJDUi1BQkwgUG9zaXRpdmUvZHJ1ZyB0aGVyYXB5L2dlbmV0
-aWNzPC9rZXl3b3JkPjxrZXl3b3JkPk11dGF0aW9uPC9rZXl3b3JkPjxrZXl3b3JkPk9uY29nZW5l
-czwva2V5d29yZD48a2V5d29yZD4qUHJvdGVpbiBLaW5hc2UgSW5oaWJpdG9ycy9waGFybWFjb2xv
-Z3kvdGhlcmFwZXV0aWMgdXNlPC9rZXl3b3JkPjxrZXl3b3JkPkNocm9uaWMgbXllbG9pZCBsZXVr
-ZW1pYTwva2V5d29yZD48a2V5d29yZD5ibGFzdCBwaGFzZTwva2V5d29yZD48a2V5d29yZD5wZXJz
-b25hbGl6ZWQgbWVkaWNpbmU8L2tleXdvcmQ+PGtleXdvcmQ+cmlzayBzdHJhdGlmaWNhdGlvbjwv
-a2V5d29yZD48a2V5d29yZD5zb21hdGljIG11dGF0aW9uczwva2V5d29yZD48L2tleXdvcmRzPjxk
-YXRlcz48eWVhcj4yMDIxPC95ZWFyPjxwdWItZGF0ZXM+PGRhdGU+U2VwPC9kYXRlPjwvcHViLWRh
-dGVzPjwvZGF0ZXM+PHB1Ymxpc2hlcj5UYXlsb3IgJmFtcDsgRnJhbmNpczwvcHVibGlzaGVyPjxp
-c2JuPjEwMjktMjQwMyAoRWxlY3Ryb25pYykmI3hEOzEwMjYtODAyMiAoTGlua2luZyk8L2lzYm4+
-PGFjY2Vzc2lvbi1udW0+MzM5NDQ2NjA8L2FjY2Vzc2lvbi1udW0+PHVybHM+PHJlbGF0ZWQtdXJs
-cz48dXJsPmh0dHBzOi8vd3d3Lm5jYmkubmxtLm5paC5nb3YvcHVibWVkLzMzOTQ0NjYwPC91cmw+
-PC9yZWxhdGVkLXVybHM+PC91cmxzPjxlbGVjdHJvbmljLXJlc291cmNlLW51bT4xMC4xMDgwLzEw
-NDI4MTk0LjIwMjEuMTg5NDY1MjwvZWxlY3Ryb25pYy1yZXNvdXJjZS1udW0+PC9yZWNvcmQ+PC9D
-aXRlPjwvRW5kTm90ZT4A
+aHR0cHM6Ly93d3cubmNiaS5ubG0ubmloLmdvdi9wdWJtZWQvMzIwNDU0NzY8L3VybD48dXJsPmh0
+dHBzOi8vd3d3Lm5jYmkubmxtLm5paC5nb3YvcG1jL2FydGljbGVzL1BNQzcwMTMyNzAvcGRmL2Fk
+dmFuY2VzQURWMjAxOTAwMDk0My5wZGY8L3VybD48L3JlbGF0ZWQtdXJscz48L3VybHM+PGN1c3Rv
+bTI+UE1DNzAxMzI3MCBmcm9tIE5vdmFydGlzLCBQZml6ZXIsIGFuZCBCcmlzdG9sLU15ZXJzIFNx
+dWliYiAoYWxsIDMgdW5yZWxhdGVkIHRvIHRoaXMgc3R1ZHkpLiBTLkEuQS4gaGFzIHJlY2VpdmVk
+IHJlc2VhcmNoIGZ1bmRpbmcgZnJvbSBJbmN5dGUuIFRoZSByZW1haW5pbmcgYXV0aG9ycyBkZWNs
+YXJlIG5vIGNvbXBldGluZyBmaW5hbmNpYWwgaW50ZXJlc3RzLjwvY3VzdG9tMj48ZWxlY3Ryb25p
+Yy1yZXNvdXJjZS1udW0+MTAuMTE4Mi9ibG9vZGFkdmFuY2VzLjIwMTkwMDA5NDM8L2VsZWN0cm9u
+aWMtcmVzb3VyY2UtbnVtPjxyZW1vdGUtZGF0YWJhc2UtcHJvdmlkZXI+TkxNPC9yZW1vdGUtZGF0
+YWJhc2UtcHJvdmlkZXI+PGxhbmd1YWdlPmVuZzwvbGFuZ3VhZ2U+PC9yZWNvcmQ+PC9DaXRlPjxD
+aXRlPjxBdXRob3I+R3Jvc3NtYW5uPC9BdXRob3I+PFllYXI+MjAxMTwvWWVhcj48UmVjTnVtPjMx
+ODwvUmVjTnVtPjxyZWNvcmQ+PHJlYy1udW1iZXI+MzE4PC9yZWMtbnVtYmVyPjxmb3JlaWduLWtl
+eXM+PGtleSBhcHA9IkVOIiBkYi1pZD0iNXI1ZmF0ZTV3MjVlNWllMHp4MnhwMHd0cnh6czB3dnh0
+ZHh4IiB0aW1lc3RhbXA9IjE2NDY3MTQ3OTkiIGd1aWQ9Ijg0OWFiNWI0LTZhYmEtNDVlMC05MmM4
+LTVmNTYzOTJlYWQ2ZCI+MzE4PC9rZXk+PGtleSBhcHA9IkVOV2ViIiBkYi1pZD0iIj4wPC9rZXk+
+PC9mb3JlaWduLWtleXM+PHJlZi10eXBlIG5hbWU9IkpvdXJuYWwgQXJ0aWNsZSI+MTc8L3JlZi10
+eXBlPjxjb250cmlidXRvcnM+PGF1dGhvcnM+PGF1dGhvcj5Hcm9zc21hbm4sIFYuPC9hdXRob3I+
+PGF1dGhvcj5Lb2hsbWFubiwgQS48L2F1dGhvcj48YXV0aG9yPlplbmdlciwgTS48L2F1dGhvcj48
+YXV0aG9yPlNjaGluZGVsYSwgUy48L2F1dGhvcj48YXV0aG9yPkVkZXIsIEMuPC9hdXRob3I+PGF1
+dGhvcj5XZWlzc21hbm4sIFMuPC9hdXRob3I+PGF1dGhvcj5TY2huaXR0Z2VyLCBTLjwvYXV0aG9y
+PjxhdXRob3I+S2VybiwgVy48L2F1dGhvcj48YXV0aG9yPk11bGxlciwgTS4gQy48L2F1dGhvcj48
+YXV0aG9yPkhvY2hoYXVzLCBBLjwvYXV0aG9yPjxhdXRob3I+SGFmZXJsYWNoLCBULjwvYXV0aG9y
+PjxhdXRob3I+SGFmZXJsYWNoLCBDLjwvYXV0aG9yPjwvYXV0aG9ycz48L2NvbnRyaWJ1dG9ycz48
+dGl0bGVzPjx0aXRsZT5BIGRlZXAtc2VxdWVuY2luZyBzdHVkeSBvZiBjaHJvbmljIG15ZWxvaWQg
+bGV1a2VtaWEgcGF0aWVudHMgaW4gYmxhc3QgY3Jpc2lzIChCQy1DTUwpIGRldGVjdHMgbXV0YXRp
+b25zIGluIDc2LjklIG9mIGNhc2VzPC90aXRsZT48c2Vjb25kYXJ5LXRpdGxlPkxldWtlbWlhPC9z
+ZWNvbmRhcnktdGl0bGU+PC90aXRsZXM+PHBlcmlvZGljYWw+PGZ1bGwtdGl0bGU+TGV1a2VtaWE8
+L2Z1bGwtdGl0bGU+PC9wZXJpb2RpY2FsPjxwYWdlcz41NTctNjA8L3BhZ2VzPjx2b2x1bWU+MjU8
+L3ZvbHVtZT48bnVtYmVyPjM8L251bWJlcj48ZWRpdGlvbj4yMDExLzAxLzI5PC9lZGl0aW9uPjxr
+ZXl3b3Jkcz48a2V5d29yZD5CbGFzdCBDcmlzaXMvKmdlbmV0aWNzPC9rZXl3b3JkPjxrZXl3b3Jk
+PkNocm9tb3NvbWUgQWJlcnJhdGlvbnM8L2tleXdvcmQ+PGtleXdvcmQ+Q29yZSBCaW5kaW5nIEZh
+Y3RvciBBbHBoYSAyIFN1YnVuaXQvZ2VuZXRpY3M8L2tleXdvcmQ+PGtleXdvcmQ+RnVzaW9uIFBy
+b3RlaW5zLCBiY3ItYWJsL2dlbmV0aWNzPC9rZXl3b3JkPjxrZXl3b3JkPkdlbmVzLCBXaWxtcyBU
+dW1vcjwva2V5d29yZD48a2V5d29yZD5IdW1hbnM8L2tleXdvcmQ+PGtleXdvcmQ+SWthcm9zIFRy
+YW5zY3JpcHRpb24gRmFjdG9yL2dlbmV0aWNzPC9rZXl3b3JkPjxrZXl3b3JkPkxldWtlbWlhLCBN
+eWVsb2dlbm91cywgQ2hyb25pYywgQkNSLUFCTCBQb3NpdGl2ZS8qZ2VuZXRpY3M8L2tleXdvcmQ+
+PGtleXdvcmQ+Kk11dGF0aW9uPC9rZXl3b3JkPjxrZXl3b3JkPlJlcHJlc3NvciBQcm90ZWlucy9n
+ZW5ldGljczwva2V5d29yZD48L2tleXdvcmRzPjxkYXRlcz48eWVhcj4yMDExPC95ZWFyPjxwdWIt
+ZGF0ZXM+PGRhdGU+TWFyPC9kYXRlPjwvcHViLWRhdGVzPjwvZGF0ZXM+PGlzYm4+MTQ3Ni01NTUx
+IChFbGVjdHJvbmljKSYjeEQ7MDg4Ny02OTI0IChMaW5raW5nKTwvaXNibj48YWNjZXNzaW9uLW51
+bT4yMTI3NDAwNDwvYWNjZXNzaW9uLW51bT48dXJscz48cmVsYXRlZC11cmxzPjx1cmw+aHR0cHM6
+Ly93d3cubmNiaS5ubG0ubmloLmdvdi9wdWJtZWQvMjEyNzQwMDQ8L3VybD48L3JlbGF0ZWQtdXJs
+cz48L3VybHM+PGVsZWN0cm9uaWMtcmVzb3VyY2UtbnVtPjEwLjEwMzgvbGV1LjIwMTAuMjk4PC9l
+bGVjdHJvbmljLXJlc291cmNlLW51bT48L3JlY29yZD48L0NpdGU+PENpdGU+PEF1dGhvcj5BZG5h
+bi1Bd2FkPC9BdXRob3I+PFllYXI+MjAyMTwvWWVhcj48UmVjTnVtPjMyNjc8L1JlY051bT48cmVj
+b3JkPjxyZWMtbnVtYmVyPjMyNjc8L3JlYy1udW1iZXI+PGZvcmVpZ24ta2V5cz48a2V5IGFwcD0i
+RU4iIGRiLWlkPSI1cjVmYXRlNXcyNWU1aWUwengyeHAwd3RyeHpzMHd2eHRkeHgiIHRpbWVzdGFt
+cD0iMTY0NjcxOTUyMyIgZ3VpZD0iMGVjMDc2OWMtZTI2NS00ZDU0LTk1MzMtNTA4YWEzMTI3ZGNj
+Ij4zMjY3PC9rZXk+PC9mb3JlaWduLWtleXM+PHJlZi10eXBlIG5hbWU9IkpvdXJuYWwgQXJ0aWNs
+ZSI+MTc8L3JlZi10eXBlPjxjb250cmlidXRvcnM+PGF1dGhvcnM+PGF1dGhvcj5BZG5hbi1Bd2Fk
+LCBTLjwvYXV0aG9yPjxhdXRob3I+S2Fua2FpbmVuLCBNLjwvYXV0aG9yPjxhdXRob3I+TXVzdGpv
+a2ksIFMuPC9hdXRob3I+PC9hdXRob3JzPjwvY29udHJpYnV0b3JzPjxhdXRoLWFkZHJlc3M+SGVt
+YXRvbG9neSBSZXNlYXJjaCBVbml0IEhlbHNpbmtpLCBVbml2ZXJzaXR5IG9mIEhlbHNpbmtpIGFu
+ZCBIZWxzaW5raSBVbml2ZXJzaXR5IEhvc3BpdGFsIENvbXByZWhlbnNpdmUgQ2FuY2VyIENlbnRl
+ciwgSGVsc2lua2ksIEZpbmxhbmQuJiN4RDtUcmFuc2xhdGlvbmFsIEltbXVub2xvZ3kgUmVzZWFy
+Y2ggUHJvZ3JhbSBhbmQgRGVwYXJ0bWVudCBvZiBDbGluaWNhbCBDaGVtaXN0cnkgYW5kIEhlbWF0
+b2xvZ3ksIFVuaXZlcnNpdHkgb2YgSGVsc2lua2ksIEhlbHNpbmtpLCBGaW5sYW5kLiYjeEQ7aUNB
+TiBEaWdpdGFsIFByZWNpc2lvbiBDYW5jZXIgTWVkaWNpbmUgRmxhZ3NoaXAsIEhlbHNpbmtpLCBG
+aW5sYW5kLjwvYXV0aC1hZGRyZXNzPjx0aXRsZXM+PHRpdGxlPk11dGF0aW9uYWwgbGFuZHNjYXBl
+IG9mIGNocm9uaWMgbXllbG9pZCBsZXVrZW1pYTogbW9yZSB0aGFuIGEgc2luZ2xlIG9uY29nZW5l
+IGxldWtlbWlhPC90aXRsZT48c2Vjb25kYXJ5LXRpdGxlPkxldWsgTHltcGhvbWE8L3NlY29uZGFy
+eS10aXRsZT48L3RpdGxlcz48cGVyaW9kaWNhbD48ZnVsbC10aXRsZT5MZXVrIEx5bXBob21hPC9m
+dWxsLXRpdGxlPjwvcGVyaW9kaWNhbD48cGFnZXM+MjA2NC0yMDc4PC9wYWdlcz48dm9sdW1lPjYy
+PC92b2x1bWU+PG51bWJlcj45PC9udW1iZXI+PGVkaXRpb24+MjAyMS8wNS8wNTwvZWRpdGlvbj48
+a2V5d29yZHM+PGtleXdvcmQ+RHJ1ZyBSZXNpc3RhbmNlLCBOZW9wbGFzbTwva2V5d29yZD48a2V5
+d29yZD5GdXNpb24gUHJvdGVpbnMsIGJjci1hYmwvZ2VuZXRpY3M8L2tleXdvcmQ+PGtleXdvcmQ+
+SHVtYW5zPC9rZXl3b3JkPjxrZXl3b3JkPipMZXVrZW1pYSwgTXllbG9nZW5vdXMsIENocm9uaWMs
+IEJDUi1BQkwgUG9zaXRpdmUvZHJ1ZyB0aGVyYXB5L2dlbmV0aWNzPC9rZXl3b3JkPjxrZXl3b3Jk
+Pk11dGF0aW9uPC9rZXl3b3JkPjxrZXl3b3JkPk9uY29nZW5lczwva2V5d29yZD48a2V5d29yZD4q
+UHJvdGVpbiBLaW5hc2UgSW5oaWJpdG9ycy9waGFybWFjb2xvZ3kvdGhlcmFwZXV0aWMgdXNlPC9r
+ZXl3b3JkPjxrZXl3b3JkPkNocm9uaWMgbXllbG9pZCBsZXVrZW1pYTwva2V5d29yZD48a2V5d29y
+ZD5ibGFzdCBwaGFzZTwva2V5d29yZD48a2V5d29yZD5wZXJzb25hbGl6ZWQgbWVkaWNpbmU8L2tl
+eXdvcmQ+PGtleXdvcmQ+cmlzayBzdHJhdGlmaWNhdGlvbjwva2V5d29yZD48a2V5d29yZD5zb21h
+dGljIG11dGF0aW9uczwva2V5d29yZD48L2tleXdvcmRzPjxkYXRlcz48eWVhcj4yMDIxPC95ZWFy
+PjxwdWItZGF0ZXM+PGRhdGU+U2VwPC9kYXRlPjwvcHViLWRhdGVzPjwvZGF0ZXM+PHB1Ymxpc2hl
+cj5UYXlsb3IgJmFtcDsgRnJhbmNpczwvcHVibGlzaGVyPjxpc2JuPjEwMjktMjQwMyAoRWxlY3Ry
+b25pYykmI3hEOzEwMjYtODAyMiAoTGlua2luZyk8L2lzYm4+PGFjY2Vzc2lvbi1udW0+MzM5NDQ2
+NjA8L2FjY2Vzc2lvbi1udW0+PHVybHM+PHJlbGF0ZWQtdXJscz48dXJsPmh0dHBzOi8vd3d3Lm5j
+YmkubmxtLm5paC5nb3YvcHVibWVkLzMzOTQ0NjYwPC91cmw+PC9yZWxhdGVkLXVybHM+PC91cmxz
+PjxlbGVjdHJvbmljLXJlc291cmNlLW51bT4xMC4xMDgwLzEwNDI4MTk0LjIwMjEuMTg5NDY1Mjwv
+ZWxlY3Ryb25pYy1yZXNvdXJjZS1udW0+PC9yZWNvcmQ+PC9DaXRlPjwvRW5kTm90ZT5=
 </w:fldData>
               </w:fldChar>
             </w:r>
@@ -1767,86 +1660,87 @@
 L2RhdGU+PC9wdWItZGF0ZXM+PC9kYXRlcz48aXNibj4yNDczLTk1MzcgKEVsZWN0cm9uaWMpJiN4
 RDsyNDczLTk1MjkgKFByaW50KSYjeEQ7MjQ3My05NTI5IChMaW5raW5nKTwvaXNibj48YWNjZXNz
 aW9uLW51bT4zMjA0NTQ3NjwvYWNjZXNzaW9uLW51bT48dXJscz48cmVsYXRlZC11cmxzPjx1cmw+
-aHR0cHM6Ly93d3cubmNiaS5ubG0ubmloLmdvdi9wdWJtZWQvMzIwNDU0NzY8L3VybD48L3JlbGF0
-ZWQtdXJscz48L3VybHM+PGN1c3RvbTI+UE1DNzAxMzI3MCBmcm9tIE5vdmFydGlzLCBQZml6ZXIs
-IGFuZCBCcmlzdG9sLU15ZXJzIFNxdWliYiAoYWxsIDMgdW5yZWxhdGVkIHRvIHRoaXMgc3R1ZHkp
-LiBTLkEuQS4gaGFzIHJlY2VpdmVkIHJlc2VhcmNoIGZ1bmRpbmcgZnJvbSBJbmN5dGUuIFRoZSBy
-ZW1haW5pbmcgYXV0aG9ycyBkZWNsYXJlIG5vIGNvbXBldGluZyBmaW5hbmNpYWwgaW50ZXJlc3Rz
-LjwvY3VzdG9tMj48ZWxlY3Ryb25pYy1yZXNvdXJjZS1udW0+MTAuMTE4Mi9ibG9vZGFkdmFuY2Vz
-LjIwMTkwMDA5NDM8L2VsZWN0cm9uaWMtcmVzb3VyY2UtbnVtPjxyZW1vdGUtZGF0YWJhc2UtcHJv
-dmlkZXI+TkxNPC9yZW1vdGUtZGF0YWJhc2UtcHJvdmlkZXI+PGxhbmd1YWdlPmVuZzwvbGFuZ3Vh
-Z2U+PC9yZWNvcmQ+PC9DaXRlPjxDaXRlPjxBdXRob3I+R3Jvc3NtYW5uPC9BdXRob3I+PFllYXI+
-MjAxMTwvWWVhcj48UmVjTnVtPjMxODwvUmVjTnVtPjxyZWNvcmQ+PHJlYy1udW1iZXI+MzE4PC9y
-ZWMtbnVtYmVyPjxmb3JlaWduLWtleXM+PGtleSBhcHA9IkVOIiBkYi1pZD0iNXI1ZmF0ZTV3MjVl
-NWllMHp4MnhwMHd0cnh6czB3dnh0ZHh4IiB0aW1lc3RhbXA9IjE2NDY3MTQ3OTkiIGd1aWQ9Ijg0
-OWFiNWI0LTZhYmEtNDVlMC05MmM4LTVmNTYzOTJlYWQ2ZCI+MzE4PC9rZXk+PGtleSBhcHA9IkVO
-V2ViIiBkYi1pZD0iIj4wPC9rZXk+PC9mb3JlaWduLWtleXM+PHJlZi10eXBlIG5hbWU9IkpvdXJu
-YWwgQXJ0aWNsZSI+MTc8L3JlZi10eXBlPjxjb250cmlidXRvcnM+PGF1dGhvcnM+PGF1dGhvcj5H
-cm9zc21hbm4sIFYuPC9hdXRob3I+PGF1dGhvcj5Lb2hsbWFubiwgQS48L2F1dGhvcj48YXV0aG9y
-PlplbmdlciwgTS48L2F1dGhvcj48YXV0aG9yPlNjaGluZGVsYSwgUy48L2F1dGhvcj48YXV0aG9y
-PkVkZXIsIEMuPC9hdXRob3I+PGF1dGhvcj5XZWlzc21hbm4sIFMuPC9hdXRob3I+PGF1dGhvcj5T
-Y2huaXR0Z2VyLCBTLjwvYXV0aG9yPjxhdXRob3I+S2VybiwgVy48L2F1dGhvcj48YXV0aG9yPk11
-bGxlciwgTS4gQy48L2F1dGhvcj48YXV0aG9yPkhvY2hoYXVzLCBBLjwvYXV0aG9yPjxhdXRob3I+
-SGFmZXJsYWNoLCBULjwvYXV0aG9yPjxhdXRob3I+SGFmZXJsYWNoLCBDLjwvYXV0aG9yPjwvYXV0
-aG9ycz48L2NvbnRyaWJ1dG9ycz48dGl0bGVzPjx0aXRsZT5BIGRlZXAtc2VxdWVuY2luZyBzdHVk
-eSBvZiBjaHJvbmljIG15ZWxvaWQgbGV1a2VtaWEgcGF0aWVudHMgaW4gYmxhc3QgY3Jpc2lzIChC
-Qy1DTUwpIGRldGVjdHMgbXV0YXRpb25zIGluIDc2LjklIG9mIGNhc2VzPC90aXRsZT48c2Vjb25k
-YXJ5LXRpdGxlPkxldWtlbWlhPC9zZWNvbmRhcnktdGl0bGU+PC90aXRsZXM+PHBlcmlvZGljYWw+
-PGZ1bGwtdGl0bGU+TGV1a2VtaWE8L2Z1bGwtdGl0bGU+PC9wZXJpb2RpY2FsPjxwYWdlcz41NTct
-NjA8L3BhZ2VzPjx2b2x1bWU+MjU8L3ZvbHVtZT48bnVtYmVyPjM8L251bWJlcj48ZWRpdGlvbj4y
-MDExLzAxLzI5PC9lZGl0aW9uPjxrZXl3b3Jkcz48a2V5d29yZD5CbGFzdCBDcmlzaXMvKmdlbmV0
-aWNzPC9rZXl3b3JkPjxrZXl3b3JkPkNocm9tb3NvbWUgQWJlcnJhdGlvbnM8L2tleXdvcmQ+PGtl
-eXdvcmQ+Q29yZSBCaW5kaW5nIEZhY3RvciBBbHBoYSAyIFN1YnVuaXQvZ2VuZXRpY3M8L2tleXdv
-cmQ+PGtleXdvcmQ+RnVzaW9uIFByb3RlaW5zLCBiY3ItYWJsL2dlbmV0aWNzPC9rZXl3b3JkPjxr
-ZXl3b3JkPkdlbmVzLCBXaWxtcyBUdW1vcjwva2V5d29yZD48a2V5d29yZD5IdW1hbnM8L2tleXdv
-cmQ+PGtleXdvcmQ+SWthcm9zIFRyYW5zY3JpcHRpb24gRmFjdG9yL2dlbmV0aWNzPC9rZXl3b3Jk
-PjxrZXl3b3JkPkxldWtlbWlhLCBNeWVsb2dlbm91cywgQ2hyb25pYywgQkNSLUFCTCBQb3NpdGl2
-ZS8qZ2VuZXRpY3M8L2tleXdvcmQ+PGtleXdvcmQ+Kk11dGF0aW9uPC9rZXl3b3JkPjxrZXl3b3Jk
-PlJlcHJlc3NvciBQcm90ZWlucy9nZW5ldGljczwva2V5d29yZD48L2tleXdvcmRzPjxkYXRlcz48
-eWVhcj4yMDExPC95ZWFyPjxwdWItZGF0ZXM+PGRhdGU+TWFyPC9kYXRlPjwvcHViLWRhdGVzPjwv
-ZGF0ZXM+PGlzYm4+MTQ3Ni01NTUxIChFbGVjdHJvbmljKSYjeEQ7MDg4Ny02OTI0IChMaW5raW5n
-KTwvaXNibj48YWNjZXNzaW9uLW51bT4yMTI3NDAwNDwvYWNjZXNzaW9uLW51bT48dXJscz48cmVs
-YXRlZC11cmxzPjx1cmw+aHR0cHM6Ly93d3cubmNiaS5ubG0ubmloLmdvdi9wdWJtZWQvMjEyNzQw
-MDQ8L3VybD48L3JlbGF0ZWQtdXJscz48L3VybHM+PGVsZWN0cm9uaWMtcmVzb3VyY2UtbnVtPjEw
-LjEwMzgvbGV1LjIwMTAuMjk4PC9lbGVjdHJvbmljLXJlc291cmNlLW51bT48L3JlY29yZD48L0Np
-dGU+PENpdGU+PEF1dGhvcj5BZG5hbi1Bd2FkPC9BdXRob3I+PFllYXI+MjAyMTwvWWVhcj48UmVj
-TnVtPjMyNjc8L1JlY051bT48cmVjb3JkPjxyZWMtbnVtYmVyPjMyNjc8L3JlYy1udW1iZXI+PGZv
-cmVpZ24ta2V5cz48a2V5IGFwcD0iRU4iIGRiLWlkPSI1cjVmYXRlNXcyNWU1aWUwengyeHAwd3Ry
-eHpzMHd2eHRkeHgiIHRpbWVzdGFtcD0iMTY0NjcxOTUyMyIgZ3VpZD0iMGVjMDc2OWMtZTI2NS00
-ZDU0LTk1MzMtNTA4YWEzMTI3ZGNjIj4zMjY3PC9rZXk+PC9mb3JlaWduLWtleXM+PHJlZi10eXBl
-IG5hbWU9IkpvdXJuYWwgQXJ0aWNsZSI+MTc8L3JlZi10eXBlPjxjb250cmlidXRvcnM+PGF1dGhv
-cnM+PGF1dGhvcj5BZG5hbi1Bd2FkLCBTLjwvYXV0aG9yPjxhdXRob3I+S2Fua2FpbmVuLCBNLjwv
-YXV0aG9yPjxhdXRob3I+TXVzdGpva2ksIFMuPC9hdXRob3I+PC9hdXRob3JzPjwvY29udHJpYnV0
-b3JzPjxhdXRoLWFkZHJlc3M+SGVtYXRvbG9neSBSZXNlYXJjaCBVbml0IEhlbHNpbmtpLCBVbml2
-ZXJzaXR5IG9mIEhlbHNpbmtpIGFuZCBIZWxzaW5raSBVbml2ZXJzaXR5IEhvc3BpdGFsIENvbXBy
-ZWhlbnNpdmUgQ2FuY2VyIENlbnRlciwgSGVsc2lua2ksIEZpbmxhbmQuJiN4RDtUcmFuc2xhdGlv
-bmFsIEltbXVub2xvZ3kgUmVzZWFyY2ggUHJvZ3JhbSBhbmQgRGVwYXJ0bWVudCBvZiBDbGluaWNh
-bCBDaGVtaXN0cnkgYW5kIEhlbWF0b2xvZ3ksIFVuaXZlcnNpdHkgb2YgSGVsc2lua2ksIEhlbHNp
-bmtpLCBGaW5sYW5kLiYjeEQ7aUNBTiBEaWdpdGFsIFByZWNpc2lvbiBDYW5jZXIgTWVkaWNpbmUg
-RmxhZ3NoaXAsIEhlbHNpbmtpLCBGaW5sYW5kLjwvYXV0aC1hZGRyZXNzPjx0aXRsZXM+PHRpdGxl
-Pk11dGF0aW9uYWwgbGFuZHNjYXBlIG9mIGNocm9uaWMgbXllbG9pZCBsZXVrZW1pYTogbW9yZSB0
-aGFuIGEgc2luZ2xlIG9uY29nZW5lIGxldWtlbWlhPC90aXRsZT48c2Vjb25kYXJ5LXRpdGxlPkxl
-dWsgTHltcGhvbWE8L3NlY29uZGFyeS10aXRsZT48L3RpdGxlcz48cGVyaW9kaWNhbD48ZnVsbC10
-aXRsZT5MZXVrIEx5bXBob21hPC9mdWxsLXRpdGxlPjwvcGVyaW9kaWNhbD48cGFnZXM+MjA2NC0y
-MDc4PC9wYWdlcz48dm9sdW1lPjYyPC92b2x1bWU+PG51bWJlcj45PC9udW1iZXI+PGVkaXRpb24+
-MjAyMS8wNS8wNTwvZWRpdGlvbj48a2V5d29yZHM+PGtleXdvcmQ+RHJ1ZyBSZXNpc3RhbmNlLCBO
-ZW9wbGFzbTwva2V5d29yZD48a2V5d29yZD5GdXNpb24gUHJvdGVpbnMsIGJjci1hYmwvZ2VuZXRp
-Y3M8L2tleXdvcmQ+PGtleXdvcmQ+SHVtYW5zPC9rZXl3b3JkPjxrZXl3b3JkPipMZXVrZW1pYSwg
-TXllbG9nZW5vdXMsIENocm9uaWMsIEJDUi1BQkwgUG9zaXRpdmUvZHJ1ZyB0aGVyYXB5L2dlbmV0
-aWNzPC9rZXl3b3JkPjxrZXl3b3JkPk11dGF0aW9uPC9rZXl3b3JkPjxrZXl3b3JkPk9uY29nZW5l
-czwva2V5d29yZD48a2V5d29yZD4qUHJvdGVpbiBLaW5hc2UgSW5oaWJpdG9ycy9waGFybWFjb2xv
-Z3kvdGhlcmFwZXV0aWMgdXNlPC9rZXl3b3JkPjxrZXl3b3JkPkNocm9uaWMgbXllbG9pZCBsZXVr
-ZW1pYTwva2V5d29yZD48a2V5d29yZD5ibGFzdCBwaGFzZTwva2V5d29yZD48a2V5d29yZD5wZXJz
-b25hbGl6ZWQgbWVkaWNpbmU8L2tleXdvcmQ+PGtleXdvcmQ+cmlzayBzdHJhdGlmaWNhdGlvbjwv
-a2V5d29yZD48a2V5d29yZD5zb21hdGljIG11dGF0aW9uczwva2V5d29yZD48L2tleXdvcmRzPjxk
-YXRlcz48eWVhcj4yMDIxPC95ZWFyPjxwdWItZGF0ZXM+PGRhdGU+U2VwPC9kYXRlPjwvcHViLWRh
-dGVzPjwvZGF0ZXM+PHB1Ymxpc2hlcj5UYXlsb3IgJmFtcDsgRnJhbmNpczwvcHVibGlzaGVyPjxp
-c2JuPjEwMjktMjQwMyAoRWxlY3Ryb25pYykmI3hEOzEwMjYtODAyMiAoTGlua2luZyk8L2lzYm4+
-PGFjY2Vzc2lvbi1udW0+MzM5NDQ2NjA8L2FjY2Vzc2lvbi1udW0+PHVybHM+PHJlbGF0ZWQtdXJs
-cz48dXJsPmh0dHBzOi8vd3d3Lm5jYmkubmxtLm5paC5nb3YvcHVibWVkLzMzOTQ0NjYwPC91cmw+
-PC9yZWxhdGVkLXVybHM+PC91cmxzPjxlbGVjdHJvbmljLXJlc291cmNlLW51bT4xMC4xMDgwLzEw
-NDI4MTk0LjIwMjEuMTg5NDY1MjwvZWxlY3Ryb25pYy1yZXNvdXJjZS1udW0+PC9yZWNvcmQ+PC9D
-aXRlPjwvRW5kTm90ZT4A
+aHR0cHM6Ly93d3cubmNiaS5ubG0ubmloLmdvdi9wdWJtZWQvMzIwNDU0NzY8L3VybD48dXJsPmh0
+dHBzOi8vd3d3Lm5jYmkubmxtLm5paC5nb3YvcG1jL2FydGljbGVzL1BNQzcwMTMyNzAvcGRmL2Fk
+dmFuY2VzQURWMjAxOTAwMDk0My5wZGY8L3VybD48L3JlbGF0ZWQtdXJscz48L3VybHM+PGN1c3Rv
+bTI+UE1DNzAxMzI3MCBmcm9tIE5vdmFydGlzLCBQZml6ZXIsIGFuZCBCcmlzdG9sLU15ZXJzIFNx
+dWliYiAoYWxsIDMgdW5yZWxhdGVkIHRvIHRoaXMgc3R1ZHkpLiBTLkEuQS4gaGFzIHJlY2VpdmVk
+IHJlc2VhcmNoIGZ1bmRpbmcgZnJvbSBJbmN5dGUuIFRoZSByZW1haW5pbmcgYXV0aG9ycyBkZWNs
+YXJlIG5vIGNvbXBldGluZyBmaW5hbmNpYWwgaW50ZXJlc3RzLjwvY3VzdG9tMj48ZWxlY3Ryb25p
+Yy1yZXNvdXJjZS1udW0+MTAuMTE4Mi9ibG9vZGFkdmFuY2VzLjIwMTkwMDA5NDM8L2VsZWN0cm9u
+aWMtcmVzb3VyY2UtbnVtPjxyZW1vdGUtZGF0YWJhc2UtcHJvdmlkZXI+TkxNPC9yZW1vdGUtZGF0
+YWJhc2UtcHJvdmlkZXI+PGxhbmd1YWdlPmVuZzwvbGFuZ3VhZ2U+PC9yZWNvcmQ+PC9DaXRlPjxD
+aXRlPjxBdXRob3I+R3Jvc3NtYW5uPC9BdXRob3I+PFllYXI+MjAxMTwvWWVhcj48UmVjTnVtPjMx
+ODwvUmVjTnVtPjxyZWNvcmQ+PHJlYy1udW1iZXI+MzE4PC9yZWMtbnVtYmVyPjxmb3JlaWduLWtl
+eXM+PGtleSBhcHA9IkVOIiBkYi1pZD0iNXI1ZmF0ZTV3MjVlNWllMHp4MnhwMHd0cnh6czB3dnh0
+ZHh4IiB0aW1lc3RhbXA9IjE2NDY3MTQ3OTkiIGd1aWQ9Ijg0OWFiNWI0LTZhYmEtNDVlMC05MmM4
+LTVmNTYzOTJlYWQ2ZCI+MzE4PC9rZXk+PGtleSBhcHA9IkVOV2ViIiBkYi1pZD0iIj4wPC9rZXk+
+PC9mb3JlaWduLWtleXM+PHJlZi10eXBlIG5hbWU9IkpvdXJuYWwgQXJ0aWNsZSI+MTc8L3JlZi10
+eXBlPjxjb250cmlidXRvcnM+PGF1dGhvcnM+PGF1dGhvcj5Hcm9zc21hbm4sIFYuPC9hdXRob3I+
+PGF1dGhvcj5Lb2hsbWFubiwgQS48L2F1dGhvcj48YXV0aG9yPlplbmdlciwgTS48L2F1dGhvcj48
+YXV0aG9yPlNjaGluZGVsYSwgUy48L2F1dGhvcj48YXV0aG9yPkVkZXIsIEMuPC9hdXRob3I+PGF1
+dGhvcj5XZWlzc21hbm4sIFMuPC9hdXRob3I+PGF1dGhvcj5TY2huaXR0Z2VyLCBTLjwvYXV0aG9y
+PjxhdXRob3I+S2VybiwgVy48L2F1dGhvcj48YXV0aG9yPk11bGxlciwgTS4gQy48L2F1dGhvcj48
+YXV0aG9yPkhvY2hoYXVzLCBBLjwvYXV0aG9yPjxhdXRob3I+SGFmZXJsYWNoLCBULjwvYXV0aG9y
+PjxhdXRob3I+SGFmZXJsYWNoLCBDLjwvYXV0aG9yPjwvYXV0aG9ycz48L2NvbnRyaWJ1dG9ycz48
+dGl0bGVzPjx0aXRsZT5BIGRlZXAtc2VxdWVuY2luZyBzdHVkeSBvZiBjaHJvbmljIG15ZWxvaWQg
+bGV1a2VtaWEgcGF0aWVudHMgaW4gYmxhc3QgY3Jpc2lzIChCQy1DTUwpIGRldGVjdHMgbXV0YXRp
+b25zIGluIDc2LjklIG9mIGNhc2VzPC90aXRsZT48c2Vjb25kYXJ5LXRpdGxlPkxldWtlbWlhPC9z
+ZWNvbmRhcnktdGl0bGU+PC90aXRsZXM+PHBlcmlvZGljYWw+PGZ1bGwtdGl0bGU+TGV1a2VtaWE8
+L2Z1bGwtdGl0bGU+PC9wZXJpb2RpY2FsPjxwYWdlcz41NTctNjA8L3BhZ2VzPjx2b2x1bWU+MjU8
+L3ZvbHVtZT48bnVtYmVyPjM8L251bWJlcj48ZWRpdGlvbj4yMDExLzAxLzI5PC9lZGl0aW9uPjxr
+ZXl3b3Jkcz48a2V5d29yZD5CbGFzdCBDcmlzaXMvKmdlbmV0aWNzPC9rZXl3b3JkPjxrZXl3b3Jk
+PkNocm9tb3NvbWUgQWJlcnJhdGlvbnM8L2tleXdvcmQ+PGtleXdvcmQ+Q29yZSBCaW5kaW5nIEZh
+Y3RvciBBbHBoYSAyIFN1YnVuaXQvZ2VuZXRpY3M8L2tleXdvcmQ+PGtleXdvcmQ+RnVzaW9uIFBy
+b3RlaW5zLCBiY3ItYWJsL2dlbmV0aWNzPC9rZXl3b3JkPjxrZXl3b3JkPkdlbmVzLCBXaWxtcyBU
+dW1vcjwva2V5d29yZD48a2V5d29yZD5IdW1hbnM8L2tleXdvcmQ+PGtleXdvcmQ+SWthcm9zIFRy
+YW5zY3JpcHRpb24gRmFjdG9yL2dlbmV0aWNzPC9rZXl3b3JkPjxrZXl3b3JkPkxldWtlbWlhLCBN
+eWVsb2dlbm91cywgQ2hyb25pYywgQkNSLUFCTCBQb3NpdGl2ZS8qZ2VuZXRpY3M8L2tleXdvcmQ+
+PGtleXdvcmQ+Kk11dGF0aW9uPC9rZXl3b3JkPjxrZXl3b3JkPlJlcHJlc3NvciBQcm90ZWlucy9n
+ZW5ldGljczwva2V5d29yZD48L2tleXdvcmRzPjxkYXRlcz48eWVhcj4yMDExPC95ZWFyPjxwdWIt
+ZGF0ZXM+PGRhdGU+TWFyPC9kYXRlPjwvcHViLWRhdGVzPjwvZGF0ZXM+PGlzYm4+MTQ3Ni01NTUx
+IChFbGVjdHJvbmljKSYjeEQ7MDg4Ny02OTI0IChMaW5raW5nKTwvaXNibj48YWNjZXNzaW9uLW51
+bT4yMTI3NDAwNDwvYWNjZXNzaW9uLW51bT48dXJscz48cmVsYXRlZC11cmxzPjx1cmw+aHR0cHM6
+Ly93d3cubmNiaS5ubG0ubmloLmdvdi9wdWJtZWQvMjEyNzQwMDQ8L3VybD48L3JlbGF0ZWQtdXJs
+cz48L3VybHM+PGVsZWN0cm9uaWMtcmVzb3VyY2UtbnVtPjEwLjEwMzgvbGV1LjIwMTAuMjk4PC9l
+bGVjdHJvbmljLXJlc291cmNlLW51bT48L3JlY29yZD48L0NpdGU+PENpdGU+PEF1dGhvcj5BZG5h
+bi1Bd2FkPC9BdXRob3I+PFllYXI+MjAyMTwvWWVhcj48UmVjTnVtPjMyNjc8L1JlY051bT48cmVj
+b3JkPjxyZWMtbnVtYmVyPjMyNjc8L3JlYy1udW1iZXI+PGZvcmVpZ24ta2V5cz48a2V5IGFwcD0i
+RU4iIGRiLWlkPSI1cjVmYXRlNXcyNWU1aWUwengyeHAwd3RyeHpzMHd2eHRkeHgiIHRpbWVzdGFt
+cD0iMTY0NjcxOTUyMyIgZ3VpZD0iMGVjMDc2OWMtZTI2NS00ZDU0LTk1MzMtNTA4YWEzMTI3ZGNj
+Ij4zMjY3PC9rZXk+PC9mb3JlaWduLWtleXM+PHJlZi10eXBlIG5hbWU9IkpvdXJuYWwgQXJ0aWNs
+ZSI+MTc8L3JlZi10eXBlPjxjb250cmlidXRvcnM+PGF1dGhvcnM+PGF1dGhvcj5BZG5hbi1Bd2Fk
+LCBTLjwvYXV0aG9yPjxhdXRob3I+S2Fua2FpbmVuLCBNLjwvYXV0aG9yPjxhdXRob3I+TXVzdGpv
+a2ksIFMuPC9hdXRob3I+PC9hdXRob3JzPjwvY29udHJpYnV0b3JzPjxhdXRoLWFkZHJlc3M+SGVt
+YXRvbG9neSBSZXNlYXJjaCBVbml0IEhlbHNpbmtpLCBVbml2ZXJzaXR5IG9mIEhlbHNpbmtpIGFu
+ZCBIZWxzaW5raSBVbml2ZXJzaXR5IEhvc3BpdGFsIENvbXByZWhlbnNpdmUgQ2FuY2VyIENlbnRl
+ciwgSGVsc2lua2ksIEZpbmxhbmQuJiN4RDtUcmFuc2xhdGlvbmFsIEltbXVub2xvZ3kgUmVzZWFy
+Y2ggUHJvZ3JhbSBhbmQgRGVwYXJ0bWVudCBvZiBDbGluaWNhbCBDaGVtaXN0cnkgYW5kIEhlbWF0
+b2xvZ3ksIFVuaXZlcnNpdHkgb2YgSGVsc2lua2ksIEhlbHNpbmtpLCBGaW5sYW5kLiYjeEQ7aUNB
+TiBEaWdpdGFsIFByZWNpc2lvbiBDYW5jZXIgTWVkaWNpbmUgRmxhZ3NoaXAsIEhlbHNpbmtpLCBG
+aW5sYW5kLjwvYXV0aC1hZGRyZXNzPjx0aXRsZXM+PHRpdGxlPk11dGF0aW9uYWwgbGFuZHNjYXBl
+IG9mIGNocm9uaWMgbXllbG9pZCBsZXVrZW1pYTogbW9yZSB0aGFuIGEgc2luZ2xlIG9uY29nZW5l
+IGxldWtlbWlhPC90aXRsZT48c2Vjb25kYXJ5LXRpdGxlPkxldWsgTHltcGhvbWE8L3NlY29uZGFy
+eS10aXRsZT48L3RpdGxlcz48cGVyaW9kaWNhbD48ZnVsbC10aXRsZT5MZXVrIEx5bXBob21hPC9m
+dWxsLXRpdGxlPjwvcGVyaW9kaWNhbD48cGFnZXM+MjA2NC0yMDc4PC9wYWdlcz48dm9sdW1lPjYy
+PC92b2x1bWU+PG51bWJlcj45PC9udW1iZXI+PGVkaXRpb24+MjAyMS8wNS8wNTwvZWRpdGlvbj48
+a2V5d29yZHM+PGtleXdvcmQ+RHJ1ZyBSZXNpc3RhbmNlLCBOZW9wbGFzbTwva2V5d29yZD48a2V5
+d29yZD5GdXNpb24gUHJvdGVpbnMsIGJjci1hYmwvZ2VuZXRpY3M8L2tleXdvcmQ+PGtleXdvcmQ+
+SHVtYW5zPC9rZXl3b3JkPjxrZXl3b3JkPipMZXVrZW1pYSwgTXllbG9nZW5vdXMsIENocm9uaWMs
+IEJDUi1BQkwgUG9zaXRpdmUvZHJ1ZyB0aGVyYXB5L2dlbmV0aWNzPC9rZXl3b3JkPjxrZXl3b3Jk
+Pk11dGF0aW9uPC9rZXl3b3JkPjxrZXl3b3JkPk9uY29nZW5lczwva2V5d29yZD48a2V5d29yZD4q
+UHJvdGVpbiBLaW5hc2UgSW5oaWJpdG9ycy9waGFybWFjb2xvZ3kvdGhlcmFwZXV0aWMgdXNlPC9r
+ZXl3b3JkPjxrZXl3b3JkPkNocm9uaWMgbXllbG9pZCBsZXVrZW1pYTwva2V5d29yZD48a2V5d29y
+ZD5ibGFzdCBwaGFzZTwva2V5d29yZD48a2V5d29yZD5wZXJzb25hbGl6ZWQgbWVkaWNpbmU8L2tl
+eXdvcmQ+PGtleXdvcmQ+cmlzayBzdHJhdGlmaWNhdGlvbjwva2V5d29yZD48a2V5d29yZD5zb21h
+dGljIG11dGF0aW9uczwva2V5d29yZD48L2tleXdvcmRzPjxkYXRlcz48eWVhcj4yMDIxPC95ZWFy
+PjxwdWItZGF0ZXM+PGRhdGU+U2VwPC9kYXRlPjwvcHViLWRhdGVzPjwvZGF0ZXM+PHB1Ymxpc2hl
+cj5UYXlsb3IgJmFtcDsgRnJhbmNpczwvcHVibGlzaGVyPjxpc2JuPjEwMjktMjQwMyAoRWxlY3Ry
+b25pYykmI3hEOzEwMjYtODAyMiAoTGlua2luZyk8L2lzYm4+PGFjY2Vzc2lvbi1udW0+MzM5NDQ2
+NjA8L2FjY2Vzc2lvbi1udW0+PHVybHM+PHJlbGF0ZWQtdXJscz48dXJsPmh0dHBzOi8vd3d3Lm5j
+YmkubmxtLm5paC5nb3YvcHVibWVkLzMzOTQ0NjYwPC91cmw+PC9yZWxhdGVkLXVybHM+PC91cmxz
+PjxlbGVjdHJvbmljLXJlc291cmNlLW51bT4xMC4xMDgwLzEwNDI4MTk0LjIwMjEuMTg5NDY1Mjwv
+ZWxlY3Ryb25pYy1yZXNvdXJjZS1udW0+PC9yZWNvcmQ+PC9DaXRlPjwvRW5kTm90ZT5=
 </w:fldData>
               </w:fldChar>
             </w:r>
@@ -1904,31 +1798,7 @@
               <w:t xml:space="preserve"> </w:t>
             </w:r>
             <w:r>
-              <w:t xml:space="preserve">chromosomal abnormalities </w:t>
-            </w:r>
-            <w:r>
-              <w:t xml:space="preserve">(ACAs) </w:t>
-            </w:r>
-            <w:r>
-              <w:t>in Philadelphia chromosome-positive cells</w:t>
-            </w:r>
-            <w:r>
-              <w:t xml:space="preserve"> </w:t>
-            </w:r>
-            <w:r>
-              <w:t xml:space="preserve">at diagnosis </w:t>
-            </w:r>
-            <w:r>
-              <w:t xml:space="preserve">are </w:t>
-            </w:r>
-            <w:r>
-              <w:t xml:space="preserve">associated with an increased risks of progression to blast phase. These ACAs </w:t>
-            </w:r>
-            <w:r>
-              <w:t>including 3q26.2 rearrangements, monosomy 7</w:t>
-            </w:r>
-            <w:r>
-              <w:t>, isochromosome 17q and complex karyotype</w:t>
+              <w:t>chromosomal abnormalities (ACAs) in Philadelphia chromosome-positive cells at diagnosis are associated with an increased risks of progression to blast phase. These ACAs including 3q26.2 rearrangements, monosomy 7, isochromosome 17q and complex karyotype</w:t>
             </w:r>
             <w:r>
               <w:fldChar w:fldCharType="begin"/>
@@ -2335,16 +2205,7 @@
               <w:pStyle w:val="CLIN3BULLETPOINTS"/>
             </w:pPr>
             <w:r>
-              <w:t xml:space="preserve">Emergence of new </w:t>
-            </w:r>
-            <w:r>
-              <w:t>ACAs</w:t>
-            </w:r>
-            <w:r>
-              <w:t xml:space="preserve"> or compound mutations in the </w:t>
-            </w:r>
-            <w:r>
-              <w:t xml:space="preserve">kinase domain of </w:t>
+              <w:t xml:space="preserve">Emergence of new ACAs or compound mutations in the kinase domain of </w:t>
             </w:r>
             <w:r>
               <w:rPr>
@@ -2364,10 +2225,7 @@
               <w:t>ABL1</w:t>
             </w:r>
             <w:r>
-              <w:t xml:space="preserve"> are associated with </w:t>
-            </w:r>
-            <w:r>
-              <w:t>increased risk of disease progression</w:t>
+              <w:t xml:space="preserve"> are associated with increased risk of disease progression</w:t>
             </w:r>
             <w:r>
               <w:fldChar w:fldCharType="begin"/>
@@ -2422,13 +2280,7 @@
               <w:t>ABL1</w:t>
             </w:r>
             <w:r>
-              <w:t xml:space="preserve"> </w:t>
-            </w:r>
-            <w:r>
-              <w:t>oncoprotein</w:t>
-            </w:r>
-            <w:r>
-              <w:t xml:space="preserve"> is the target of TKIs</w:t>
+              <w:t xml:space="preserve"> oncoprotein is the target of TKIs</w:t>
             </w:r>
             <w:r>
               <w:fldChar w:fldCharType="begin">
@@ -2797,13 +2649,7 @@
               <w:t xml:space="preserve"> </w:t>
             </w:r>
             <w:r>
-              <w:t xml:space="preserve">are </w:t>
-            </w:r>
-            <w:r>
-              <w:t>a common</w:t>
-            </w:r>
-            <w:r>
-              <w:t xml:space="preserve"> cause of resistance</w:t>
+              <w:t>are a common cause of resistance</w:t>
             </w:r>
             <w:r>
               <w:t xml:space="preserve"> </w:t>
@@ -3726,10 +3572,7 @@
               <w:t>ABL1</w:t>
             </w:r>
             <w:r>
-              <w:t xml:space="preserve"> mutations have differing reported sensitivities to available TKIs and these should be considered when selecting </w:t>
-            </w:r>
-            <w:r>
-              <w:t>a TKI</w:t>
+              <w:t xml:space="preserve"> mutations have differing reported sensitivities to available TKIs and these should be considered when selecting a TKI</w:t>
             </w:r>
             <w:r>
               <w:fldChar w:fldCharType="begin">
@@ -3848,13 +3691,7 @@
               <w:t>Ponatinib</w:t>
             </w:r>
             <w:r>
-              <w:t xml:space="preserve"> </w:t>
-            </w:r>
-            <w:r>
-              <w:t>is an effective TKI for CML with a</w:t>
-            </w:r>
-            <w:r>
-              <w:t xml:space="preserve">n </w:t>
+              <w:t xml:space="preserve"> is an effective TKI for CML with an </w:t>
             </w:r>
             <w:r>
               <w:rPr>
@@ -3864,10 +3701,7 @@
               <w:t xml:space="preserve">ABL1 </w:t>
             </w:r>
             <w:r>
-              <w:t>Thr315Ile</w:t>
-            </w:r>
-            <w:r>
-              <w:t xml:space="preserve"> (</w:t>
+              <w:t>Thr315Ile (</w:t>
             </w:r>
             <w:r>
               <w:rPr>
@@ -3893,13 +3727,7 @@
               <w:t>T315I</w:t>
             </w:r>
             <w:r>
-              <w:t>)</w:t>
-            </w:r>
-            <w:r>
-              <w:t xml:space="preserve"> mutation</w:t>
-            </w:r>
-            <w:r>
-              <w:t xml:space="preserve"> which confers resistance to both nilotinib and dasatinib</w:t>
+              <w:t>) mutation which confers resistance to both nilotinib and dasatinib</w:t>
             </w:r>
             <w:r>
               <w:fldChar w:fldCharType="begin">
@@ -4049,39 +3877,16 @@
           <w:p>
             <w:pPr>
               <w:pStyle w:val="CLIN3BULLETPOINTS"/>
+              <w:spacing w:line="259" w:lineRule="auto"/>
             </w:pPr>
             <w:r>
-              <w:t>Asciminib</w:t>
-            </w:r>
-            <w:r>
-              <w:t>,</w:t>
-            </w:r>
-            <w:r>
-              <w:t xml:space="preserve"> </w:t>
-            </w:r>
-            <w:r>
-              <w:t xml:space="preserve">a first-in-class allosteic inhibitor </w:t>
-            </w:r>
-            <w:r>
-              <w:t>specifically targeting the ABL myristoyl pocket</w:t>
-            </w:r>
-            <w:r>
-              <w:t xml:space="preserve"> (aka STAMP)</w:t>
-            </w:r>
-            <w:r>
-              <w:t>,</w:t>
-            </w:r>
-            <w:r>
-              <w:t xml:space="preserve"> </w:t>
-            </w:r>
-            <w:r>
-              <w:t xml:space="preserve">is effective in CML with </w:t>
-            </w:r>
-            <w:r>
-              <w:t xml:space="preserve">kinase domain </w:t>
-            </w:r>
-            <w:r>
-              <w:t xml:space="preserve">mutations conferring resistance to TKI, including </w:t>
+              <w:t>Asciminib, a first-in-class alloste</w:t>
+            </w:r>
+            <w:r>
+              <w:t>r</w:t>
+            </w:r>
+            <w:r>
+              <w:t xml:space="preserve">ic inhibitor specifically targeting the ABL myristoyl pocket (aka STAMP), is effective in CML with kinase domain mutations conferring resistance to TKI, including </w:t>
             </w:r>
             <w:r>
               <w:rPr>
@@ -4091,16 +3896,19 @@
               <w:t xml:space="preserve">ABL1 </w:t>
             </w:r>
             <w:r>
-              <w:t>Thr315Ile</w:t>
-            </w:r>
-            <w:r>
-              <w:t xml:space="preserve">. </w:t>
-            </w:r>
-            <w:r>
-              <w:t xml:space="preserve">However, </w:t>
-            </w:r>
-            <w:r>
-              <w:t>resistance to asciminib has been reported due to myristoyl pocket mutations</w:t>
+              <w:t xml:space="preserve">Thr315Ile. However, </w:t>
+            </w:r>
+            <w:r>
+              <w:t xml:space="preserve">secondary </w:t>
+            </w:r>
+            <w:r>
+              <w:t xml:space="preserve">resistance to asciminib has been reported due to </w:t>
+            </w:r>
+            <w:r>
+              <w:t xml:space="preserve">acquired </w:t>
+            </w:r>
+            <w:r>
+              <w:t>myristoyl pocket mutations</w:t>
             </w:r>
             <w:r>
               <w:fldChar w:fldCharType="begin">
@@ -4206,7 +4014,139 @@
               <w:fldChar w:fldCharType="end"/>
             </w:r>
             <w:r>
+              <w:t>. Additionally, primary resistance has been reported with rare transcript isoforms (</w:t>
+            </w:r>
+            <w:r>
+              <w:t xml:space="preserve">e13a3 and e14a3) lacking the </w:t>
+            </w:r>
+            <w:r>
+              <w:rPr>
+                <w:i/>
+                <w:iCs/>
+              </w:rPr>
+              <w:t>ABL1</w:t>
+            </w:r>
+            <w:r>
+              <w:t xml:space="preserve"> </w:t>
+            </w:r>
+            <w:r>
+              <w:t>exon 2</w:t>
+            </w:r>
+            <w:r>
+              <w:fldChar w:fldCharType="begin">
+                <w:fldData xml:space="preserve">PEVuZE5vdGU+PENpdGU+PEF1dGhvcj5MZXNrZTwvQXV0aG9yPjxZZWFyPjIwMjQ8L1llYXI+PFJl
+Y051bT4zNzczPC9SZWNOdW0+PERpc3BsYXlUZXh0PjxzdHlsZSBmYWNlPSJzdXBlcnNjcmlwdCI+
+MjI8L3N0eWxlPjwvRGlzcGxheVRleHQ+PHJlY29yZD48cmVjLW51bWJlcj4zNzczPC9yZWMtbnVt
+YmVyPjxmb3JlaWduLWtleXM+PGtleSBhcHA9IkVOIiBkYi1pZD0iNXI1ZmF0ZTV3MjVlNWllMHp4
+MnhwMHd0cnh6czB3dnh0ZHh4IiB0aW1lc3RhbXA9IjE3MjUwOTk5OTciPjM3NzM8L2tleT48L2Zv
+cmVpZ24ta2V5cz48cmVmLXR5cGUgbmFtZT0iSm91cm5hbCBBcnRpY2xlIj4xNzwvcmVmLXR5cGU+
+PGNvbnRyaWJ1dG9ycz48YXV0aG9ycz48YXV0aG9yPkxlc2tlLCBJLiBCLjwvYXV0aG9yPjxhdXRo
+b3I+SGFudHNjaGVsLCBPLjwvYXV0aG9yPjwvYXV0aG9ycz48L2NvbnRyaWJ1dG9ycz48YXV0aC1h
+ZGRyZXNzPkluc3RpdHV0ZSBvZiBQaHlzaW9sb2dpY2FsIENoZW1pc3RyeSwgRmFjdWx0eSBvZiBN
+ZWRpY2luZSwgUGhpbGlwcHMgVW5pdmVyc2l0eSBvZiBNYXJidXJnLCAzNTAzMiwgTWFyYnVyZywg
+R2VybWFueS4mI3hEO0luc3RpdHV0ZSBvZiBQaHlzaW9sb2dpY2FsIENoZW1pc3RyeSwgRmFjdWx0
+eSBvZiBNZWRpY2luZSwgUGhpbGlwcHMgVW5pdmVyc2l0eSBvZiBNYXJidXJnLCAzNTAzMiwgTWFy
+YnVyZywgR2VybWFueS4gb2xpdmVyLmhhbnRzY2hlbEB1bmktbWFyYnVyZy5kZS48L2F1dGgtYWRk
+cmVzcz48dGl0bGVzPjx0aXRsZT5UaGUgZTEzYTMgKGIyYTMpIGFuZCBlMTRhMyAoYjNhMykgQkNS
+OjpBQkwxIGlzb2Zvcm1zIGFyZSByZXNpc3RhbnQgdG8gYXNjaW1pbmliPC90aXRsZT48c2Vjb25k
+YXJ5LXRpdGxlPkxldWtlbWlhPC9zZWNvbmRhcnktdGl0bGU+PC90aXRsZXM+PHBlcmlvZGljYWw+
+PGZ1bGwtdGl0bGU+TGV1a2VtaWE8L2Z1bGwtdGl0bGU+PC9wZXJpb2RpY2FsPjxwYWdlcz4yMDQx
+LTIwNDU8L3BhZ2VzPjx2b2x1bWU+Mzg8L3ZvbHVtZT48bnVtYmVyPjk8L251bWJlcj48ZWRpdGlv
+bj4yMDI0LzA2LzE2PC9lZGl0aW9uPjxrZXl3b3Jkcz48a2V5d29yZD5IdW1hbnM8L2tleXdvcmQ+
+PGtleXdvcmQ+KkZ1c2lvbiBQcm90ZWlucywgYmNyLWFibC9nZW5ldGljczwva2V5d29yZD48a2V5
+d29yZD4qRHJ1ZyBSZXNpc3RhbmNlLCBOZW9wbGFzbS9nZW5ldGljczwva2V5d29yZD48a2V5d29y
+ZD4qUHJvdGVpbiBJc29mb3Jtcy9nZW5ldGljczwva2V5d29yZD48a2V5d29yZD5MZXVrZW1pYSwg
+TXllbG9nZW5vdXMsIENocm9uaWMsIEJDUi1BQkwgUG9zaXRpdmUvZHJ1ZyB0aGVyYXB5L2dlbmV0
+aWNzL3BhdGhvbG9neTwva2V5d29yZD48a2V5d29yZD5Qcm90ZWluIEtpbmFzZSBJbmhpYml0b3Jz
+L3RoZXJhcGV1dGljIHVzZS9waGFybWFjb2xvZ3k8L2tleXdvcmQ+PGtleXdvcmQ+UHJvdG8tT25j
+b2dlbmUgUHJvdGVpbnMgYy1hYmwvZ2VuZXRpY3MvbWV0YWJvbGlzbTwva2V5d29yZD48a2V5d29y
+ZD5OaWFjaW5hbWlkZS9hbmFsb2dzICZhbXA7IGRlcml2YXRpdmVzPC9rZXl3b3JkPjxrZXl3b3Jk
+PlB5cmF6b2xlczwva2V5d29yZD48L2tleXdvcmRzPjxkYXRlcz48eWVhcj4yMDI0PC95ZWFyPjxw
+dWItZGF0ZXM+PGRhdGU+U2VwPC9kYXRlPjwvcHViLWRhdGVzPjwvZGF0ZXM+PGlzYm4+MTQ3Ni01
+NTUxIChFbGVjdHJvbmljKSYjeEQ7MDg4Ny02OTI0IChQcmludCkmI3hEOzA4ODctNjkyNCAoTGlu
+a2luZyk8L2lzYm4+PGFjY2Vzc2lvbi1udW0+Mzg4Nzk2MTA8L2FjY2Vzc2lvbi1udW0+PHVybHM+
+PHJlbGF0ZWQtdXJscz48dXJsPmh0dHBzOi8vd3d3Lm5jYmkubmxtLm5paC5nb3YvcHVibWVkLzM4
+ODc5NjEwPC91cmw+PHVybD5odHRwczovL3d3dy5uYXR1cmUuY29tL2FydGljbGVzL3M0MTM3NS0w
+MjQtMDIzMTQtNy5wZGY8L3VybD48L3JlbGF0ZWQtdXJscz48L3VybHM+PGN1c3RvbTI+UE1DMTEz
+NDczNjcgU3R1ZHkgZm9yIENNTCAoRVVUT1MpIGFuZCBzcGVha2VycyZhcG9zOyBob25vcmFyaWEg
+ZnJvbSBOb3ZhcnRpcy48L2N1c3RvbTI+PGVsZWN0cm9uaWMtcmVzb3VyY2UtbnVtPjEwLjEwMzgv
+czQxMzc1LTAyNC0wMjMxNC03PC9lbGVjdHJvbmljLXJlc291cmNlLW51bT48L3JlY29yZD48L0Np
+dGU+PC9FbmROb3RlPn==
+</w:fldData>
+              </w:fldChar>
+            </w:r>
+            <w:r>
+              <w:instrText xml:space="preserve"> ADDIN EN.CITE </w:instrText>
+            </w:r>
+            <w:r>
+              <w:fldChar w:fldCharType="begin">
+                <w:fldData xml:space="preserve">PEVuZE5vdGU+PENpdGU+PEF1dGhvcj5MZXNrZTwvQXV0aG9yPjxZZWFyPjIwMjQ8L1llYXI+PFJl
+Y051bT4zNzczPC9SZWNOdW0+PERpc3BsYXlUZXh0PjxzdHlsZSBmYWNlPSJzdXBlcnNjcmlwdCI+
+MjI8L3N0eWxlPjwvRGlzcGxheVRleHQ+PHJlY29yZD48cmVjLW51bWJlcj4zNzczPC9yZWMtbnVt
+YmVyPjxmb3JlaWduLWtleXM+PGtleSBhcHA9IkVOIiBkYi1pZD0iNXI1ZmF0ZTV3MjVlNWllMHp4
+MnhwMHd0cnh6czB3dnh0ZHh4IiB0aW1lc3RhbXA9IjE3MjUwOTk5OTciPjM3NzM8L2tleT48L2Zv
+cmVpZ24ta2V5cz48cmVmLXR5cGUgbmFtZT0iSm91cm5hbCBBcnRpY2xlIj4xNzwvcmVmLXR5cGU+
+PGNvbnRyaWJ1dG9ycz48YXV0aG9ycz48YXV0aG9yPkxlc2tlLCBJLiBCLjwvYXV0aG9yPjxhdXRo
+b3I+SGFudHNjaGVsLCBPLjwvYXV0aG9yPjwvYXV0aG9ycz48L2NvbnRyaWJ1dG9ycz48YXV0aC1h
+ZGRyZXNzPkluc3RpdHV0ZSBvZiBQaHlzaW9sb2dpY2FsIENoZW1pc3RyeSwgRmFjdWx0eSBvZiBN
+ZWRpY2luZSwgUGhpbGlwcHMgVW5pdmVyc2l0eSBvZiBNYXJidXJnLCAzNTAzMiwgTWFyYnVyZywg
+R2VybWFueS4mI3hEO0luc3RpdHV0ZSBvZiBQaHlzaW9sb2dpY2FsIENoZW1pc3RyeSwgRmFjdWx0
+eSBvZiBNZWRpY2luZSwgUGhpbGlwcHMgVW5pdmVyc2l0eSBvZiBNYXJidXJnLCAzNTAzMiwgTWFy
+YnVyZywgR2VybWFueS4gb2xpdmVyLmhhbnRzY2hlbEB1bmktbWFyYnVyZy5kZS48L2F1dGgtYWRk
+cmVzcz48dGl0bGVzPjx0aXRsZT5UaGUgZTEzYTMgKGIyYTMpIGFuZCBlMTRhMyAoYjNhMykgQkNS
+OjpBQkwxIGlzb2Zvcm1zIGFyZSByZXNpc3RhbnQgdG8gYXNjaW1pbmliPC90aXRsZT48c2Vjb25k
+YXJ5LXRpdGxlPkxldWtlbWlhPC9zZWNvbmRhcnktdGl0bGU+PC90aXRsZXM+PHBlcmlvZGljYWw+
+PGZ1bGwtdGl0bGU+TGV1a2VtaWE8L2Z1bGwtdGl0bGU+PC9wZXJpb2RpY2FsPjxwYWdlcz4yMDQx
+LTIwNDU8L3BhZ2VzPjx2b2x1bWU+Mzg8L3ZvbHVtZT48bnVtYmVyPjk8L251bWJlcj48ZWRpdGlv
+bj4yMDI0LzA2LzE2PC9lZGl0aW9uPjxrZXl3b3Jkcz48a2V5d29yZD5IdW1hbnM8L2tleXdvcmQ+
+PGtleXdvcmQ+KkZ1c2lvbiBQcm90ZWlucywgYmNyLWFibC9nZW5ldGljczwva2V5d29yZD48a2V5
+d29yZD4qRHJ1ZyBSZXNpc3RhbmNlLCBOZW9wbGFzbS9nZW5ldGljczwva2V5d29yZD48a2V5d29y
+ZD4qUHJvdGVpbiBJc29mb3Jtcy9nZW5ldGljczwva2V5d29yZD48a2V5d29yZD5MZXVrZW1pYSwg
+TXllbG9nZW5vdXMsIENocm9uaWMsIEJDUi1BQkwgUG9zaXRpdmUvZHJ1ZyB0aGVyYXB5L2dlbmV0
+aWNzL3BhdGhvbG9neTwva2V5d29yZD48a2V5d29yZD5Qcm90ZWluIEtpbmFzZSBJbmhpYml0b3Jz
+L3RoZXJhcGV1dGljIHVzZS9waGFybWFjb2xvZ3k8L2tleXdvcmQ+PGtleXdvcmQ+UHJvdG8tT25j
+b2dlbmUgUHJvdGVpbnMgYy1hYmwvZ2VuZXRpY3MvbWV0YWJvbGlzbTwva2V5d29yZD48a2V5d29y
+ZD5OaWFjaW5hbWlkZS9hbmFsb2dzICZhbXA7IGRlcml2YXRpdmVzPC9rZXl3b3JkPjxrZXl3b3Jk
+PlB5cmF6b2xlczwva2V5d29yZD48L2tleXdvcmRzPjxkYXRlcz48eWVhcj4yMDI0PC95ZWFyPjxw
+dWItZGF0ZXM+PGRhdGU+U2VwPC9kYXRlPjwvcHViLWRhdGVzPjwvZGF0ZXM+PGlzYm4+MTQ3Ni01
+NTUxIChFbGVjdHJvbmljKSYjeEQ7MDg4Ny02OTI0IChQcmludCkmI3hEOzA4ODctNjkyNCAoTGlu
+a2luZyk8L2lzYm4+PGFjY2Vzc2lvbi1udW0+Mzg4Nzk2MTA8L2FjY2Vzc2lvbi1udW0+PHVybHM+
+PHJlbGF0ZWQtdXJscz48dXJsPmh0dHBzOi8vd3d3Lm5jYmkubmxtLm5paC5nb3YvcHVibWVkLzM4
+ODc5NjEwPC91cmw+PHVybD5odHRwczovL3d3dy5uYXR1cmUuY29tL2FydGljbGVzL3M0MTM3NS0w
+MjQtMDIzMTQtNy5wZGY8L3VybD48L3JlbGF0ZWQtdXJscz48L3VybHM+PGN1c3RvbTI+UE1DMTEz
+NDczNjcgU3R1ZHkgZm9yIENNTCAoRVVUT1MpIGFuZCBzcGVha2VycyZhcG9zOyBob25vcmFyaWEg
+ZnJvbSBOb3ZhcnRpcy48L2N1c3RvbTI+PGVsZWN0cm9uaWMtcmVzb3VyY2UtbnVtPjEwLjEwMzgv
+czQxMzc1LTAyNC0wMjMxNC03PC9lbGVjdHJvbmljLXJlc291cmNlLW51bT48L3JlY29yZD48L0Np
+dGU+PC9FbmROb3RlPn==
+</w:fldData>
+              </w:fldChar>
+            </w:r>
+            <w:r>
+              <w:instrText xml:space="preserve"> ADDIN EN.CITE.DATA </w:instrText>
+            </w:r>
+            <w:r>
+              <w:fldChar w:fldCharType="end"/>
+            </w:r>
+            <w:r>
+              <w:fldChar w:fldCharType="separate"/>
+            </w:r>
+            <w:r>
+              <w:rPr>
+                <w:vertAlign w:val="superscript"/>
+              </w:rPr>
+              <w:t>22</w:t>
+            </w:r>
+            <w:r>
+              <w:fldChar w:fldCharType="end"/>
+            </w:r>
+            <w:r>
               <w:t>.</w:t>
+            </w:r>
+            <w:r>
+              <w:t xml:space="preserve"> </w:t>
+            </w:r>
+            <w:r>
+              <w:t xml:space="preserve"> </w:t>
             </w:r>
           </w:p>
           <w:p>
@@ -4219,7 +4159,8 @@
           </w:p>
           <w:p>
             <w:pPr>
-              <w:pStyle w:val="CLIN4"/>
+              <w:pStyle w:val="EndNoteBibliography"/>
+              <w:jc w:val="both"/>
             </w:pPr>
             <w:r>
               <w:rPr>
@@ -4245,551 +4186,834 @@
             <w:r>
               <w:rPr>
                 <w:b/>
+                <w:noProof/>
               </w:rPr>
               <w:t>1.</w:t>
             </w:r>
             <w:r>
+              <w:rPr>
+                <w:noProof/>
+              </w:rPr>
               <w:t xml:space="preserve"> Hanfstein B, et al. Distinct characteristics of e13a2 versus e14a2 BCR-ABL1 driven chronic myeloid leukemia under first-line therapy with imatinib. </w:t>
             </w:r>
             <w:r>
               <w:rPr>
                 <w:i/>
+                <w:noProof/>
               </w:rPr>
               <w:t>Haematologica</w:t>
             </w:r>
             <w:r>
+              <w:rPr>
+                <w:noProof/>
+              </w:rPr>
               <w:t xml:space="preserve"> 2014; </w:t>
             </w:r>
             <w:r>
               <w:rPr>
                 <w:b/>
+                <w:noProof/>
               </w:rPr>
               <w:t>99</w:t>
             </w:r>
             <w:r>
+              <w:rPr>
+                <w:noProof/>
+              </w:rPr>
               <w:t xml:space="preserve">(9): 1441-7.  </w:t>
             </w:r>
             <w:r>
               <w:rPr>
                 <w:b/>
+                <w:noProof/>
               </w:rPr>
               <w:t>2.</w:t>
             </w:r>
             <w:r>
+              <w:rPr>
+                <w:noProof/>
+              </w:rPr>
               <w:t xml:space="preserve"> Pane F, et al. Neutrophilic-chronic myeloid leukemia: a distinct disease with a specific molecular marker (BCR/ABL with C3/A2 junction). </w:t>
             </w:r>
             <w:r>
               <w:rPr>
                 <w:i/>
+                <w:noProof/>
               </w:rPr>
               <w:t>Blood</w:t>
             </w:r>
             <w:r>
+              <w:rPr>
+                <w:noProof/>
+              </w:rPr>
               <w:t xml:space="preserve"> 1996; </w:t>
             </w:r>
             <w:r>
               <w:rPr>
                 <w:b/>
+                <w:noProof/>
               </w:rPr>
               <w:t>88</w:t>
             </w:r>
             <w:r>
+              <w:rPr>
+                <w:noProof/>
+              </w:rPr>
               <w:t xml:space="preserve">(7): 2410-4.  </w:t>
             </w:r>
             <w:r>
               <w:rPr>
                 <w:b/>
+                <w:noProof/>
               </w:rPr>
               <w:t>3.</w:t>
             </w:r>
             <w:r>
+              <w:rPr>
+                <w:noProof/>
+              </w:rPr>
               <w:t xml:space="preserve"> Melo JV, et al. P190BCR-ABL chronic myeloid leukaemia: the missing link with chronic myelomonocytic leukaemia? </w:t>
             </w:r>
             <w:r>
               <w:rPr>
                 <w:i/>
+                <w:noProof/>
               </w:rPr>
               <w:t>Leukemia</w:t>
             </w:r>
             <w:r>
+              <w:rPr>
+                <w:noProof/>
+              </w:rPr>
               <w:t xml:space="preserve"> 1994; </w:t>
             </w:r>
             <w:r>
               <w:rPr>
                 <w:b/>
+                <w:noProof/>
               </w:rPr>
               <w:t>8</w:t>
             </w:r>
             <w:r>
+              <w:rPr>
+                <w:noProof/>
+              </w:rPr>
               <w:t xml:space="preserve">(1): 208-11.  </w:t>
             </w:r>
             <w:r>
               <w:rPr>
                 <w:b/>
+                <w:noProof/>
               </w:rPr>
               <w:t>4.</w:t>
             </w:r>
             <w:r>
+              <w:rPr>
+                <w:noProof/>
+              </w:rPr>
               <w:t xml:space="preserve"> van Rhee F, et al. p190 BCR-ABL mRNA is expressed at low levels in p210-positive chronic myeloid and acute lymphoblastic leukemias. </w:t>
             </w:r>
             <w:r>
               <w:rPr>
                 <w:i/>
+                <w:noProof/>
               </w:rPr>
               <w:t>Blood</w:t>
             </w:r>
             <w:r>
+              <w:rPr>
+                <w:noProof/>
+              </w:rPr>
               <w:t xml:space="preserve"> 1996; </w:t>
             </w:r>
             <w:r>
               <w:rPr>
                 <w:b/>
+                <w:noProof/>
               </w:rPr>
               <w:t>87</w:t>
             </w:r>
             <w:r>
+              <w:rPr>
+                <w:noProof/>
+              </w:rPr>
               <w:t xml:space="preserve">(12): 5213-7.  </w:t>
             </w:r>
             <w:r>
               <w:rPr>
                 <w:b/>
+                <w:noProof/>
               </w:rPr>
               <w:t>5.</w:t>
             </w:r>
             <w:r>
+              <w:rPr>
+                <w:noProof/>
+              </w:rPr>
               <w:t xml:space="preserve"> WHO Classification of Tumours Editorial Board. Haematolymphoid tumours. Lyon (France): International Agency for Research on Cancer; forthcoming. (WHO classification of tumours series, 5th ed.; vol. 11). https://publications.iarc.fr.  </w:t>
             </w:r>
             <w:r>
               <w:rPr>
                 <w:b/>
+                <w:noProof/>
               </w:rPr>
               <w:t>6.</w:t>
             </w:r>
             <w:r>
+              <w:rPr>
+                <w:noProof/>
+              </w:rPr>
               <w:t xml:space="preserve"> Geelen IGP, et al. Influence of WHO versus ELN advanced phase chronic myeloid leukemia definitions on overall survival. </w:t>
             </w:r>
             <w:r>
               <w:rPr>
                 <w:i/>
+                <w:noProof/>
               </w:rPr>
               <w:t>Eur J Haematol</w:t>
             </w:r>
             <w:r>
+              <w:rPr>
+                <w:noProof/>
+              </w:rPr>
               <w:t xml:space="preserve"> 2017; </w:t>
             </w:r>
             <w:r>
               <w:rPr>
                 <w:b/>
+                <w:noProof/>
               </w:rPr>
               <w:t>99</w:t>
             </w:r>
             <w:r>
+              <w:rPr>
+                <w:noProof/>
+              </w:rPr>
               <w:t xml:space="preserve">(4): 381-2.  </w:t>
             </w:r>
             <w:r>
               <w:rPr>
                 <w:b/>
+                <w:noProof/>
               </w:rPr>
               <w:t>7.</w:t>
             </w:r>
             <w:r>
+              <w:rPr>
+                <w:noProof/>
+              </w:rPr>
               <w:t xml:space="preserve"> Adnan-Awad S, et al. Mutational landscape of chronic myeloid leukemia: more than a single oncogene leukemia. </w:t>
             </w:r>
             <w:r>
               <w:rPr>
                 <w:i/>
+                <w:noProof/>
               </w:rPr>
               <w:t>Leuk Lymphoma</w:t>
             </w:r>
             <w:r>
+              <w:rPr>
+                <w:noProof/>
+              </w:rPr>
               <w:t xml:space="preserve"> 2021; </w:t>
             </w:r>
             <w:r>
               <w:rPr>
                 <w:b/>
+                <w:noProof/>
               </w:rPr>
               <w:t>62</w:t>
             </w:r>
             <w:r>
+              <w:rPr>
+                <w:noProof/>
+              </w:rPr>
               <w:t xml:space="preserve">(9): 2064-78.  </w:t>
             </w:r>
             <w:r>
               <w:rPr>
                 <w:b/>
+                <w:noProof/>
               </w:rPr>
               <w:t>8.</w:t>
             </w:r>
             <w:r>
+              <w:rPr>
+                <w:noProof/>
+              </w:rPr>
               <w:t xml:space="preserve"> Nteliopoulos G, et al. Somatic variants in epigenetic modifiers can predict failure of response to imatinib but not to second-generation tyrosine kinase inhibitors. </w:t>
             </w:r>
             <w:r>
               <w:rPr>
                 <w:i/>
+                <w:noProof/>
               </w:rPr>
               <w:t>Haematologica</w:t>
             </w:r>
             <w:r>
+              <w:rPr>
+                <w:noProof/>
+              </w:rPr>
               <w:t xml:space="preserve"> 2019; </w:t>
             </w:r>
             <w:r>
               <w:rPr>
                 <w:b/>
+                <w:noProof/>
               </w:rPr>
               <w:t>104</w:t>
             </w:r>
             <w:r>
+              <w:rPr>
+                <w:noProof/>
+              </w:rPr>
               <w:t xml:space="preserve">(12): 2400-9.  </w:t>
             </w:r>
             <w:r>
               <w:rPr>
                 <w:b/>
+                <w:noProof/>
               </w:rPr>
               <w:t>9.</w:t>
             </w:r>
             <w:r>
+              <w:rPr>
+                <w:noProof/>
+              </w:rPr>
               <w:t xml:space="preserve"> Kim T, et al. Spectrum of somatic mutation dynamics in chronic myeloid leukemia following tyrosine kinase inhibitor therapy. </w:t>
             </w:r>
             <w:r>
               <w:rPr>
                 <w:i/>
+                <w:noProof/>
               </w:rPr>
               <w:t>Blood</w:t>
             </w:r>
             <w:r>
+              <w:rPr>
+                <w:noProof/>
+              </w:rPr>
               <w:t xml:space="preserve"> 2017; </w:t>
             </w:r>
             <w:r>
               <w:rPr>
                 <w:b/>
+                <w:noProof/>
               </w:rPr>
               <w:t>129</w:t>
             </w:r>
             <w:r>
+              <w:rPr>
+                <w:noProof/>
+              </w:rPr>
               <w:t xml:space="preserve">(1): 38-47.  </w:t>
             </w:r>
             <w:r>
               <w:rPr>
                 <w:b/>
+                <w:noProof/>
               </w:rPr>
               <w:t>10.</w:t>
             </w:r>
             <w:r>
+              <w:rPr>
+                <w:noProof/>
+              </w:rPr>
               <w:t xml:space="preserve"> Jaiswal S, et al. Age-related clonal hematopoiesis associated with adverse outcomes. </w:t>
             </w:r>
             <w:r>
               <w:rPr>
                 <w:i/>
+                <w:noProof/>
               </w:rPr>
               <w:t>N Engl J Med</w:t>
             </w:r>
             <w:r>
+              <w:rPr>
+                <w:noProof/>
+              </w:rPr>
               <w:t xml:space="preserve"> 2014; </w:t>
             </w:r>
             <w:r>
               <w:rPr>
                 <w:b/>
+                <w:noProof/>
               </w:rPr>
               <w:t>371</w:t>
             </w:r>
             <w:r>
+              <w:rPr>
+                <w:noProof/>
+              </w:rPr>
               <w:t xml:space="preserve">(26): 2488-98.  </w:t>
             </w:r>
             <w:r>
               <w:rPr>
                 <w:b/>
+                <w:noProof/>
               </w:rPr>
               <w:t>11.</w:t>
             </w:r>
             <w:r>
+              <w:rPr>
+                <w:noProof/>
+              </w:rPr>
               <w:t xml:space="preserve"> Adnan Awad S, et al. Mutation accumulation in cancer genes relates to nonoptimal outcome in chronic myeloid leukemia. </w:t>
             </w:r>
             <w:r>
               <w:rPr>
                 <w:i/>
+                <w:noProof/>
               </w:rPr>
               <w:t>Blood Adv</w:t>
             </w:r>
             <w:r>
+              <w:rPr>
+                <w:noProof/>
+              </w:rPr>
               <w:t xml:space="preserve"> 2020; </w:t>
             </w:r>
             <w:r>
               <w:rPr>
                 <w:b/>
+                <w:noProof/>
               </w:rPr>
               <w:t>4</w:t>
             </w:r>
             <w:r>
+              <w:rPr>
+                <w:noProof/>
+              </w:rPr>
               <w:t xml:space="preserve">(3): 546-59.  </w:t>
             </w:r>
             <w:r>
               <w:rPr>
                 <w:b/>
+                <w:noProof/>
               </w:rPr>
               <w:t>12.</w:t>
             </w:r>
             <w:r>
+              <w:rPr>
+                <w:noProof/>
+              </w:rPr>
               <w:t xml:space="preserve"> Grossmann V, et al. A deep-sequencing study of chronic myeloid leukemia patients in blast crisis (BC-CML) detects mutations in 76.9% of cases. </w:t>
             </w:r>
             <w:r>
               <w:rPr>
                 <w:i/>
+                <w:noProof/>
               </w:rPr>
               <w:t>Leukemia</w:t>
             </w:r>
             <w:r>
+              <w:rPr>
+                <w:noProof/>
+              </w:rPr>
               <w:t xml:space="preserve"> 2011; </w:t>
             </w:r>
             <w:r>
               <w:rPr>
                 <w:b/>
+                <w:noProof/>
               </w:rPr>
               <w:t>25</w:t>
             </w:r>
             <w:r>
+              <w:rPr>
+                <w:noProof/>
+              </w:rPr>
               <w:t xml:space="preserve">(3): 557-60.  </w:t>
             </w:r>
             <w:r>
               <w:rPr>
                 <w:b/>
+                <w:noProof/>
               </w:rPr>
               <w:t>13.</w:t>
             </w:r>
             <w:r>
+              <w:rPr>
+                <w:noProof/>
+              </w:rPr>
               <w:t xml:space="preserve"> Hochhaus A, et al. European LeukemiaNet 2020 recommendations for treating chronic myeloid leukemia. </w:t>
             </w:r>
             <w:r>
               <w:rPr>
                 <w:i/>
+                <w:noProof/>
               </w:rPr>
               <w:t>Leukemia</w:t>
             </w:r>
             <w:r>
+              <w:rPr>
+                <w:noProof/>
+              </w:rPr>
               <w:t xml:space="preserve"> 2020; </w:t>
             </w:r>
             <w:r>
               <w:rPr>
                 <w:b/>
+                <w:noProof/>
               </w:rPr>
               <w:t>34</w:t>
             </w:r>
             <w:r>
+              <w:rPr>
+                <w:noProof/>
+              </w:rPr>
               <w:t xml:space="preserve">(4): 966-84.  </w:t>
             </w:r>
             <w:r>
               <w:rPr>
                 <w:b/>
+                <w:noProof/>
               </w:rPr>
               <w:t>14.</w:t>
             </w:r>
             <w:r>
+              <w:rPr>
+                <w:noProof/>
+              </w:rPr>
               <w:t xml:space="preserve"> O'Brien SG, et al. Imatinib compared with interferon and low-dose cytarabine for newly diagnosed chronic-phase chronic myeloid leukemia. </w:t>
             </w:r>
             <w:r>
               <w:rPr>
                 <w:i/>
+                <w:noProof/>
               </w:rPr>
               <w:t>N Engl J Med</w:t>
             </w:r>
             <w:r>
+              <w:rPr>
+                <w:noProof/>
+              </w:rPr>
               <w:t xml:space="preserve"> 2003; </w:t>
             </w:r>
             <w:r>
               <w:rPr>
                 <w:b/>
+                <w:noProof/>
               </w:rPr>
               <w:t>348</w:t>
             </w:r>
             <w:r>
+              <w:rPr>
+                <w:noProof/>
+              </w:rPr>
               <w:t xml:space="preserve">(11): 994-1004.  </w:t>
             </w:r>
             <w:r>
               <w:rPr>
                 <w:b/>
+                <w:noProof/>
               </w:rPr>
               <w:t>15.</w:t>
             </w:r>
             <w:r>
+              <w:rPr>
+                <w:noProof/>
+              </w:rPr>
               <w:t xml:space="preserve"> Saglio G, et al. Nilotinib versus imatinib for newly diagnosed chronic myeloid leukemia. </w:t>
             </w:r>
             <w:r>
               <w:rPr>
                 <w:i/>
+                <w:noProof/>
               </w:rPr>
               <w:t>N Engl J Med</w:t>
             </w:r>
             <w:r>
+              <w:rPr>
+                <w:noProof/>
+              </w:rPr>
               <w:t xml:space="preserve"> 2010; </w:t>
             </w:r>
             <w:r>
               <w:rPr>
                 <w:b/>
+                <w:noProof/>
               </w:rPr>
               <w:t>362</w:t>
             </w:r>
             <w:r>
+              <w:rPr>
+                <w:noProof/>
+              </w:rPr>
               <w:t xml:space="preserve">(24): 2251-9.  </w:t>
             </w:r>
             <w:r>
               <w:rPr>
                 <w:b/>
+                <w:noProof/>
               </w:rPr>
               <w:t>16.</w:t>
             </w:r>
             <w:r>
+              <w:rPr>
+                <w:noProof/>
+              </w:rPr>
               <w:t xml:space="preserve"> Kantarjian H, et al. Dasatinib versus imatinib in newly diagnosed chronic-phase chronic myeloid leukemia. </w:t>
             </w:r>
             <w:r>
               <w:rPr>
                 <w:i/>
+                <w:noProof/>
               </w:rPr>
               <w:t>N Engl J Med</w:t>
             </w:r>
             <w:r>
+              <w:rPr>
+                <w:noProof/>
+              </w:rPr>
               <w:t xml:space="preserve"> 2010; </w:t>
             </w:r>
             <w:r>
               <w:rPr>
                 <w:b/>
+                <w:noProof/>
               </w:rPr>
               <w:t>362</w:t>
             </w:r>
             <w:r>
+              <w:rPr>
+                <w:noProof/>
+              </w:rPr>
               <w:t xml:space="preserve">(24): 2260-70.  </w:t>
             </w:r>
             <w:r>
               <w:rPr>
                 <w:b/>
+                <w:noProof/>
               </w:rPr>
               <w:t>17.</w:t>
             </w:r>
             <w:r>
+              <w:rPr>
+                <w:noProof/>
+              </w:rPr>
               <w:t xml:space="preserve"> Jabbour E, et al. Frequency and clinical significance of BCR-ABL mutations in patients with chronic myeloid leukemia treated with imatinib mesylate. </w:t>
             </w:r>
             <w:r>
               <w:rPr>
                 <w:i/>
+                <w:noProof/>
               </w:rPr>
               <w:t>Leukemia</w:t>
             </w:r>
             <w:r>
+              <w:rPr>
+                <w:noProof/>
+              </w:rPr>
               <w:t xml:space="preserve"> 2006; </w:t>
             </w:r>
             <w:r>
               <w:rPr>
                 <w:b/>
+                <w:noProof/>
               </w:rPr>
               <w:t>20</w:t>
             </w:r>
             <w:r>
+              <w:rPr>
+                <w:noProof/>
+              </w:rPr>
               <w:t xml:space="preserve">(10): 1767-73.  </w:t>
             </w:r>
             <w:r>
               <w:rPr>
                 <w:b/>
+                <w:noProof/>
               </w:rPr>
               <w:t>18.</w:t>
             </w:r>
             <w:r>
+              <w:rPr>
+                <w:noProof/>
+              </w:rPr>
               <w:t xml:space="preserve"> Shah NP, et al. Multiple BCR-ABL kinase domain mutations confer polyclonal resistance to the tyrosine kinase inhibitor imatinib (STI571) in chronic phase and blast crisis chronic myeloid leukemia. </w:t>
             </w:r>
             <w:r>
               <w:rPr>
                 <w:i/>
+                <w:noProof/>
               </w:rPr>
               <w:t>Cancer Cell</w:t>
             </w:r>
             <w:r>
+              <w:rPr>
+                <w:noProof/>
+              </w:rPr>
               <w:t xml:space="preserve"> 2002; </w:t>
             </w:r>
             <w:r>
               <w:rPr>
                 <w:b/>
+                <w:noProof/>
               </w:rPr>
               <w:t>2</w:t>
             </w:r>
             <w:r>
+              <w:rPr>
+                <w:noProof/>
+              </w:rPr>
               <w:t xml:space="preserve">(2): 117-25.  </w:t>
             </w:r>
             <w:r>
               <w:rPr>
                 <w:b/>
+                <w:noProof/>
               </w:rPr>
               <w:t>19.</w:t>
             </w:r>
             <w:r>
+              <w:rPr>
+                <w:noProof/>
+              </w:rPr>
               <w:t xml:space="preserve"> Branford S, et al. Selecting optimal second-line tyrosine kinase inhibitor therapy for chronic myeloid leukemia patients after imatinib failure: does the BCR-ABL mutation status really matter? </w:t>
             </w:r>
             <w:r>
               <w:rPr>
                 <w:i/>
+                <w:noProof/>
               </w:rPr>
               <w:t>Blood</w:t>
             </w:r>
             <w:r>
+              <w:rPr>
+                <w:noProof/>
+              </w:rPr>
               <w:t xml:space="preserve"> 2009; </w:t>
             </w:r>
             <w:r>
               <w:rPr>
                 <w:b/>
+                <w:noProof/>
               </w:rPr>
               <w:t>114</w:t>
             </w:r>
             <w:r>
+              <w:rPr>
+                <w:noProof/>
+              </w:rPr>
               <w:t xml:space="preserve">(27): 5426-35.  </w:t>
             </w:r>
             <w:r>
               <w:rPr>
                 <w:b/>
+                <w:noProof/>
               </w:rPr>
               <w:t>20.</w:t>
             </w:r>
             <w:r>
+              <w:rPr>
+                <w:noProof/>
+              </w:rPr>
               <w:t xml:space="preserve"> Cortes JE, et al. A phase 2 trial of ponatinib in Philadelphia chromosome-positive leukemias. </w:t>
             </w:r>
             <w:r>
               <w:rPr>
                 <w:i/>
+                <w:noProof/>
               </w:rPr>
               <w:t>N Engl J Med</w:t>
             </w:r>
             <w:r>
+              <w:rPr>
+                <w:noProof/>
+              </w:rPr>
               <w:t xml:space="preserve"> 2013; </w:t>
             </w:r>
             <w:r>
               <w:rPr>
                 <w:b/>
+                <w:noProof/>
               </w:rPr>
               <w:t>369</w:t>
             </w:r>
             <w:r>
+              <w:rPr>
+                <w:noProof/>
+              </w:rPr>
               <w:t xml:space="preserve">(19): 1783-96.  </w:t>
             </w:r>
             <w:r>
               <w:rPr>
                 <w:b/>
+                <w:noProof/>
               </w:rPr>
               <w:t>21.</w:t>
             </w:r>
             <w:r>
+              <w:rPr>
+                <w:noProof/>
+              </w:rPr>
               <w:t xml:space="preserve"> Yeung DT, et al. Asciminib: a new therapeutic option in chronic-phase CML with treatment failure. </w:t>
             </w:r>
             <w:r>
               <w:rPr>
                 <w:i/>
+                <w:noProof/>
               </w:rPr>
               <w:t>Blood</w:t>
             </w:r>
             <w:r>
+              <w:rPr>
+                <w:noProof/>
+              </w:rPr>
               <w:t xml:space="preserve"> 2022; </w:t>
             </w:r>
             <w:r>
               <w:rPr>
                 <w:b/>
+                <w:noProof/>
               </w:rPr>
               <w:t>139</w:t>
             </w:r>
             <w:r>
+              <w:rPr>
+                <w:noProof/>
+              </w:rPr>
               <w:t xml:space="preserve">(24): 3474-9.  </w:t>
+            </w:r>
+            <w:r>
+              <w:rPr>
+                <w:b/>
+                <w:noProof/>
+              </w:rPr>
+              <w:t>22.</w:t>
+            </w:r>
+            <w:r>
+              <w:rPr>
+                <w:noProof/>
+              </w:rPr>
+              <w:t xml:space="preserve"> Leske IB, Hantschel O. The e13a3 (b2a3) and e14a3 (b3a3) BCR::ABL1 isoforms are resistant to asciminib. </w:t>
+            </w:r>
+            <w:r>
+              <w:rPr>
+                <w:i/>
+                <w:noProof/>
+              </w:rPr>
+              <w:t>Leukemia</w:t>
+            </w:r>
+            <w:r>
+              <w:rPr>
+                <w:noProof/>
+              </w:rPr>
+              <w:t xml:space="preserve"> 2024; </w:t>
+            </w:r>
+            <w:r>
+              <w:rPr>
+                <w:b/>
+                <w:noProof/>
+              </w:rPr>
+              <w:t>38</w:t>
+            </w:r>
+            <w:r>
+              <w:rPr>
+                <w:noProof/>
+              </w:rPr>
+              <w:t xml:space="preserve">(9): 2041-5.  </w:t>
             </w:r>
             <w:r>
               <w:rPr>
@@ -4812,7 +5036,7 @@
       </w:pPr>
     </w:p>
     <w:sectPr>
-      <w:footerReference w:type="default" r:id="rId11"/>
+      <w:footerReference w:type="default" r:id="rId10"/>
       <w:pgSz w:w="11900" w:h="16840"/>
       <w:pgMar w:top="1674" w:right="851" w:bottom="1134" w:left="851" w:header="680" w:footer="851" w:gutter="0"/>
       <w:cols w:space="708"/>
@@ -4841,13 +5065,6 @@
       <w:r>
         <w:continuationSeparator/>
       </w:r>
-    </w:p>
-  </w:endnote>
-  <w:endnote w:type="continuationNotice" w:id="1">
-    <w:p>
-      <w:pPr>
-        <w:spacing w:after="0" w:line="240" w:lineRule="auto"/>
-      </w:pPr>
     </w:p>
   </w:endnote>
 </w:endnotes>
@@ -4892,13 +5109,6 @@
       </w:r>
     </w:p>
   </w:footnote>
-  <w:footnote w:type="continuationNotice" w:id="1">
-    <w:p>
-      <w:pPr>
-        <w:spacing w:after="0" w:line="240" w:lineRule="auto"/>
-      </w:pPr>
-    </w:p>
-  </w:footnote>
 </w:footnotes>
 </file>
 
@@ -4907,8 +5117,8 @@
   <w:abstractNum w:abstractNumId="0" w15:restartNumberingAfterBreak="0">
     <w:nsid w:val="149830AA"/>
     <w:multiLevelType w:val="hybridMultilevel"/>
-    <w:tmpl w:val="FF7CC520"/>
-    <w:lvl w:ilvl="0" w:tplc="FFFFFFFF">
+    <w:tmpl w:val="D26407F8"/>
+    <w:lvl w:ilvl="0" w:tplc="2AE03D7C">
       <w:start w:val="1"/>
       <w:numFmt w:val="bullet"/>
       <w:pStyle w:val="ListParagraph"/>
@@ -5132,10 +5342,159 @@
     </w:lvl>
   </w:abstractNum>
   <w:abstractNum w:abstractNumId="2" w15:restartNumberingAfterBreak="0">
-    <w:nsid w:val="752845AC"/>
+    <w:nsid w:val="25A27140"/>
+    <w:multiLevelType w:val="multilevel"/>
+    <w:tmpl w:val="0794FA48"/>
+    <w:lvl w:ilvl="0">
+      <w:start w:val="1"/>
+      <w:numFmt w:val="bullet"/>
+      <w:lvlText w:val=""/>
+      <w:lvlJc w:val="left"/>
+      <w:pPr>
+        <w:tabs>
+          <w:tab w:val="num" w:pos="720"/>
+        </w:tabs>
+        <w:ind w:left="720" w:hanging="360"/>
+      </w:pPr>
+      <w:rPr>
+        <w:rFonts w:ascii="Symbol" w:hAnsi="Symbol" w:hint="default"/>
+        <w:sz w:val="20"/>
+      </w:rPr>
+    </w:lvl>
+    <w:lvl w:ilvl="1" w:tentative="1">
+      <w:start w:val="1"/>
+      <w:numFmt w:val="bullet"/>
+      <w:lvlText w:val="o"/>
+      <w:lvlJc w:val="left"/>
+      <w:pPr>
+        <w:tabs>
+          <w:tab w:val="num" w:pos="1440"/>
+        </w:tabs>
+        <w:ind w:left="1440" w:hanging="360"/>
+      </w:pPr>
+      <w:rPr>
+        <w:rFonts w:ascii="Courier New" w:hAnsi="Courier New" w:hint="default"/>
+        <w:sz w:val="20"/>
+      </w:rPr>
+    </w:lvl>
+    <w:lvl w:ilvl="2" w:tentative="1">
+      <w:start w:val="1"/>
+      <w:numFmt w:val="bullet"/>
+      <w:lvlText w:val=""/>
+      <w:lvlJc w:val="left"/>
+      <w:pPr>
+        <w:tabs>
+          <w:tab w:val="num" w:pos="2160"/>
+        </w:tabs>
+        <w:ind w:left="2160" w:hanging="360"/>
+      </w:pPr>
+      <w:rPr>
+        <w:rFonts w:ascii="Wingdings" w:hAnsi="Wingdings" w:hint="default"/>
+        <w:sz w:val="20"/>
+      </w:rPr>
+    </w:lvl>
+    <w:lvl w:ilvl="3" w:tentative="1">
+      <w:start w:val="1"/>
+      <w:numFmt w:val="bullet"/>
+      <w:lvlText w:val=""/>
+      <w:lvlJc w:val="left"/>
+      <w:pPr>
+        <w:tabs>
+          <w:tab w:val="num" w:pos="2880"/>
+        </w:tabs>
+        <w:ind w:left="2880" w:hanging="360"/>
+      </w:pPr>
+      <w:rPr>
+        <w:rFonts w:ascii="Wingdings" w:hAnsi="Wingdings" w:hint="default"/>
+        <w:sz w:val="20"/>
+      </w:rPr>
+    </w:lvl>
+    <w:lvl w:ilvl="4" w:tentative="1">
+      <w:start w:val="1"/>
+      <w:numFmt w:val="bullet"/>
+      <w:lvlText w:val=""/>
+      <w:lvlJc w:val="left"/>
+      <w:pPr>
+        <w:tabs>
+          <w:tab w:val="num" w:pos="3600"/>
+        </w:tabs>
+        <w:ind w:left="3600" w:hanging="360"/>
+      </w:pPr>
+      <w:rPr>
+        <w:rFonts w:ascii="Wingdings" w:hAnsi="Wingdings" w:hint="default"/>
+        <w:sz w:val="20"/>
+      </w:rPr>
+    </w:lvl>
+    <w:lvl w:ilvl="5" w:tentative="1">
+      <w:start w:val="1"/>
+      <w:numFmt w:val="bullet"/>
+      <w:lvlText w:val=""/>
+      <w:lvlJc w:val="left"/>
+      <w:pPr>
+        <w:tabs>
+          <w:tab w:val="num" w:pos="4320"/>
+        </w:tabs>
+        <w:ind w:left="4320" w:hanging="360"/>
+      </w:pPr>
+      <w:rPr>
+        <w:rFonts w:ascii="Wingdings" w:hAnsi="Wingdings" w:hint="default"/>
+        <w:sz w:val="20"/>
+      </w:rPr>
+    </w:lvl>
+    <w:lvl w:ilvl="6" w:tentative="1">
+      <w:start w:val="1"/>
+      <w:numFmt w:val="bullet"/>
+      <w:lvlText w:val=""/>
+      <w:lvlJc w:val="left"/>
+      <w:pPr>
+        <w:tabs>
+          <w:tab w:val="num" w:pos="5040"/>
+        </w:tabs>
+        <w:ind w:left="5040" w:hanging="360"/>
+      </w:pPr>
+      <w:rPr>
+        <w:rFonts w:ascii="Wingdings" w:hAnsi="Wingdings" w:hint="default"/>
+        <w:sz w:val="20"/>
+      </w:rPr>
+    </w:lvl>
+    <w:lvl w:ilvl="7" w:tentative="1">
+      <w:start w:val="1"/>
+      <w:numFmt w:val="bullet"/>
+      <w:lvlText w:val=""/>
+      <w:lvlJc w:val="left"/>
+      <w:pPr>
+        <w:tabs>
+          <w:tab w:val="num" w:pos="5760"/>
+        </w:tabs>
+        <w:ind w:left="5760" w:hanging="360"/>
+      </w:pPr>
+      <w:rPr>
+        <w:rFonts w:ascii="Wingdings" w:hAnsi="Wingdings" w:hint="default"/>
+        <w:sz w:val="20"/>
+      </w:rPr>
+    </w:lvl>
+    <w:lvl w:ilvl="8" w:tentative="1">
+      <w:start w:val="1"/>
+      <w:numFmt w:val="bullet"/>
+      <w:lvlText w:val=""/>
+      <w:lvlJc w:val="left"/>
+      <w:pPr>
+        <w:tabs>
+          <w:tab w:val="num" w:pos="6480"/>
+        </w:tabs>
+        <w:ind w:left="6480" w:hanging="360"/>
+      </w:pPr>
+      <w:rPr>
+        <w:rFonts w:ascii="Wingdings" w:hAnsi="Wingdings" w:hint="default"/>
+        <w:sz w:val="20"/>
+      </w:rPr>
+    </w:lvl>
+  </w:abstractNum>
+  <w:abstractNum w:abstractNumId="3" w15:restartNumberingAfterBreak="0">
+    <w:nsid w:val="3C1649D9"/>
     <w:multiLevelType w:val="hybridMultilevel"/>
-    <w:tmpl w:val="D7AA1B78"/>
-    <w:lvl w:ilvl="0" w:tplc="401E1122">
+    <w:tmpl w:val="879A971A"/>
+    <w:lvl w:ilvl="0" w:tplc="0C090001">
       <w:start w:val="1"/>
       <w:numFmt w:val="bullet"/>
       <w:lvlText w:val=""/>
@@ -5147,7 +5506,7 @@
         <w:rFonts w:ascii="Symbol" w:hAnsi="Symbol" w:hint="default"/>
       </w:rPr>
     </w:lvl>
-    <w:lvl w:ilvl="1" w:tplc="08090003" w:tentative="1">
+    <w:lvl w:ilvl="1" w:tplc="0C090003" w:tentative="1">
       <w:start w:val="1"/>
       <w:numFmt w:val="bullet"/>
       <w:lvlText w:val="o"/>
@@ -5159,7 +5518,7 @@
         <w:rFonts w:ascii="Courier New" w:hAnsi="Courier New" w:cs="Courier New" w:hint="default"/>
       </w:rPr>
     </w:lvl>
-    <w:lvl w:ilvl="2" w:tplc="08090005" w:tentative="1">
+    <w:lvl w:ilvl="2" w:tplc="0C090005" w:tentative="1">
       <w:start w:val="1"/>
       <w:numFmt w:val="bullet"/>
       <w:lvlText w:val=""/>
@@ -5171,7 +5530,7 @@
         <w:rFonts w:ascii="Wingdings" w:hAnsi="Wingdings" w:hint="default"/>
       </w:rPr>
     </w:lvl>
-    <w:lvl w:ilvl="3" w:tplc="08090001" w:tentative="1">
+    <w:lvl w:ilvl="3" w:tplc="0C090001" w:tentative="1">
       <w:start w:val="1"/>
       <w:numFmt w:val="bullet"/>
       <w:lvlText w:val=""/>
@@ -5183,7 +5542,7 @@
         <w:rFonts w:ascii="Symbol" w:hAnsi="Symbol" w:hint="default"/>
       </w:rPr>
     </w:lvl>
-    <w:lvl w:ilvl="4" w:tplc="08090003" w:tentative="1">
+    <w:lvl w:ilvl="4" w:tplc="0C090003" w:tentative="1">
       <w:start w:val="1"/>
       <w:numFmt w:val="bullet"/>
       <w:lvlText w:val="o"/>
@@ -5195,7 +5554,7 @@
         <w:rFonts w:ascii="Courier New" w:hAnsi="Courier New" w:cs="Courier New" w:hint="default"/>
       </w:rPr>
     </w:lvl>
-    <w:lvl w:ilvl="5" w:tplc="08090005" w:tentative="1">
+    <w:lvl w:ilvl="5" w:tplc="0C090005" w:tentative="1">
       <w:start w:val="1"/>
       <w:numFmt w:val="bullet"/>
       <w:lvlText w:val=""/>
@@ -5207,7 +5566,7 @@
         <w:rFonts w:ascii="Wingdings" w:hAnsi="Wingdings" w:hint="default"/>
       </w:rPr>
     </w:lvl>
-    <w:lvl w:ilvl="6" w:tplc="08090001" w:tentative="1">
+    <w:lvl w:ilvl="6" w:tplc="0C090001" w:tentative="1">
       <w:start w:val="1"/>
       <w:numFmt w:val="bullet"/>
       <w:lvlText w:val=""/>
@@ -5219,7 +5578,7 @@
         <w:rFonts w:ascii="Symbol" w:hAnsi="Symbol" w:hint="default"/>
       </w:rPr>
     </w:lvl>
-    <w:lvl w:ilvl="7" w:tplc="08090003" w:tentative="1">
+    <w:lvl w:ilvl="7" w:tplc="0C090003" w:tentative="1">
       <w:start w:val="1"/>
       <w:numFmt w:val="bullet"/>
       <w:lvlText w:val="o"/>
@@ -5231,7 +5590,7 @@
         <w:rFonts w:ascii="Courier New" w:hAnsi="Courier New" w:cs="Courier New" w:hint="default"/>
       </w:rPr>
     </w:lvl>
-    <w:lvl w:ilvl="8" w:tplc="08090005" w:tentative="1">
+    <w:lvl w:ilvl="8" w:tplc="0C090005" w:tentative="1">
       <w:start w:val="1"/>
       <w:numFmt w:val="bullet"/>
       <w:lvlText w:val=""/>
@@ -5244,13 +5603,132 @@
       </w:rPr>
     </w:lvl>
   </w:abstractNum>
-  <w:num w:numId="1" w16cid:durableId="944112766">
+  <w:abstractNum w:abstractNumId="4" w15:restartNumberingAfterBreak="0">
+    <w:nsid w:val="4D434C55"/>
+    <w:multiLevelType w:val="hybridMultilevel"/>
+    <w:tmpl w:val="2C0E8678"/>
+    <w:lvl w:ilvl="0" w:tplc="0C090001">
+      <w:start w:val="1"/>
+      <w:numFmt w:val="bullet"/>
+      <w:lvlText w:val=""/>
+      <w:lvlJc w:val="left"/>
+      <w:pPr>
+        <w:ind w:left="720" w:hanging="360"/>
+      </w:pPr>
+      <w:rPr>
+        <w:rFonts w:ascii="Symbol" w:hAnsi="Symbol" w:hint="default"/>
+      </w:rPr>
+    </w:lvl>
+    <w:lvl w:ilvl="1" w:tplc="0C090003" w:tentative="1">
+      <w:start w:val="1"/>
+      <w:numFmt w:val="bullet"/>
+      <w:lvlText w:val="o"/>
+      <w:lvlJc w:val="left"/>
+      <w:pPr>
+        <w:ind w:left="1440" w:hanging="360"/>
+      </w:pPr>
+      <w:rPr>
+        <w:rFonts w:ascii="Courier New" w:hAnsi="Courier New" w:cs="Courier New" w:hint="default"/>
+      </w:rPr>
+    </w:lvl>
+    <w:lvl w:ilvl="2" w:tplc="0C090005" w:tentative="1">
+      <w:start w:val="1"/>
+      <w:numFmt w:val="bullet"/>
+      <w:lvlText w:val=""/>
+      <w:lvlJc w:val="left"/>
+      <w:pPr>
+        <w:ind w:left="2160" w:hanging="360"/>
+      </w:pPr>
+      <w:rPr>
+        <w:rFonts w:ascii="Wingdings" w:hAnsi="Wingdings" w:hint="default"/>
+      </w:rPr>
+    </w:lvl>
+    <w:lvl w:ilvl="3" w:tplc="0C090001" w:tentative="1">
+      <w:start w:val="1"/>
+      <w:numFmt w:val="bullet"/>
+      <w:lvlText w:val=""/>
+      <w:lvlJc w:val="left"/>
+      <w:pPr>
+        <w:ind w:left="2880" w:hanging="360"/>
+      </w:pPr>
+      <w:rPr>
+        <w:rFonts w:ascii="Symbol" w:hAnsi="Symbol" w:hint="default"/>
+      </w:rPr>
+    </w:lvl>
+    <w:lvl w:ilvl="4" w:tplc="0C090003" w:tentative="1">
+      <w:start w:val="1"/>
+      <w:numFmt w:val="bullet"/>
+      <w:lvlText w:val="o"/>
+      <w:lvlJc w:val="left"/>
+      <w:pPr>
+        <w:ind w:left="3600" w:hanging="360"/>
+      </w:pPr>
+      <w:rPr>
+        <w:rFonts w:ascii="Courier New" w:hAnsi="Courier New" w:cs="Courier New" w:hint="default"/>
+      </w:rPr>
+    </w:lvl>
+    <w:lvl w:ilvl="5" w:tplc="0C090005" w:tentative="1">
+      <w:start w:val="1"/>
+      <w:numFmt w:val="bullet"/>
+      <w:lvlText w:val=""/>
+      <w:lvlJc w:val="left"/>
+      <w:pPr>
+        <w:ind w:left="4320" w:hanging="360"/>
+      </w:pPr>
+      <w:rPr>
+        <w:rFonts w:ascii="Wingdings" w:hAnsi="Wingdings" w:hint="default"/>
+      </w:rPr>
+    </w:lvl>
+    <w:lvl w:ilvl="6" w:tplc="0C090001" w:tentative="1">
+      <w:start w:val="1"/>
+      <w:numFmt w:val="bullet"/>
+      <w:lvlText w:val=""/>
+      <w:lvlJc w:val="left"/>
+      <w:pPr>
+        <w:ind w:left="5040" w:hanging="360"/>
+      </w:pPr>
+      <w:rPr>
+        <w:rFonts w:ascii="Symbol" w:hAnsi="Symbol" w:hint="default"/>
+      </w:rPr>
+    </w:lvl>
+    <w:lvl w:ilvl="7" w:tplc="0C090003" w:tentative="1">
+      <w:start w:val="1"/>
+      <w:numFmt w:val="bullet"/>
+      <w:lvlText w:val="o"/>
+      <w:lvlJc w:val="left"/>
+      <w:pPr>
+        <w:ind w:left="5760" w:hanging="360"/>
+      </w:pPr>
+      <w:rPr>
+        <w:rFonts w:ascii="Courier New" w:hAnsi="Courier New" w:cs="Courier New" w:hint="default"/>
+      </w:rPr>
+    </w:lvl>
+    <w:lvl w:ilvl="8" w:tplc="0C090005" w:tentative="1">
+      <w:start w:val="1"/>
+      <w:numFmt w:val="bullet"/>
+      <w:lvlText w:val=""/>
+      <w:lvlJc w:val="left"/>
+      <w:pPr>
+        <w:ind w:left="6480" w:hanging="360"/>
+      </w:pPr>
+      <w:rPr>
+        <w:rFonts w:ascii="Wingdings" w:hAnsi="Wingdings" w:hint="default"/>
+      </w:rPr>
+    </w:lvl>
+  </w:abstractNum>
+  <w:num w:numId="1" w16cid:durableId="1664506079">
     <w:abstractNumId w:val="0"/>
   </w:num>
-  <w:num w:numId="2" w16cid:durableId="1228691251">
+  <w:num w:numId="2" w16cid:durableId="763765212">
     <w:abstractNumId w:val="1"/>
   </w:num>
-  <w:num w:numId="3" w16cid:durableId="1185093506">
+  <w:num w:numId="3" w16cid:durableId="394399560">
+    <w:abstractNumId w:val="3"/>
+  </w:num>
+  <w:num w:numId="4" w16cid:durableId="578710954">
+    <w:abstractNumId w:val="4"/>
+  </w:num>
+  <w:num w:numId="5" w16cid:durableId="1248080204">
     <w:abstractNumId w:val="2"/>
   </w:num>
 </w:numbering>
@@ -5866,7 +6344,7 @@
     <w:basedOn w:val="ListParagraph"/>
     <w:link w:val="CLIN3BULLETPOINTSChar"/>
     <w:qFormat/>
-    <w:rsid w:val="0086782A"/>
+    <w:rsid w:val="00F30A0F"/>
     <w:rPr>
       <w:rFonts w:ascii="Calibri" w:hAnsi="Calibri"/>
     </w:rPr>
@@ -5890,7 +6368,7 @@
     <w:basedOn w:val="Normal"/>
     <w:link w:val="CLIN4Char"/>
     <w:qFormat/>
-    <w:rsid w:val="000239EC"/>
+    <w:rsid w:val="003D170A"/>
     <w:pPr>
       <w:spacing w:after="0" w:line="240" w:lineRule="auto"/>
       <w:jc w:val="both"/>
@@ -5906,7 +6384,7 @@
     <w:name w:val="CLIN3(BULLET POINTS) Char"/>
     <w:basedOn w:val="DefaultParagraphFont"/>
     <w:link w:val="CLIN3BULLETPOINTS"/>
-    <w:rsid w:val="0086782A"/>
+    <w:rsid w:val="00F30A0F"/>
     <w:rPr>
       <w:rFonts w:ascii="Calibri" w:eastAsia="MS Mincho" w:hAnsi="Calibri" w:cstheme="majorHAnsi"/>
       <w:noProof/>
@@ -5919,7 +6397,7 @@
     <w:name w:val="CLIN4 Char"/>
     <w:basedOn w:val="DefaultParagraphFont"/>
     <w:link w:val="CLIN4"/>
-    <w:rsid w:val="000239EC"/>
+    <w:rsid w:val="003D170A"/>
     <w:rPr>
       <w:rFonts w:ascii="Calibri" w:eastAsia="MS Mincho" w:hAnsi="Calibri" w:cs="Times New Roman"/>
       <w:noProof/>
@@ -5981,6 +6459,7 @@
     </w:pPr>
     <w:rPr>
       <w:rFonts w:ascii="Calibri" w:eastAsiaTheme="minorEastAsia" w:hAnsi="Calibri" w:cs="Calibri"/>
+      <w:sz w:val="12"/>
       <w:szCs w:val="24"/>
       <w:lang w:val="en-US" w:eastAsia="zh-TW"/>
     </w:rPr>
@@ -5992,6 +6471,7 @@
     <w:rsid w:val="00D02B85"/>
     <w:rPr>
       <w:rFonts w:ascii="Calibri" w:eastAsiaTheme="minorEastAsia" w:hAnsi="Calibri" w:cs="Calibri"/>
+      <w:sz w:val="12"/>
       <w:szCs w:val="24"/>
       <w:lang w:val="en-US" w:eastAsia="zh-TW"/>
     </w:rPr>
@@ -6058,27 +6538,73 @@
       <w:lang w:val="en-US"/>
     </w:rPr>
   </w:style>
-  <w:style w:type="paragraph" w:styleId="Header">
-    <w:name w:val="header"/>
+  <w:style w:type="character" w:styleId="CommentReference">
+    <w:name w:val="annotation reference"/>
+    <w:basedOn w:val="DefaultParagraphFont"/>
+    <w:uiPriority w:val="99"/>
+    <w:semiHidden/>
+    <w:unhideWhenUsed/>
+    <w:rsid w:val="003A140E"/>
+    <w:rPr>
+      <w:sz w:val="16"/>
+      <w:szCs w:val="16"/>
+    </w:rPr>
+  </w:style>
+  <w:style w:type="paragraph" w:styleId="CommentText">
+    <w:name w:val="annotation text"/>
     <w:basedOn w:val="Normal"/>
-    <w:link w:val="HeaderChar"/>
+    <w:link w:val="CommentTextChar"/>
     <w:uiPriority w:val="99"/>
+    <w:semiHidden/>
     <w:unhideWhenUsed/>
-    <w:rsid w:val="000D1E7F"/>
+    <w:rsid w:val="003A140E"/>
     <w:pPr>
-      <w:tabs>
-        <w:tab w:val="center" w:pos="4513"/>
-        <w:tab w:val="right" w:pos="9026"/>
-      </w:tabs>
-      <w:spacing w:after="0" w:line="240" w:lineRule="auto"/>
+      <w:spacing w:line="240" w:lineRule="auto"/>
     </w:pPr>
+    <w:rPr>
+      <w:sz w:val="20"/>
+      <w:szCs w:val="20"/>
+    </w:rPr>
   </w:style>
-  <w:style w:type="character" w:customStyle="1" w:styleId="HeaderChar">
-    <w:name w:val="Header Char"/>
+  <w:style w:type="character" w:customStyle="1" w:styleId="CommentTextChar">
+    <w:name w:val="Comment Text Char"/>
     <w:basedOn w:val="DefaultParagraphFont"/>
-    <w:link w:val="Header"/>
+    <w:link w:val="CommentText"/>
     <w:uiPriority w:val="99"/>
-    <w:rsid w:val="000D1E7F"/>
+    <w:semiHidden/>
+    <w:rsid w:val="003A140E"/>
+    <w:rPr>
+      <w:sz w:val="20"/>
+      <w:szCs w:val="20"/>
+    </w:rPr>
+  </w:style>
+  <w:style w:type="paragraph" w:styleId="CommentSubject">
+    <w:name w:val="annotation subject"/>
+    <w:basedOn w:val="CommentText"/>
+    <w:next w:val="CommentText"/>
+    <w:link w:val="CommentSubjectChar"/>
+    <w:uiPriority w:val="99"/>
+    <w:semiHidden/>
+    <w:unhideWhenUsed/>
+    <w:rsid w:val="003A140E"/>
+    <w:rPr>
+      <w:b/>
+      <w:bCs/>
+    </w:rPr>
+  </w:style>
+  <w:style w:type="character" w:customStyle="1" w:styleId="CommentSubjectChar">
+    <w:name w:val="Comment Subject Char"/>
+    <w:basedOn w:val="CommentTextChar"/>
+    <w:link w:val="CommentSubject"/>
+    <w:uiPriority w:val="99"/>
+    <w:semiHidden/>
+    <w:rsid w:val="003A140E"/>
+    <w:rPr>
+      <w:b/>
+      <w:bCs/>
+      <w:sz w:val="20"/>
+      <w:szCs w:val="20"/>
+    </w:rPr>
   </w:style>
   <w:style w:type="paragraph" w:styleId="BalloonText">
     <w:name w:val="Balloon Text"/>
@@ -6087,7 +6613,7 @@
     <w:uiPriority w:val="99"/>
     <w:semiHidden/>
     <w:unhideWhenUsed/>
-    <w:rsid w:val="00C128B7"/>
+    <w:rsid w:val="003A140E"/>
     <w:pPr>
       <w:spacing w:after="0" w:line="240" w:lineRule="auto"/>
     </w:pPr>
@@ -6103,18 +6629,40 @@
     <w:link w:val="BalloonText"/>
     <w:uiPriority w:val="99"/>
     <w:semiHidden/>
-    <w:rsid w:val="00C128B7"/>
+    <w:rsid w:val="003A140E"/>
     <w:rPr>
       <w:rFonts w:ascii="Segoe UI" w:hAnsi="Segoe UI" w:cs="Segoe UI"/>
       <w:sz w:val="18"/>
       <w:szCs w:val="18"/>
     </w:rPr>
   </w:style>
+  <w:style w:type="paragraph" w:styleId="Header">
+    <w:name w:val="header"/>
+    <w:basedOn w:val="Normal"/>
+    <w:link w:val="HeaderChar"/>
+    <w:uiPriority w:val="99"/>
+    <w:unhideWhenUsed/>
+    <w:rsid w:val="00C767D2"/>
+    <w:pPr>
+      <w:tabs>
+        <w:tab w:val="center" w:pos="4513"/>
+        <w:tab w:val="right" w:pos="9026"/>
+      </w:tabs>
+      <w:spacing w:after="0" w:line="240" w:lineRule="auto"/>
+    </w:pPr>
+  </w:style>
+  <w:style w:type="character" w:customStyle="1" w:styleId="HeaderChar">
+    <w:name w:val="Header Char"/>
+    <w:basedOn w:val="DefaultParagraphFont"/>
+    <w:link w:val="Header"/>
+    <w:uiPriority w:val="99"/>
+    <w:rsid w:val="00C767D2"/>
+  </w:style>
   <w:style w:type="paragraph" w:customStyle="1" w:styleId="EndNoteBibliographyTitle">
     <w:name w:val="EndNote Bibliography Title"/>
     <w:basedOn w:val="Normal"/>
     <w:link w:val="EndNoteBibliographyTitleChar"/>
-    <w:rsid w:val="007006B4"/>
+    <w:rsid w:val="003D170A"/>
     <w:pPr>
       <w:spacing w:after="0"/>
       <w:jc w:val="center"/>
@@ -6122,6 +6670,7 @@
     <w:rPr>
       <w:rFonts w:ascii="Calibri" w:hAnsi="Calibri" w:cs="Calibri"/>
       <w:noProof/>
+      <w:sz w:val="12"/>
       <w:lang w:val="en-US"/>
     </w:rPr>
   </w:style>
@@ -6129,99 +6678,37 @@
     <w:name w:val="EndNote Bibliography Title Char"/>
     <w:basedOn w:val="CLIN3BULLETPOINTSChar"/>
     <w:link w:val="EndNoteBibliographyTitle"/>
-    <w:rsid w:val="007006B4"/>
+    <w:rsid w:val="003D170A"/>
     <w:rPr>
       <w:rFonts w:ascii="Calibri" w:eastAsia="MS Mincho" w:hAnsi="Calibri" w:cs="Calibri"/>
       <w:noProof/>
-      <w:sz w:val="18"/>
+      <w:sz w:val="12"/>
       <w:szCs w:val="18"/>
       <w:lang w:val="en-US" w:eastAsia="en-AU"/>
     </w:rPr>
   </w:style>
-  <w:style w:type="character" w:styleId="CommentReference">
-    <w:name w:val="annotation reference"/>
+  <w:style w:type="character" w:customStyle="1" w:styleId="id-label">
+    <w:name w:val="id-label"/>
     <w:basedOn w:val="DefaultParagraphFont"/>
-    <w:uiPriority w:val="99"/>
-    <w:semiHidden/>
-    <w:unhideWhenUsed/>
-    <w:rsid w:val="00413941"/>
-    <w:rPr>
-      <w:sz w:val="16"/>
-      <w:szCs w:val="16"/>
-    </w:rPr>
+    <w:rsid w:val="008F672F"/>
   </w:style>
-  <w:style w:type="paragraph" w:styleId="CommentText">
-    <w:name w:val="annotation text"/>
-    <w:basedOn w:val="Normal"/>
-    <w:link w:val="CommentTextChar"/>
-    <w:uiPriority w:val="99"/>
-    <w:semiHidden/>
-    <w:unhideWhenUsed/>
-    <w:rsid w:val="00413941"/>
-    <w:pPr>
-      <w:spacing w:line="240" w:lineRule="auto"/>
-    </w:pPr>
-    <w:rPr>
-      <w:sz w:val="20"/>
-      <w:szCs w:val="20"/>
-    </w:rPr>
-  </w:style>
-  <w:style w:type="character" w:customStyle="1" w:styleId="CommentTextChar">
-    <w:name w:val="Comment Text Char"/>
+  <w:style w:type="character" w:styleId="Strong">
+    <w:name w:val="Strong"/>
     <w:basedOn w:val="DefaultParagraphFont"/>
-    <w:link w:val="CommentText"/>
-    <w:uiPriority w:val="99"/>
-    <w:semiHidden/>
-    <w:rsid w:val="00413941"/>
-    <w:rPr>
-      <w:sz w:val="20"/>
-      <w:szCs w:val="20"/>
-    </w:rPr>
-  </w:style>
-  <w:style w:type="paragraph" w:styleId="CommentSubject">
-    <w:name w:val="annotation subject"/>
-    <w:basedOn w:val="CommentText"/>
-    <w:next w:val="CommentText"/>
-    <w:link w:val="CommentSubjectChar"/>
-    <w:uiPriority w:val="99"/>
-    <w:semiHidden/>
-    <w:unhideWhenUsed/>
-    <w:rsid w:val="00413941"/>
+    <w:uiPriority w:val="22"/>
+    <w:qFormat/>
+    <w:rsid w:val="008F672F"/>
     <w:rPr>
       <w:b/>
       <w:bCs/>
     </w:rPr>
-  </w:style>
-  <w:style w:type="character" w:customStyle="1" w:styleId="CommentSubjectChar">
-    <w:name w:val="Comment Subject Char"/>
-    <w:basedOn w:val="CommentTextChar"/>
-    <w:link w:val="CommentSubject"/>
-    <w:uiPriority w:val="99"/>
-    <w:semiHidden/>
-    <w:rsid w:val="00413941"/>
-    <w:rPr>
-      <w:b/>
-      <w:bCs/>
-      <w:sz w:val="20"/>
-      <w:szCs w:val="20"/>
-    </w:rPr>
-  </w:style>
-  <w:style w:type="paragraph" w:styleId="Revision">
-    <w:name w:val="Revision"/>
-    <w:hidden/>
-    <w:uiPriority w:val="99"/>
-    <w:semiHidden/>
-    <w:rsid w:val="00526CB0"/>
-    <w:pPr>
-      <w:spacing w:after="0" w:line="240" w:lineRule="auto"/>
-    </w:pPr>
   </w:style>
   <w:style w:type="character" w:styleId="Hyperlink">
     <w:name w:val="Hyperlink"/>
     <w:basedOn w:val="DefaultParagraphFont"/>
     <w:uiPriority w:val="99"/>
     <w:unhideWhenUsed/>
-    <w:rsid w:val="00845EFB"/>
+    <w:rsid w:val="00256715"/>
     <w:rPr>
       <w:color w:val="0563C1" w:themeColor="hyperlink"/>
       <w:u w:val="single"/>
@@ -6233,7 +6720,7 @@
     <w:uiPriority w:val="99"/>
     <w:semiHidden/>
     <w:unhideWhenUsed/>
-    <w:rsid w:val="00845EFB"/>
+    <w:rsid w:val="00256715"/>
     <w:rPr>
       <w:color w:val="605E5C"/>
       <w:shd w:val="clear" w:color="auto" w:fill="E1DFDD"/>
@@ -6504,84 +6991,8 @@
 </file>
 
 <file path=customXml/item1.xml><?xml version="1.0" encoding="utf-8"?>
-<p:properties xmlns:p="http://schemas.microsoft.com/office/2006/metadata/properties" xmlns:xsi="http://www.w3.org/2001/XMLSchema-instance" xmlns:pc="http://schemas.microsoft.com/office/infopath/2007/PartnerControls">
-  <documentManagement>
-    <DocumentType xmlns="c44ab56d-57f8-4a14-86db-a39667906be8" xsi:nil="true"/>
-    <Category xmlns="c44ab56d-57f8-4a14-86db-a39667906be8" xsi:nil="true"/>
-    <b918a6e12641485a9ca8c2e70b4558c0 xmlns="bbb6251c-984c-4fcb-9547-f40f6d5e63ff">
-      <Terms xmlns="http://schemas.microsoft.com/office/infopath/2007/PartnerControls">
-        <TermInfo xmlns="http://schemas.microsoft.com/office/infopath/2007/PartnerControls">
-          <TermName xmlns="http://schemas.microsoft.com/office/infopath/2007/PartnerControls">Operational</TermName>
-          <TermId xmlns="http://schemas.microsoft.com/office/infopath/2007/PartnerControls">150389d9-0463-4c4a-b800-fb182dbb9bcb</TermId>
-        </TermInfo>
-      </Terms>
-    </b918a6e12641485a9ca8c2e70b4558c0>
-    <lcf76f155ced4ddcb4097134ff3c332f xmlns="c44ab56d-57f8-4a14-86db-a39667906be8">
-      <Terms xmlns="http://schemas.microsoft.com/office/infopath/2007/PartnerControls"/>
-    </lcf76f155ced4ddcb4097134ff3c332f>
-    <b29dd6ef633047bba64c76c6e215692a xmlns="bbb6251c-984c-4fcb-9547-f40f6d5e63ff">
-      <Terms xmlns="http://schemas.microsoft.com/office/infopath/2007/PartnerControls">
-        <TermInfo xmlns="http://schemas.microsoft.com/office/infopath/2007/PartnerControls">
-          <TermName xmlns="http://schemas.microsoft.com/office/infopath/2007/PartnerControls">Internal</TermName>
-          <TermId xmlns="http://schemas.microsoft.com/office/infopath/2007/PartnerControls">2b22734e-9cea-437f-97a4-653416044446</TermId>
-        </TermInfo>
-      </Terms>
-    </b29dd6ef633047bba64c76c6e215692a>
-    <i77a2d63ec754e4dbbf13ee1f809aa62 xmlns="bbb6251c-984c-4fcb-9547-f40f6d5e63ff">
-      <Terms xmlns="http://schemas.microsoft.com/office/infopath/2007/PartnerControls">
-        <TermInfo xmlns="http://schemas.microsoft.com/office/infopath/2007/PartnerControls">
-          <TermName xmlns="http://schemas.microsoft.com/office/infopath/2007/PartnerControls">N/A</TermName>
-          <TermId xmlns="http://schemas.microsoft.com/office/infopath/2007/PartnerControls">77aac54e-7746-4232-91ae-96cfc2b44f19</TermId>
-        </TermInfo>
-      </Terms>
-    </i77a2d63ec754e4dbbf13ee1f809aa62>
-    <k04f27a462bd4c45a610623ab03d8a6b xmlns="bbb6251c-984c-4fcb-9547-f40f6d5e63ff">
-      <Terms xmlns="http://schemas.microsoft.com/office/infopath/2007/PartnerControls">
-        <TermInfo xmlns="http://schemas.microsoft.com/office/infopath/2007/PartnerControls">
-          <TermName xmlns="http://schemas.microsoft.com/office/infopath/2007/PartnerControls">Business Ventures</TermName>
-          <TermId xmlns="http://schemas.microsoft.com/office/infopath/2007/PartnerControls">771822a9-08f4-4b0c-b044-94205102db1e</TermId>
-        </TermInfo>
-      </Terms>
-    </k04f27a462bd4c45a610623ab03d8a6b>
-    <nb65ac56c571489cbc31094d7b888b19 xmlns="bbb6251c-984c-4fcb-9547-f40f6d5e63ff">
-      <Terms xmlns="http://schemas.microsoft.com/office/infopath/2007/PartnerControls">
-        <TermInfo xmlns="http://schemas.microsoft.com/office/infopath/2007/PartnerControls">
-          <TermName xmlns="http://schemas.microsoft.com/office/infopath/2007/PartnerControls">Pathology</TermName>
-          <TermId xmlns="http://schemas.microsoft.com/office/infopath/2007/PartnerControls">4a117755-78ff-4a2c-8e21-a559b22b64dd</TermId>
-        </TermInfo>
-      </Terms>
-    </nb65ac56c571489cbc31094d7b888b19>
-    <Department xmlns="c44ab56d-57f8-4a14-86db-a39667906be8" xsi:nil="true"/>
-    <TaxCatchAll xmlns="bbb6251c-984c-4fcb-9547-f40f6d5e63ff">
-      <Value>5</Value>
-      <Value>4</Value>
-      <Value>3</Value>
-      <Value>2</Value>
-      <Value>1</Value>
-    </TaxCatchAll>
-    <pmCostCentre xmlns="bbb6251c-984c-4fcb-9547-f40f6d5e63ff" xsi:nil="true"/>
-    <_Flow_SignoffStatus xmlns="c44ab56d-57f8-4a14-86db-a39667906be8" xsi:nil="true"/>
-    <NavigatorClassification xmlns="bbb6251c-984c-4fcb-9547-f40f6d5e63ff">Team Workspace</NavigatorClassification>
-  </documentManagement>
-</p:properties>
-</file>
-
-<file path=customXml/item2.xml><?xml version="1.0" encoding="utf-8"?>
-<?mso-contentType ?>
-<FormTemplates xmlns="http://schemas.microsoft.com/sharepoint/v3/contenttype/forms">
-  <Display>DocumentLibraryForm</Display>
-  <Edit>DocumentLibraryForm</Edit>
-  <New>DocumentLibraryForm</New>
-</FormTemplates>
-</file>
-
-<file path=customXml/item3.xml><?xml version="1.0" encoding="utf-8"?>
-<b:Sources xmlns:b="http://schemas.openxmlformats.org/officeDocument/2006/bibliography" xmlns="http://schemas.openxmlformats.org/officeDocument/2006/bibliography" SelectedStyle="\APASixthEditionOfficeOnline.xsl" StyleName="APA" Version="6"/>
-</file>
-
-<file path=customXml/item4.xml><?xml version="1.0" encoding="utf-8"?>
-<ct:contentTypeSchema xmlns:ct="http://schemas.microsoft.com/office/2006/metadata/contentType" xmlns:ma="http://schemas.microsoft.com/office/2006/metadata/properties/metaAttributes" ct:_="" ma:_="" ma:contentTypeName="Document" ma:contentTypeID="0x010100451F1F8C0772B440BA84570C3C4286EA" ma:contentTypeVersion="29" ma:contentTypeDescription="Create a new document." ma:contentTypeScope="" ma:versionID="b3bcf93054b5d0678557845ec3dd46dd">
-  <xsd:schema xmlns:xsd="http://www.w3.org/2001/XMLSchema" xmlns:xs="http://www.w3.org/2001/XMLSchema" xmlns:p="http://schemas.microsoft.com/office/2006/metadata/properties" xmlns:ns2="c44ab56d-57f8-4a14-86db-a39667906be8" xmlns:ns3="bbb6251c-984c-4fcb-9547-f40f6d5e63ff" targetNamespace="http://schemas.microsoft.com/office/2006/metadata/properties" ma:root="true" ma:fieldsID="676e0b85b827ae08faaea4d501add0a1" ns2:_="" ns3:_="">
+<ct:contentTypeSchema xmlns:ct="http://schemas.microsoft.com/office/2006/metadata/contentType" xmlns:ma="http://schemas.microsoft.com/office/2006/metadata/properties/metaAttributes" ct:_="" ma:_="" ma:contentTypeName="Document" ma:contentTypeID="0x010100451F1F8C0772B440BA84570C3C4286EA" ma:contentTypeVersion="31" ma:contentTypeDescription="Create a new document." ma:contentTypeScope="" ma:versionID="02816ad7c2a2d79272694375caafbc49">
+  <xsd:schema xmlns:xsd="http://www.w3.org/2001/XMLSchema" xmlns:xs="http://www.w3.org/2001/XMLSchema" xmlns:p="http://schemas.microsoft.com/office/2006/metadata/properties" xmlns:ns2="c44ab56d-57f8-4a14-86db-a39667906be8" xmlns:ns3="bbb6251c-984c-4fcb-9547-f40f6d5e63ff" targetNamespace="http://schemas.microsoft.com/office/2006/metadata/properties" ma:root="true" ma:fieldsID="6bce96da447e1a873c38288cc55b6b3e" ns2:_="" ns3:_="">
     <xsd:import namespace="c44ab56d-57f8-4a14-86db-a39667906be8"/>
     <xsd:import namespace="bbb6251c-984c-4fcb-9547-f40f6d5e63ff"/>
     <xsd:element name="properties">
@@ -6613,6 +7024,8 @@
                 <xsd:element ref="ns2:MediaServiceLocation" minOccurs="0"/>
                 <xsd:element ref="ns2:_Flow_SignoffStatus" minOccurs="0"/>
                 <xsd:element ref="ns2:MediaServiceSearchProperties" minOccurs="0"/>
+                <xsd:element ref="ns3:SharedWithUsers" minOccurs="0"/>
+                <xsd:element ref="ns3:SharedWithDetails" minOccurs="0"/>
               </xsd:all>
             </xsd:complexType>
           </xsd:element>
@@ -6768,6 +7181,32 @@
         <xsd:restriction base="dms:Text"/>
       </xsd:simpleType>
     </xsd:element>
+    <xsd:element name="SharedWithUsers" ma:index="37" nillable="true" ma:displayName="Shared With" ma:internalName="SharedWithUsers" ma:readOnly="true">
+      <xsd:complexType>
+        <xsd:complexContent>
+          <xsd:extension base="dms:UserMulti">
+            <xsd:sequence>
+              <xsd:element name="UserInfo" minOccurs="0" maxOccurs="unbounded">
+                <xsd:complexType>
+                  <xsd:sequence>
+                    <xsd:element name="DisplayName" type="xsd:string" minOccurs="0"/>
+                    <xsd:element name="AccountId" type="dms:UserId" minOccurs="0" nillable="true"/>
+                    <xsd:element name="AccountType" type="xsd:string" minOccurs="0"/>
+                  </xsd:sequence>
+                </xsd:complexType>
+              </xsd:element>
+            </xsd:sequence>
+          </xsd:extension>
+        </xsd:complexContent>
+      </xsd:complexType>
+    </xsd:element>
+    <xsd:element name="SharedWithDetails" ma:index="38" nillable="true" ma:displayName="Shared With Details" ma:internalName="SharedWithDetails" ma:readOnly="true">
+      <xsd:simpleType>
+        <xsd:restriction base="dms:Note">
+          <xsd:maxLength value="255"/>
+        </xsd:restriction>
+      </xsd:simpleType>
+    </xsd:element>
   </xsd:schema>
   <xsd:schema xmlns="http://schemas.openxmlformats.org/package/2006/metadata/core-properties" xmlns:xsd="http://www.w3.org/2001/XMLSchema" xmlns:xsi="http://www.w3.org/2001/XMLSchema-instance" xmlns:dc="http://purl.org/dc/elements/1.1/" xmlns:dcterms="http://purl.org/dc/terms/" xmlns:odoc="http://schemas.microsoft.com/internal/obd" targetNamespace="http://schemas.openxmlformats.org/package/2006/metadata/core-properties" elementFormDefault="qualified" attributeFormDefault="unqualified" blockDefault="#all">
     <xsd:import namespace="http://purl.org/dc/elements/1.1/" schemaLocation="http://dublincore.org/schemas/xmls/qdc/2003/04/02/dc.xsd"/>
@@ -6868,35 +7307,80 @@
 </ct:contentTypeSchema>
 </file>
 
-<file path=customXml/itemProps1.xml><?xml version="1.0" encoding="utf-8"?>
-<ds:datastoreItem xmlns:ds="http://schemas.openxmlformats.org/officeDocument/2006/customXml" ds:itemID="{C5498546-0A19-452D-B2B3-587CB1FBB318}">
-  <ds:schemaRefs>
-    <ds:schemaRef ds:uri="http://schemas.microsoft.com/office/2006/metadata/properties"/>
-    <ds:schemaRef ds:uri="http://schemas.microsoft.com/office/infopath/2007/PartnerControls"/>
-    <ds:schemaRef ds:uri="c44ab56d-57f8-4a14-86db-a39667906be8"/>
-    <ds:schemaRef ds:uri="bbb6251c-984c-4fcb-9547-f40f6d5e63ff"/>
-  </ds:schemaRefs>
-</ds:datastoreItem>
+<file path=customXml/item2.xml><?xml version="1.0" encoding="utf-8"?>
+<?mso-contentType ?>
+<FormTemplates xmlns="http://schemas.microsoft.com/sharepoint/v3/contenttype/forms">
+  <Display>DocumentLibraryForm</Display>
+  <Edit>DocumentLibraryForm</Edit>
+  <New>DocumentLibraryForm</New>
+</FormTemplates>
 </file>
 
-<file path=customXml/itemProps2.xml><?xml version="1.0" encoding="utf-8"?>
-<ds:datastoreItem xmlns:ds="http://schemas.openxmlformats.org/officeDocument/2006/customXml" ds:itemID="{4E8F1B29-E867-47F0-99A7-B4FDE13E6929}">
-  <ds:schemaRefs>
-    <ds:schemaRef ds:uri="http://schemas.microsoft.com/sharepoint/v3/contenttype/forms"/>
-  </ds:schemaRefs>
-</ds:datastoreItem>
+<file path=customXml/item3.xml><?xml version="1.0" encoding="utf-8"?>
+<p:properties xmlns:p="http://schemas.microsoft.com/office/2006/metadata/properties" xmlns:xsi="http://www.w3.org/2001/XMLSchema-instance" xmlns:pc="http://schemas.microsoft.com/office/infopath/2007/PartnerControls">
+  <documentManagement>
+    <b29dd6ef633047bba64c76c6e215692a xmlns="bbb6251c-984c-4fcb-9547-f40f6d5e63ff">
+      <Terms xmlns="http://schemas.microsoft.com/office/infopath/2007/PartnerControls">
+        <TermInfo xmlns="http://schemas.microsoft.com/office/infopath/2007/PartnerControls">
+          <TermName xmlns="http://schemas.microsoft.com/office/infopath/2007/PartnerControls">Internal</TermName>
+          <TermId xmlns="http://schemas.microsoft.com/office/infopath/2007/PartnerControls">2b22734e-9cea-437f-97a4-653416044446</TermId>
+        </TermInfo>
+      </Terms>
+    </b29dd6ef633047bba64c76c6e215692a>
+    <NavigatorClassification xmlns="bbb6251c-984c-4fcb-9547-f40f6d5e63ff" xsi:nil="true"/>
+    <k04f27a462bd4c45a610623ab03d8a6b xmlns="bbb6251c-984c-4fcb-9547-f40f6d5e63ff">
+      <Terms xmlns="http://schemas.microsoft.com/office/infopath/2007/PartnerControls">
+        <TermInfo xmlns="http://schemas.microsoft.com/office/infopath/2007/PartnerControls">
+          <TermName xmlns="http://schemas.microsoft.com/office/infopath/2007/PartnerControls">Business Ventures</TermName>
+          <TermId xmlns="http://schemas.microsoft.com/office/infopath/2007/PartnerControls">771822a9-08f4-4b0c-b044-94205102db1e</TermId>
+        </TermInfo>
+      </Terms>
+    </k04f27a462bd4c45a610623ab03d8a6b>
+    <nb65ac56c571489cbc31094d7b888b19 xmlns="bbb6251c-984c-4fcb-9547-f40f6d5e63ff">
+      <Terms xmlns="http://schemas.microsoft.com/office/infopath/2007/PartnerControls">
+        <TermInfo xmlns="http://schemas.microsoft.com/office/infopath/2007/PartnerControls">
+          <TermName xmlns="http://schemas.microsoft.com/office/infopath/2007/PartnerControls">Pathology</TermName>
+          <TermId xmlns="http://schemas.microsoft.com/office/infopath/2007/PartnerControls">4a117755-78ff-4a2c-8e21-a559b22b64dd</TermId>
+        </TermInfo>
+      </Terms>
+    </nb65ac56c571489cbc31094d7b888b19>
+    <Department xmlns="c44ab56d-57f8-4a14-86db-a39667906be8" xsi:nil="true"/>
+    <_Flow_SignoffStatus xmlns="c44ab56d-57f8-4a14-86db-a39667906be8" xsi:nil="true"/>
+    <b918a6e12641485a9ca8c2e70b4558c0 xmlns="bbb6251c-984c-4fcb-9547-f40f6d5e63ff">
+      <Terms xmlns="http://schemas.microsoft.com/office/infopath/2007/PartnerControls">
+        <TermInfo xmlns="http://schemas.microsoft.com/office/infopath/2007/PartnerControls">
+          <TermName xmlns="http://schemas.microsoft.com/office/infopath/2007/PartnerControls">Operational</TermName>
+          <TermId xmlns="http://schemas.microsoft.com/office/infopath/2007/PartnerControls">150389d9-0463-4c4a-b800-fb182dbb9bcb</TermId>
+        </TermInfo>
+      </Terms>
+    </b918a6e12641485a9ca8c2e70b4558c0>
+    <DocumentType xmlns="c44ab56d-57f8-4a14-86db-a39667906be8" xsi:nil="true"/>
+    <i77a2d63ec754e4dbbf13ee1f809aa62 xmlns="bbb6251c-984c-4fcb-9547-f40f6d5e63ff">
+      <Terms xmlns="http://schemas.microsoft.com/office/infopath/2007/PartnerControls">
+        <TermInfo xmlns="http://schemas.microsoft.com/office/infopath/2007/PartnerControls">
+          <TermName xmlns="http://schemas.microsoft.com/office/infopath/2007/PartnerControls">N/A</TermName>
+          <TermId xmlns="http://schemas.microsoft.com/office/infopath/2007/PartnerControls">77aac54e-7746-4232-91ae-96cfc2b44f19</TermId>
+        </TermInfo>
+      </Terms>
+    </i77a2d63ec754e4dbbf13ee1f809aa62>
+    <pmCostCentre xmlns="bbb6251c-984c-4fcb-9547-f40f6d5e63ff" xsi:nil="true"/>
+    <Category xmlns="c44ab56d-57f8-4a14-86db-a39667906be8" xsi:nil="true"/>
+    <lcf76f155ced4ddcb4097134ff3c332f xmlns="c44ab56d-57f8-4a14-86db-a39667906be8">
+      <Terms xmlns="http://schemas.microsoft.com/office/infopath/2007/PartnerControls"/>
+    </lcf76f155ced4ddcb4097134ff3c332f>
+    <TaxCatchAll xmlns="bbb6251c-984c-4fcb-9547-f40f6d5e63ff">
+      <Value>5</Value>
+      <Value>4</Value>
+      <Value>3</Value>
+      <Value>2</Value>
+      <Value>1</Value>
+    </TaxCatchAll>
+  </documentManagement>
+</p:properties>
 </file>
 
-<file path=customXml/itemProps3.xml><?xml version="1.0" encoding="utf-8"?>
-<ds:datastoreItem xmlns:ds="http://schemas.openxmlformats.org/officeDocument/2006/customXml" ds:itemID="{9C6E7E90-C6DE-4700-A7A5-960B0C0FC7D3}">
-  <ds:schemaRefs>
-    <ds:schemaRef ds:uri="http://schemas.openxmlformats.org/officeDocument/2006/bibliography"/>
-  </ds:schemaRefs>
-</ds:datastoreItem>
-</file>
-
-<file path=customXml/itemProps4.xml><?xml version="1.0" encoding="utf-8"?>
-<ds:datastoreItem xmlns:ds="http://schemas.openxmlformats.org/officeDocument/2006/customXml" ds:itemID="{7CD59CFB-C8AE-45FD-B73C-2A8A44C63C56}">
+<file path=customXml/itemProps1.xml><?xml version="1.0" encoding="utf-8"?>
+<ds:datastoreItem xmlns:ds="http://schemas.openxmlformats.org/officeDocument/2006/customXml" ds:itemID="{7AC32626-A1B1-4872-B553-0B8594FA7BB4}">
   <ds:schemaRefs>
     <ds:schemaRef ds:uri="http://schemas.microsoft.com/office/2006/metadata/contentType"/>
     <ds:schemaRef ds:uri="http://schemas.microsoft.com/office/2006/metadata/properties/metaAttributes"/>
@@ -6912,4 +7396,23 @@
     <ds:schemaRef ds:uri="http://schemas.microsoft.com/internal/obd"/>
   </ds:schemaRefs>
 </ds:datastoreItem>
+</file>
+
+<file path=customXml/itemProps2.xml><?xml version="1.0" encoding="utf-8"?>
+<ds:datastoreItem xmlns:ds="http://schemas.openxmlformats.org/officeDocument/2006/customXml" ds:itemID="{9020A37A-A7BE-464B-995B-D4B86B2B30FF}">
+  <ds:schemaRefs>
+    <ds:schemaRef ds:uri="http://schemas.microsoft.com/sharepoint/v3/contenttype/forms"/>
+  </ds:schemaRefs>
+</ds:datastoreItem>
+</file>
+
+<file path=customXml/itemProps3.xml><?xml version="1.0" encoding="utf-8"?>
+<ds:datastoreItem xmlns:ds="http://schemas.openxmlformats.org/officeDocument/2006/customXml" ds:itemID="{50554300-87D5-448A-AE71-68CA8E6C360E}">
+  <ds:schemaRefs>
+    <ds:schemaRef ds:uri="http://schemas.microsoft.com/office/2006/metadata/properties"/>
+    <ds:schemaRef ds:uri="http://schemas.microsoft.com/office/infopath/2007/PartnerControls"/>
+    <ds:schemaRef ds:uri="bbb6251c-984c-4fcb-9547-f40f6d5e63ff"/>
+    <ds:schemaRef ds:uri="c44ab56d-57f8-4a14-86db-a39667906be8"/>
+  </ds:schemaRefs>
+</ds:datastoreItem>
 </file>
</xml_diff>

<commit_message>
report writer version 1.2 changes. Pull request from dev not succesful due to conflicts
RNA fusion template changes
MHD2-111: Raname Clinical Significance AML with KMT2A MUTATION
MHD2-131: Clinical context update - CML (28Aug2024)
MHD2-134: Comment about RNA reports in DNA reports
MHD2-137: Support for creating TWIST Haem assay reports
MHD2-138: Clinical context update - APL (12Sep2024)
MHD2-147: NVD Identifier filter changes
</commit_message>
<xml_diff>
--- a/inst/clinical_context/Chronic_Myeloid_Leukaemia.docx
+++ b/inst/clinical_context/Chronic_Myeloid_Leukaemia.docx
@@ -35,7 +35,7 @@
         <w:tblLook w:val="04A0" w:firstRow="1" w:lastRow="0" w:firstColumn="1" w:lastColumn="0" w:noHBand="0" w:noVBand="1"/>
       </w:tblPr>
       <w:tblGrid>
-        <w:gridCol w:w="10168"/>
+        <w:gridCol w:w="10188"/>
       </w:tblGrid>
       <w:tr>
         <w:trPr>
@@ -52,18 +52,10 @@
               <w:pStyle w:val="CLIN1HEADING"/>
             </w:pPr>
             <w:r>
-              <w:t xml:space="preserve">cLINICAL UTILITY OF </w:t>
-            </w:r>
-            <w:r>
-              <w:t>MOLECULAR</w:t>
-            </w:r>
-            <w:r>
-              <w:t xml:space="preserve"> TESTING IN </w:t>
+              <w:t xml:space="preserve">cLINICAL UTILITY OF MOLECULAR TESTING IN </w:t>
             </w:r>
             <w:r>
               <w:br/>
-            </w:r>
-            <w:r>
               <w:t>chronic myeloid leukaemia</w:t>
             </w:r>
           </w:p>
@@ -95,10 +87,7 @@
               <w:t>reciprocal</w:t>
             </w:r>
             <w:r>
-              <w:t xml:space="preserve"> </w:t>
-            </w:r>
-            <w:r>
-              <w:t xml:space="preserve">translocation t(9;22)(q34.1;q11.2), resulting in the </w:t>
+              <w:t xml:space="preserve"> translocation t(9;22)(q34.1;q11.2), resulting in the </w:t>
             </w:r>
             <w:r>
               <w:rPr>
@@ -144,22 +133,10 @@
               <w:t>protein (p210)</w:t>
             </w:r>
             <w:r>
-              <w:t xml:space="preserve"> </w:t>
-            </w:r>
-            <w:r>
-              <w:t>is detected</w:t>
-            </w:r>
-            <w:r>
-              <w:t xml:space="preserve"> in </w:t>
-            </w:r>
-            <w:r>
-              <w:t xml:space="preserve">the </w:t>
-            </w:r>
-            <w:r>
-              <w:t>vast majority</w:t>
-            </w:r>
-            <w:r>
-              <w:t xml:space="preserve"> of CML cases</w:t>
+              <w:t xml:space="preserve"> is detected</w:t>
+            </w:r>
+            <w:r>
+              <w:t xml:space="preserve"> in the vast majority of CML cases</w:t>
             </w:r>
             <w:r>
               <w:t>, encoded by either e13a2 (b2a2) or e14a2 (b3a2)</w:t>
@@ -522,52 +499,13 @@
               <w:t xml:space="preserve"> p190 fusion </w:t>
             </w:r>
             <w:r>
-              <w:t xml:space="preserve">protein (p190), resulting from the fusion transcript </w:t>
-            </w:r>
-            <w:r>
-              <w:t>e1a2</w:t>
-            </w:r>
-            <w:r>
-              <w:t>,</w:t>
-            </w:r>
-            <w:r>
-              <w:t xml:space="preserve"> is</w:t>
-            </w:r>
-            <w:r>
-              <w:t xml:space="preserve"> </w:t>
+              <w:t xml:space="preserve">protein (p190), resulting from the fusion transcript e1a2, is </w:t>
             </w:r>
             <w:r>
               <w:t xml:space="preserve">most frequently associated with Ph-positive ALL, </w:t>
             </w:r>
             <w:r>
-              <w:t xml:space="preserve">however it </w:t>
-            </w:r>
-            <w:r>
-              <w:t>occurs as the sole BCR</w:t>
-            </w:r>
-            <w:r>
-              <w:t>::</w:t>
-            </w:r>
-            <w:r>
-              <w:t>ABL</w:t>
-            </w:r>
-            <w:r>
-              <w:t>1</w:t>
-            </w:r>
-            <w:r>
-              <w:t xml:space="preserve"> isoform at diagnosis in a minority of CML cases (1</w:t>
-            </w:r>
-            <w:r>
-              <w:t>%</w:t>
-            </w:r>
-            <w:r>
-              <w:t xml:space="preserve">-2%) and </w:t>
-            </w:r>
-            <w:r>
-              <w:t>has been</w:t>
-            </w:r>
-            <w:r>
-              <w:t xml:space="preserve"> associated with monocytosis</w:t>
+              <w:t>however it occurs as the sole BCR::ABL1 isoform at diagnosis in a minority of CML cases (1%-2%) and has been associated with monocytosis</w:t>
             </w:r>
             <w:r>
               <w:fldChar w:fldCharType="begin"/>
@@ -729,13 +667,7 @@
               <w:spacing w:line="259" w:lineRule="auto"/>
             </w:pPr>
             <w:r>
-              <w:t>Accelerated phase CML has been omi</w:t>
-            </w:r>
-            <w:r>
-              <w:t xml:space="preserve">tted </w:t>
-            </w:r>
-            <w:r>
-              <w:t>by the WHO 5</w:t>
+              <w:t>Accelerated phase CML has been omitted by the WHO 5</w:t>
             </w:r>
             <w:r>
               <w:rPr>
@@ -744,43 +676,7 @@
               <w:t>th</w:t>
             </w:r>
             <w:r>
-              <w:t xml:space="preserve"> edition </w:t>
-            </w:r>
-            <w:r>
-              <w:t xml:space="preserve">as </w:t>
-            </w:r>
-            <w:r>
-              <w:t xml:space="preserve">the </w:t>
-            </w:r>
-            <w:r>
-              <w:t xml:space="preserve">outcomes </w:t>
-            </w:r>
-            <w:r>
-              <w:t>are</w:t>
-            </w:r>
-            <w:r>
-              <w:t xml:space="preserve"> </w:t>
-            </w:r>
-            <w:r>
-              <w:t>similar</w:t>
-            </w:r>
-            <w:r>
-              <w:t xml:space="preserve"> to </w:t>
-            </w:r>
-            <w:r>
-              <w:t xml:space="preserve">those </w:t>
-            </w:r>
-            <w:r>
-              <w:t>presenting</w:t>
-            </w:r>
-            <w:r>
-              <w:t xml:space="preserve"> </w:t>
-            </w:r>
-            <w:r>
-              <w:t xml:space="preserve">in chronic phase </w:t>
-            </w:r>
-            <w:r>
-              <w:t xml:space="preserve">in the tyrosine kinase inhibitor (TKI) era </w:t>
+              <w:t xml:space="preserve"> edition as the outcomes are similar to those presenting in chronic phase in the tyrosine kinase inhibitor (TKI) era </w:t>
             </w:r>
             <w:r>
               <w:fldChar w:fldCharType="begin">
@@ -1521,19 +1417,7 @@
               <w:rPr>
                 <w:iCs/>
               </w:rPr>
-              <w:t>15</w:t>
-            </w:r>
-            <w:r>
-              <w:rPr>
-                <w:iCs/>
-              </w:rPr>
-              <w:t>%</w:t>
-            </w:r>
-            <w:r>
-              <w:rPr>
-                <w:iCs/>
-              </w:rPr>
-              <w:t>-20%)</w:t>
+              <w:t>15%-20%)</w:t>
             </w:r>
             <w:r>
               <w:t>,</w:t>
@@ -1637,86 +1521,87 @@
 L2RhdGU+PC9wdWItZGF0ZXM+PC9kYXRlcz48aXNibj4yNDczLTk1MzcgKEVsZWN0cm9uaWMpJiN4
 RDsyNDczLTk1MjkgKFByaW50KSYjeEQ7MjQ3My05NTI5IChMaW5raW5nKTwvaXNibj48YWNjZXNz
 aW9uLW51bT4zMjA0NTQ3NjwvYWNjZXNzaW9uLW51bT48dXJscz48cmVsYXRlZC11cmxzPjx1cmw+
-aHR0cHM6Ly93d3cubmNiaS5ubG0ubmloLmdvdi9wdWJtZWQvMzIwNDU0NzY8L3VybD48L3JlbGF0
-ZWQtdXJscz48L3VybHM+PGN1c3RvbTI+UE1DNzAxMzI3MCBmcm9tIE5vdmFydGlzLCBQZml6ZXIs
-IGFuZCBCcmlzdG9sLU15ZXJzIFNxdWliYiAoYWxsIDMgdW5yZWxhdGVkIHRvIHRoaXMgc3R1ZHkp
-LiBTLkEuQS4gaGFzIHJlY2VpdmVkIHJlc2VhcmNoIGZ1bmRpbmcgZnJvbSBJbmN5dGUuIFRoZSBy
-ZW1haW5pbmcgYXV0aG9ycyBkZWNsYXJlIG5vIGNvbXBldGluZyBmaW5hbmNpYWwgaW50ZXJlc3Rz
-LjwvY3VzdG9tMj48ZWxlY3Ryb25pYy1yZXNvdXJjZS1udW0+MTAuMTE4Mi9ibG9vZGFkdmFuY2Vz
-LjIwMTkwMDA5NDM8L2VsZWN0cm9uaWMtcmVzb3VyY2UtbnVtPjxyZW1vdGUtZGF0YWJhc2UtcHJv
-dmlkZXI+TkxNPC9yZW1vdGUtZGF0YWJhc2UtcHJvdmlkZXI+PGxhbmd1YWdlPmVuZzwvbGFuZ3Vh
-Z2U+PC9yZWNvcmQ+PC9DaXRlPjxDaXRlPjxBdXRob3I+R3Jvc3NtYW5uPC9BdXRob3I+PFllYXI+
-MjAxMTwvWWVhcj48UmVjTnVtPjMxODwvUmVjTnVtPjxyZWNvcmQ+PHJlYy1udW1iZXI+MzE4PC9y
-ZWMtbnVtYmVyPjxmb3JlaWduLWtleXM+PGtleSBhcHA9IkVOIiBkYi1pZD0iNXI1ZmF0ZTV3MjVl
-NWllMHp4MnhwMHd0cnh6czB3dnh0ZHh4IiB0aW1lc3RhbXA9IjE2NDY3MTQ3OTkiIGd1aWQ9Ijg0
-OWFiNWI0LTZhYmEtNDVlMC05MmM4LTVmNTYzOTJlYWQ2ZCI+MzE4PC9rZXk+PGtleSBhcHA9IkVO
-V2ViIiBkYi1pZD0iIj4wPC9rZXk+PC9mb3JlaWduLWtleXM+PHJlZi10eXBlIG5hbWU9IkpvdXJu
-YWwgQXJ0aWNsZSI+MTc8L3JlZi10eXBlPjxjb250cmlidXRvcnM+PGF1dGhvcnM+PGF1dGhvcj5H
-cm9zc21hbm4sIFYuPC9hdXRob3I+PGF1dGhvcj5Lb2hsbWFubiwgQS48L2F1dGhvcj48YXV0aG9y
-PlplbmdlciwgTS48L2F1dGhvcj48YXV0aG9yPlNjaGluZGVsYSwgUy48L2F1dGhvcj48YXV0aG9y
-PkVkZXIsIEMuPC9hdXRob3I+PGF1dGhvcj5XZWlzc21hbm4sIFMuPC9hdXRob3I+PGF1dGhvcj5T
-Y2huaXR0Z2VyLCBTLjwvYXV0aG9yPjxhdXRob3I+S2VybiwgVy48L2F1dGhvcj48YXV0aG9yPk11
-bGxlciwgTS4gQy48L2F1dGhvcj48YXV0aG9yPkhvY2hoYXVzLCBBLjwvYXV0aG9yPjxhdXRob3I+
-SGFmZXJsYWNoLCBULjwvYXV0aG9yPjxhdXRob3I+SGFmZXJsYWNoLCBDLjwvYXV0aG9yPjwvYXV0
-aG9ycz48L2NvbnRyaWJ1dG9ycz48dGl0bGVzPjx0aXRsZT5BIGRlZXAtc2VxdWVuY2luZyBzdHVk
-eSBvZiBjaHJvbmljIG15ZWxvaWQgbGV1a2VtaWEgcGF0aWVudHMgaW4gYmxhc3QgY3Jpc2lzIChC
-Qy1DTUwpIGRldGVjdHMgbXV0YXRpb25zIGluIDc2LjklIG9mIGNhc2VzPC90aXRsZT48c2Vjb25k
-YXJ5LXRpdGxlPkxldWtlbWlhPC9zZWNvbmRhcnktdGl0bGU+PC90aXRsZXM+PHBlcmlvZGljYWw+
-PGZ1bGwtdGl0bGU+TGV1a2VtaWE8L2Z1bGwtdGl0bGU+PC9wZXJpb2RpY2FsPjxwYWdlcz41NTct
-NjA8L3BhZ2VzPjx2b2x1bWU+MjU8L3ZvbHVtZT48bnVtYmVyPjM8L251bWJlcj48ZWRpdGlvbj4y
-MDExLzAxLzI5PC9lZGl0aW9uPjxrZXl3b3Jkcz48a2V5d29yZD5CbGFzdCBDcmlzaXMvKmdlbmV0
-aWNzPC9rZXl3b3JkPjxrZXl3b3JkPkNocm9tb3NvbWUgQWJlcnJhdGlvbnM8L2tleXdvcmQ+PGtl
-eXdvcmQ+Q29yZSBCaW5kaW5nIEZhY3RvciBBbHBoYSAyIFN1YnVuaXQvZ2VuZXRpY3M8L2tleXdv
-cmQ+PGtleXdvcmQ+RnVzaW9uIFByb3RlaW5zLCBiY3ItYWJsL2dlbmV0aWNzPC9rZXl3b3JkPjxr
-ZXl3b3JkPkdlbmVzLCBXaWxtcyBUdW1vcjwva2V5d29yZD48a2V5d29yZD5IdW1hbnM8L2tleXdv
-cmQ+PGtleXdvcmQ+SWthcm9zIFRyYW5zY3JpcHRpb24gRmFjdG9yL2dlbmV0aWNzPC9rZXl3b3Jk
-PjxrZXl3b3JkPkxldWtlbWlhLCBNeWVsb2dlbm91cywgQ2hyb25pYywgQkNSLUFCTCBQb3NpdGl2
-ZS8qZ2VuZXRpY3M8L2tleXdvcmQ+PGtleXdvcmQ+Kk11dGF0aW9uPC9rZXl3b3JkPjxrZXl3b3Jk
-PlJlcHJlc3NvciBQcm90ZWlucy9nZW5ldGljczwva2V5d29yZD48L2tleXdvcmRzPjxkYXRlcz48
-eWVhcj4yMDExPC95ZWFyPjxwdWItZGF0ZXM+PGRhdGU+TWFyPC9kYXRlPjwvcHViLWRhdGVzPjwv
-ZGF0ZXM+PGlzYm4+MTQ3Ni01NTUxIChFbGVjdHJvbmljKSYjeEQ7MDg4Ny02OTI0IChMaW5raW5n
-KTwvaXNibj48YWNjZXNzaW9uLW51bT4yMTI3NDAwNDwvYWNjZXNzaW9uLW51bT48dXJscz48cmVs
-YXRlZC11cmxzPjx1cmw+aHR0cHM6Ly93d3cubmNiaS5ubG0ubmloLmdvdi9wdWJtZWQvMjEyNzQw
-MDQ8L3VybD48L3JlbGF0ZWQtdXJscz48L3VybHM+PGVsZWN0cm9uaWMtcmVzb3VyY2UtbnVtPjEw
-LjEwMzgvbGV1LjIwMTAuMjk4PC9lbGVjdHJvbmljLXJlc291cmNlLW51bT48L3JlY29yZD48L0Np
-dGU+PENpdGU+PEF1dGhvcj5BZG5hbi1Bd2FkPC9BdXRob3I+PFllYXI+MjAyMTwvWWVhcj48UmVj
-TnVtPjMyNjc8L1JlY051bT48cmVjb3JkPjxyZWMtbnVtYmVyPjMyNjc8L3JlYy1udW1iZXI+PGZv
-cmVpZ24ta2V5cz48a2V5IGFwcD0iRU4iIGRiLWlkPSI1cjVmYXRlNXcyNWU1aWUwengyeHAwd3Ry
-eHpzMHd2eHRkeHgiIHRpbWVzdGFtcD0iMTY0NjcxOTUyMyIgZ3VpZD0iMGVjMDc2OWMtZTI2NS00
-ZDU0LTk1MzMtNTA4YWEzMTI3ZGNjIj4zMjY3PC9rZXk+PC9mb3JlaWduLWtleXM+PHJlZi10eXBl
-IG5hbWU9IkpvdXJuYWwgQXJ0aWNsZSI+MTc8L3JlZi10eXBlPjxjb250cmlidXRvcnM+PGF1dGhv
-cnM+PGF1dGhvcj5BZG5hbi1Bd2FkLCBTLjwvYXV0aG9yPjxhdXRob3I+S2Fua2FpbmVuLCBNLjwv
-YXV0aG9yPjxhdXRob3I+TXVzdGpva2ksIFMuPC9hdXRob3I+PC9hdXRob3JzPjwvY29udHJpYnV0
-b3JzPjxhdXRoLWFkZHJlc3M+SGVtYXRvbG9neSBSZXNlYXJjaCBVbml0IEhlbHNpbmtpLCBVbml2
-ZXJzaXR5IG9mIEhlbHNpbmtpIGFuZCBIZWxzaW5raSBVbml2ZXJzaXR5IEhvc3BpdGFsIENvbXBy
-ZWhlbnNpdmUgQ2FuY2VyIENlbnRlciwgSGVsc2lua2ksIEZpbmxhbmQuJiN4RDtUcmFuc2xhdGlv
-bmFsIEltbXVub2xvZ3kgUmVzZWFyY2ggUHJvZ3JhbSBhbmQgRGVwYXJ0bWVudCBvZiBDbGluaWNh
-bCBDaGVtaXN0cnkgYW5kIEhlbWF0b2xvZ3ksIFVuaXZlcnNpdHkgb2YgSGVsc2lua2ksIEhlbHNp
-bmtpLCBGaW5sYW5kLiYjeEQ7aUNBTiBEaWdpdGFsIFByZWNpc2lvbiBDYW5jZXIgTWVkaWNpbmUg
-RmxhZ3NoaXAsIEhlbHNpbmtpLCBGaW5sYW5kLjwvYXV0aC1hZGRyZXNzPjx0aXRsZXM+PHRpdGxl
-Pk11dGF0aW9uYWwgbGFuZHNjYXBlIG9mIGNocm9uaWMgbXllbG9pZCBsZXVrZW1pYTogbW9yZSB0
-aGFuIGEgc2luZ2xlIG9uY29nZW5lIGxldWtlbWlhPC90aXRsZT48c2Vjb25kYXJ5LXRpdGxlPkxl
-dWsgTHltcGhvbWE8L3NlY29uZGFyeS10aXRsZT48L3RpdGxlcz48cGVyaW9kaWNhbD48ZnVsbC10
-aXRsZT5MZXVrIEx5bXBob21hPC9mdWxsLXRpdGxlPjwvcGVyaW9kaWNhbD48cGFnZXM+MjA2NC0y
-MDc4PC9wYWdlcz48dm9sdW1lPjYyPC92b2x1bWU+PG51bWJlcj45PC9udW1iZXI+PGVkaXRpb24+
-MjAyMS8wNS8wNTwvZWRpdGlvbj48a2V5d29yZHM+PGtleXdvcmQ+RHJ1ZyBSZXNpc3RhbmNlLCBO
-ZW9wbGFzbTwva2V5d29yZD48a2V5d29yZD5GdXNpb24gUHJvdGVpbnMsIGJjci1hYmwvZ2VuZXRp
-Y3M8L2tleXdvcmQ+PGtleXdvcmQ+SHVtYW5zPC9rZXl3b3JkPjxrZXl3b3JkPipMZXVrZW1pYSwg
-TXllbG9nZW5vdXMsIENocm9uaWMsIEJDUi1BQkwgUG9zaXRpdmUvZHJ1ZyB0aGVyYXB5L2dlbmV0
-aWNzPC9rZXl3b3JkPjxrZXl3b3JkPk11dGF0aW9uPC9rZXl3b3JkPjxrZXl3b3JkPk9uY29nZW5l
-czwva2V5d29yZD48a2V5d29yZD4qUHJvdGVpbiBLaW5hc2UgSW5oaWJpdG9ycy9waGFybWFjb2xv
-Z3kvdGhlcmFwZXV0aWMgdXNlPC9rZXl3b3JkPjxrZXl3b3JkPkNocm9uaWMgbXllbG9pZCBsZXVr
-ZW1pYTwva2V5d29yZD48a2V5d29yZD5ibGFzdCBwaGFzZTwva2V5d29yZD48a2V5d29yZD5wZXJz
-b25hbGl6ZWQgbWVkaWNpbmU8L2tleXdvcmQ+PGtleXdvcmQ+cmlzayBzdHJhdGlmaWNhdGlvbjwv
-a2V5d29yZD48a2V5d29yZD5zb21hdGljIG11dGF0aW9uczwva2V5d29yZD48L2tleXdvcmRzPjxk
-YXRlcz48eWVhcj4yMDIxPC95ZWFyPjxwdWItZGF0ZXM+PGRhdGU+U2VwPC9kYXRlPjwvcHViLWRh
-dGVzPjwvZGF0ZXM+PHB1Ymxpc2hlcj5UYXlsb3IgJmFtcDsgRnJhbmNpczwvcHVibGlzaGVyPjxp
-c2JuPjEwMjktMjQwMyAoRWxlY3Ryb25pYykmI3hEOzEwMjYtODAyMiAoTGlua2luZyk8L2lzYm4+
-PGFjY2Vzc2lvbi1udW0+MzM5NDQ2NjA8L2FjY2Vzc2lvbi1udW0+PHVybHM+PHJlbGF0ZWQtdXJs
-cz48dXJsPmh0dHBzOi8vd3d3Lm5jYmkubmxtLm5paC5nb3YvcHVibWVkLzMzOTQ0NjYwPC91cmw+
-PC9yZWxhdGVkLXVybHM+PC91cmxzPjxlbGVjdHJvbmljLXJlc291cmNlLW51bT4xMC4xMDgwLzEw
-NDI4MTk0LjIwMjEuMTg5NDY1MjwvZWxlY3Ryb25pYy1yZXNvdXJjZS1udW0+PC9yZWNvcmQ+PC9D
-aXRlPjwvRW5kTm90ZT4A
+aHR0cHM6Ly93d3cubmNiaS5ubG0ubmloLmdvdi9wdWJtZWQvMzIwNDU0NzY8L3VybD48dXJsPmh0
+dHBzOi8vd3d3Lm5jYmkubmxtLm5paC5nb3YvcG1jL2FydGljbGVzL1BNQzcwMTMyNzAvcGRmL2Fk
+dmFuY2VzQURWMjAxOTAwMDk0My5wZGY8L3VybD48L3JlbGF0ZWQtdXJscz48L3VybHM+PGN1c3Rv
+bTI+UE1DNzAxMzI3MCBmcm9tIE5vdmFydGlzLCBQZml6ZXIsIGFuZCBCcmlzdG9sLU15ZXJzIFNx
+dWliYiAoYWxsIDMgdW5yZWxhdGVkIHRvIHRoaXMgc3R1ZHkpLiBTLkEuQS4gaGFzIHJlY2VpdmVk
+IHJlc2VhcmNoIGZ1bmRpbmcgZnJvbSBJbmN5dGUuIFRoZSByZW1haW5pbmcgYXV0aG9ycyBkZWNs
+YXJlIG5vIGNvbXBldGluZyBmaW5hbmNpYWwgaW50ZXJlc3RzLjwvY3VzdG9tMj48ZWxlY3Ryb25p
+Yy1yZXNvdXJjZS1udW0+MTAuMTE4Mi9ibG9vZGFkdmFuY2VzLjIwMTkwMDA5NDM8L2VsZWN0cm9u
+aWMtcmVzb3VyY2UtbnVtPjxyZW1vdGUtZGF0YWJhc2UtcHJvdmlkZXI+TkxNPC9yZW1vdGUtZGF0
+YWJhc2UtcHJvdmlkZXI+PGxhbmd1YWdlPmVuZzwvbGFuZ3VhZ2U+PC9yZWNvcmQ+PC9DaXRlPjxD
+aXRlPjxBdXRob3I+R3Jvc3NtYW5uPC9BdXRob3I+PFllYXI+MjAxMTwvWWVhcj48UmVjTnVtPjMx
+ODwvUmVjTnVtPjxyZWNvcmQ+PHJlYy1udW1iZXI+MzE4PC9yZWMtbnVtYmVyPjxmb3JlaWduLWtl
+eXM+PGtleSBhcHA9IkVOIiBkYi1pZD0iNXI1ZmF0ZTV3MjVlNWllMHp4MnhwMHd0cnh6czB3dnh0
+ZHh4IiB0aW1lc3RhbXA9IjE2NDY3MTQ3OTkiIGd1aWQ9Ijg0OWFiNWI0LTZhYmEtNDVlMC05MmM4
+LTVmNTYzOTJlYWQ2ZCI+MzE4PC9rZXk+PGtleSBhcHA9IkVOV2ViIiBkYi1pZD0iIj4wPC9rZXk+
+PC9mb3JlaWduLWtleXM+PHJlZi10eXBlIG5hbWU9IkpvdXJuYWwgQXJ0aWNsZSI+MTc8L3JlZi10
+eXBlPjxjb250cmlidXRvcnM+PGF1dGhvcnM+PGF1dGhvcj5Hcm9zc21hbm4sIFYuPC9hdXRob3I+
+PGF1dGhvcj5Lb2hsbWFubiwgQS48L2F1dGhvcj48YXV0aG9yPlplbmdlciwgTS48L2F1dGhvcj48
+YXV0aG9yPlNjaGluZGVsYSwgUy48L2F1dGhvcj48YXV0aG9yPkVkZXIsIEMuPC9hdXRob3I+PGF1
+dGhvcj5XZWlzc21hbm4sIFMuPC9hdXRob3I+PGF1dGhvcj5TY2huaXR0Z2VyLCBTLjwvYXV0aG9y
+PjxhdXRob3I+S2VybiwgVy48L2F1dGhvcj48YXV0aG9yPk11bGxlciwgTS4gQy48L2F1dGhvcj48
+YXV0aG9yPkhvY2hoYXVzLCBBLjwvYXV0aG9yPjxhdXRob3I+SGFmZXJsYWNoLCBULjwvYXV0aG9y
+PjxhdXRob3I+SGFmZXJsYWNoLCBDLjwvYXV0aG9yPjwvYXV0aG9ycz48L2NvbnRyaWJ1dG9ycz48
+dGl0bGVzPjx0aXRsZT5BIGRlZXAtc2VxdWVuY2luZyBzdHVkeSBvZiBjaHJvbmljIG15ZWxvaWQg
+bGV1a2VtaWEgcGF0aWVudHMgaW4gYmxhc3QgY3Jpc2lzIChCQy1DTUwpIGRldGVjdHMgbXV0YXRp
+b25zIGluIDc2LjklIG9mIGNhc2VzPC90aXRsZT48c2Vjb25kYXJ5LXRpdGxlPkxldWtlbWlhPC9z
+ZWNvbmRhcnktdGl0bGU+PC90aXRsZXM+PHBlcmlvZGljYWw+PGZ1bGwtdGl0bGU+TGV1a2VtaWE8
+L2Z1bGwtdGl0bGU+PC9wZXJpb2RpY2FsPjxwYWdlcz41NTctNjA8L3BhZ2VzPjx2b2x1bWU+MjU8
+L3ZvbHVtZT48bnVtYmVyPjM8L251bWJlcj48ZWRpdGlvbj4yMDExLzAxLzI5PC9lZGl0aW9uPjxr
+ZXl3b3Jkcz48a2V5d29yZD5CbGFzdCBDcmlzaXMvKmdlbmV0aWNzPC9rZXl3b3JkPjxrZXl3b3Jk
+PkNocm9tb3NvbWUgQWJlcnJhdGlvbnM8L2tleXdvcmQ+PGtleXdvcmQ+Q29yZSBCaW5kaW5nIEZh
+Y3RvciBBbHBoYSAyIFN1YnVuaXQvZ2VuZXRpY3M8L2tleXdvcmQ+PGtleXdvcmQ+RnVzaW9uIFBy
+b3RlaW5zLCBiY3ItYWJsL2dlbmV0aWNzPC9rZXl3b3JkPjxrZXl3b3JkPkdlbmVzLCBXaWxtcyBU
+dW1vcjwva2V5d29yZD48a2V5d29yZD5IdW1hbnM8L2tleXdvcmQ+PGtleXdvcmQ+SWthcm9zIFRy
+YW5zY3JpcHRpb24gRmFjdG9yL2dlbmV0aWNzPC9rZXl3b3JkPjxrZXl3b3JkPkxldWtlbWlhLCBN
+eWVsb2dlbm91cywgQ2hyb25pYywgQkNSLUFCTCBQb3NpdGl2ZS8qZ2VuZXRpY3M8L2tleXdvcmQ+
+PGtleXdvcmQ+Kk11dGF0aW9uPC9rZXl3b3JkPjxrZXl3b3JkPlJlcHJlc3NvciBQcm90ZWlucy9n
+ZW5ldGljczwva2V5d29yZD48L2tleXdvcmRzPjxkYXRlcz48eWVhcj4yMDExPC95ZWFyPjxwdWIt
+ZGF0ZXM+PGRhdGU+TWFyPC9kYXRlPjwvcHViLWRhdGVzPjwvZGF0ZXM+PGlzYm4+MTQ3Ni01NTUx
+IChFbGVjdHJvbmljKSYjeEQ7MDg4Ny02OTI0IChMaW5raW5nKTwvaXNibj48YWNjZXNzaW9uLW51
+bT4yMTI3NDAwNDwvYWNjZXNzaW9uLW51bT48dXJscz48cmVsYXRlZC11cmxzPjx1cmw+aHR0cHM6
+Ly93d3cubmNiaS5ubG0ubmloLmdvdi9wdWJtZWQvMjEyNzQwMDQ8L3VybD48L3JlbGF0ZWQtdXJs
+cz48L3VybHM+PGVsZWN0cm9uaWMtcmVzb3VyY2UtbnVtPjEwLjEwMzgvbGV1LjIwMTAuMjk4PC9l
+bGVjdHJvbmljLXJlc291cmNlLW51bT48L3JlY29yZD48L0NpdGU+PENpdGU+PEF1dGhvcj5BZG5h
+bi1Bd2FkPC9BdXRob3I+PFllYXI+MjAyMTwvWWVhcj48UmVjTnVtPjMyNjc8L1JlY051bT48cmVj
+b3JkPjxyZWMtbnVtYmVyPjMyNjc8L3JlYy1udW1iZXI+PGZvcmVpZ24ta2V5cz48a2V5IGFwcD0i
+RU4iIGRiLWlkPSI1cjVmYXRlNXcyNWU1aWUwengyeHAwd3RyeHpzMHd2eHRkeHgiIHRpbWVzdGFt
+cD0iMTY0NjcxOTUyMyIgZ3VpZD0iMGVjMDc2OWMtZTI2NS00ZDU0LTk1MzMtNTA4YWEzMTI3ZGNj
+Ij4zMjY3PC9rZXk+PC9mb3JlaWduLWtleXM+PHJlZi10eXBlIG5hbWU9IkpvdXJuYWwgQXJ0aWNs
+ZSI+MTc8L3JlZi10eXBlPjxjb250cmlidXRvcnM+PGF1dGhvcnM+PGF1dGhvcj5BZG5hbi1Bd2Fk
+LCBTLjwvYXV0aG9yPjxhdXRob3I+S2Fua2FpbmVuLCBNLjwvYXV0aG9yPjxhdXRob3I+TXVzdGpv
+a2ksIFMuPC9hdXRob3I+PC9hdXRob3JzPjwvY29udHJpYnV0b3JzPjxhdXRoLWFkZHJlc3M+SGVt
+YXRvbG9neSBSZXNlYXJjaCBVbml0IEhlbHNpbmtpLCBVbml2ZXJzaXR5IG9mIEhlbHNpbmtpIGFu
+ZCBIZWxzaW5raSBVbml2ZXJzaXR5IEhvc3BpdGFsIENvbXByZWhlbnNpdmUgQ2FuY2VyIENlbnRl
+ciwgSGVsc2lua2ksIEZpbmxhbmQuJiN4RDtUcmFuc2xhdGlvbmFsIEltbXVub2xvZ3kgUmVzZWFy
+Y2ggUHJvZ3JhbSBhbmQgRGVwYXJ0bWVudCBvZiBDbGluaWNhbCBDaGVtaXN0cnkgYW5kIEhlbWF0
+b2xvZ3ksIFVuaXZlcnNpdHkgb2YgSGVsc2lua2ksIEhlbHNpbmtpLCBGaW5sYW5kLiYjeEQ7aUNB
+TiBEaWdpdGFsIFByZWNpc2lvbiBDYW5jZXIgTWVkaWNpbmUgRmxhZ3NoaXAsIEhlbHNpbmtpLCBG
+aW5sYW5kLjwvYXV0aC1hZGRyZXNzPjx0aXRsZXM+PHRpdGxlPk11dGF0aW9uYWwgbGFuZHNjYXBl
+IG9mIGNocm9uaWMgbXllbG9pZCBsZXVrZW1pYTogbW9yZSB0aGFuIGEgc2luZ2xlIG9uY29nZW5l
+IGxldWtlbWlhPC90aXRsZT48c2Vjb25kYXJ5LXRpdGxlPkxldWsgTHltcGhvbWE8L3NlY29uZGFy
+eS10aXRsZT48L3RpdGxlcz48cGVyaW9kaWNhbD48ZnVsbC10aXRsZT5MZXVrIEx5bXBob21hPC9m
+dWxsLXRpdGxlPjwvcGVyaW9kaWNhbD48cGFnZXM+MjA2NC0yMDc4PC9wYWdlcz48dm9sdW1lPjYy
+PC92b2x1bWU+PG51bWJlcj45PC9udW1iZXI+PGVkaXRpb24+MjAyMS8wNS8wNTwvZWRpdGlvbj48
+a2V5d29yZHM+PGtleXdvcmQ+RHJ1ZyBSZXNpc3RhbmNlLCBOZW9wbGFzbTwva2V5d29yZD48a2V5
+d29yZD5GdXNpb24gUHJvdGVpbnMsIGJjci1hYmwvZ2VuZXRpY3M8L2tleXdvcmQ+PGtleXdvcmQ+
+SHVtYW5zPC9rZXl3b3JkPjxrZXl3b3JkPipMZXVrZW1pYSwgTXllbG9nZW5vdXMsIENocm9uaWMs
+IEJDUi1BQkwgUG9zaXRpdmUvZHJ1ZyB0aGVyYXB5L2dlbmV0aWNzPC9rZXl3b3JkPjxrZXl3b3Jk
+Pk11dGF0aW9uPC9rZXl3b3JkPjxrZXl3b3JkPk9uY29nZW5lczwva2V5d29yZD48a2V5d29yZD4q
+UHJvdGVpbiBLaW5hc2UgSW5oaWJpdG9ycy9waGFybWFjb2xvZ3kvdGhlcmFwZXV0aWMgdXNlPC9r
+ZXl3b3JkPjxrZXl3b3JkPkNocm9uaWMgbXllbG9pZCBsZXVrZW1pYTwva2V5d29yZD48a2V5d29y
+ZD5ibGFzdCBwaGFzZTwva2V5d29yZD48a2V5d29yZD5wZXJzb25hbGl6ZWQgbWVkaWNpbmU8L2tl
+eXdvcmQ+PGtleXdvcmQ+cmlzayBzdHJhdGlmaWNhdGlvbjwva2V5d29yZD48a2V5d29yZD5zb21h
+dGljIG11dGF0aW9uczwva2V5d29yZD48L2tleXdvcmRzPjxkYXRlcz48eWVhcj4yMDIxPC95ZWFy
+PjxwdWItZGF0ZXM+PGRhdGU+U2VwPC9kYXRlPjwvcHViLWRhdGVzPjwvZGF0ZXM+PHB1Ymxpc2hl
+cj5UYXlsb3IgJmFtcDsgRnJhbmNpczwvcHVibGlzaGVyPjxpc2JuPjEwMjktMjQwMyAoRWxlY3Ry
+b25pYykmI3hEOzEwMjYtODAyMiAoTGlua2luZyk8L2lzYm4+PGFjY2Vzc2lvbi1udW0+MzM5NDQ2
+NjA8L2FjY2Vzc2lvbi1udW0+PHVybHM+PHJlbGF0ZWQtdXJscz48dXJsPmh0dHBzOi8vd3d3Lm5j
+YmkubmxtLm5paC5nb3YvcHVibWVkLzMzOTQ0NjYwPC91cmw+PC9yZWxhdGVkLXVybHM+PC91cmxz
+PjxlbGVjdHJvbmljLXJlc291cmNlLW51bT4xMC4xMDgwLzEwNDI4MTk0LjIwMjEuMTg5NDY1Mjwv
+ZWxlY3Ryb25pYy1yZXNvdXJjZS1udW0+PC9yZWNvcmQ+PC9DaXRlPjwvRW5kTm90ZT5=
 </w:fldData>
               </w:fldChar>
             </w:r>
@@ -1767,86 +1652,87 @@
 L2RhdGU+PC9wdWItZGF0ZXM+PC9kYXRlcz48aXNibj4yNDczLTk1MzcgKEVsZWN0cm9uaWMpJiN4
 RDsyNDczLTk1MjkgKFByaW50KSYjeEQ7MjQ3My05NTI5IChMaW5raW5nKTwvaXNibj48YWNjZXNz
 aW9uLW51bT4zMjA0NTQ3NjwvYWNjZXNzaW9uLW51bT48dXJscz48cmVsYXRlZC11cmxzPjx1cmw+
-aHR0cHM6Ly93d3cubmNiaS5ubG0ubmloLmdvdi9wdWJtZWQvMzIwNDU0NzY8L3VybD48L3JlbGF0
-ZWQtdXJscz48L3VybHM+PGN1c3RvbTI+UE1DNzAxMzI3MCBmcm9tIE5vdmFydGlzLCBQZml6ZXIs
-IGFuZCBCcmlzdG9sLU15ZXJzIFNxdWliYiAoYWxsIDMgdW5yZWxhdGVkIHRvIHRoaXMgc3R1ZHkp
-LiBTLkEuQS4gaGFzIHJlY2VpdmVkIHJlc2VhcmNoIGZ1bmRpbmcgZnJvbSBJbmN5dGUuIFRoZSBy
-ZW1haW5pbmcgYXV0aG9ycyBkZWNsYXJlIG5vIGNvbXBldGluZyBmaW5hbmNpYWwgaW50ZXJlc3Rz
-LjwvY3VzdG9tMj48ZWxlY3Ryb25pYy1yZXNvdXJjZS1udW0+MTAuMTE4Mi9ibG9vZGFkdmFuY2Vz
-LjIwMTkwMDA5NDM8L2VsZWN0cm9uaWMtcmVzb3VyY2UtbnVtPjxyZW1vdGUtZGF0YWJhc2UtcHJv
-dmlkZXI+TkxNPC9yZW1vdGUtZGF0YWJhc2UtcHJvdmlkZXI+PGxhbmd1YWdlPmVuZzwvbGFuZ3Vh
-Z2U+PC9yZWNvcmQ+PC9DaXRlPjxDaXRlPjxBdXRob3I+R3Jvc3NtYW5uPC9BdXRob3I+PFllYXI+
-MjAxMTwvWWVhcj48UmVjTnVtPjMxODwvUmVjTnVtPjxyZWNvcmQ+PHJlYy1udW1iZXI+MzE4PC9y
-ZWMtbnVtYmVyPjxmb3JlaWduLWtleXM+PGtleSBhcHA9IkVOIiBkYi1pZD0iNXI1ZmF0ZTV3MjVl
-NWllMHp4MnhwMHd0cnh6czB3dnh0ZHh4IiB0aW1lc3RhbXA9IjE2NDY3MTQ3OTkiIGd1aWQ9Ijg0
-OWFiNWI0LTZhYmEtNDVlMC05MmM4LTVmNTYzOTJlYWQ2ZCI+MzE4PC9rZXk+PGtleSBhcHA9IkVO
-V2ViIiBkYi1pZD0iIj4wPC9rZXk+PC9mb3JlaWduLWtleXM+PHJlZi10eXBlIG5hbWU9IkpvdXJu
-YWwgQXJ0aWNsZSI+MTc8L3JlZi10eXBlPjxjb250cmlidXRvcnM+PGF1dGhvcnM+PGF1dGhvcj5H
-cm9zc21hbm4sIFYuPC9hdXRob3I+PGF1dGhvcj5Lb2hsbWFubiwgQS48L2F1dGhvcj48YXV0aG9y
-PlplbmdlciwgTS48L2F1dGhvcj48YXV0aG9yPlNjaGluZGVsYSwgUy48L2F1dGhvcj48YXV0aG9y
-PkVkZXIsIEMuPC9hdXRob3I+PGF1dGhvcj5XZWlzc21hbm4sIFMuPC9hdXRob3I+PGF1dGhvcj5T
-Y2huaXR0Z2VyLCBTLjwvYXV0aG9yPjxhdXRob3I+S2VybiwgVy48L2F1dGhvcj48YXV0aG9yPk11
-bGxlciwgTS4gQy48L2F1dGhvcj48YXV0aG9yPkhvY2hoYXVzLCBBLjwvYXV0aG9yPjxhdXRob3I+
-SGFmZXJsYWNoLCBULjwvYXV0aG9yPjxhdXRob3I+SGFmZXJsYWNoLCBDLjwvYXV0aG9yPjwvYXV0
-aG9ycz48L2NvbnRyaWJ1dG9ycz48dGl0bGVzPjx0aXRsZT5BIGRlZXAtc2VxdWVuY2luZyBzdHVk
-eSBvZiBjaHJvbmljIG15ZWxvaWQgbGV1a2VtaWEgcGF0aWVudHMgaW4gYmxhc3QgY3Jpc2lzIChC
-Qy1DTUwpIGRldGVjdHMgbXV0YXRpb25zIGluIDc2LjklIG9mIGNhc2VzPC90aXRsZT48c2Vjb25k
-YXJ5LXRpdGxlPkxldWtlbWlhPC9zZWNvbmRhcnktdGl0bGU+PC90aXRsZXM+PHBlcmlvZGljYWw+
-PGZ1bGwtdGl0bGU+TGV1a2VtaWE8L2Z1bGwtdGl0bGU+PC9wZXJpb2RpY2FsPjxwYWdlcz41NTct
-NjA8L3BhZ2VzPjx2b2x1bWU+MjU8L3ZvbHVtZT48bnVtYmVyPjM8L251bWJlcj48ZWRpdGlvbj4y
-MDExLzAxLzI5PC9lZGl0aW9uPjxrZXl3b3Jkcz48a2V5d29yZD5CbGFzdCBDcmlzaXMvKmdlbmV0
-aWNzPC9rZXl3b3JkPjxrZXl3b3JkPkNocm9tb3NvbWUgQWJlcnJhdGlvbnM8L2tleXdvcmQ+PGtl
-eXdvcmQ+Q29yZSBCaW5kaW5nIEZhY3RvciBBbHBoYSAyIFN1YnVuaXQvZ2VuZXRpY3M8L2tleXdv
-cmQ+PGtleXdvcmQ+RnVzaW9uIFByb3RlaW5zLCBiY3ItYWJsL2dlbmV0aWNzPC9rZXl3b3JkPjxr
-ZXl3b3JkPkdlbmVzLCBXaWxtcyBUdW1vcjwva2V5d29yZD48a2V5d29yZD5IdW1hbnM8L2tleXdv
-cmQ+PGtleXdvcmQ+SWthcm9zIFRyYW5zY3JpcHRpb24gRmFjdG9yL2dlbmV0aWNzPC9rZXl3b3Jk
-PjxrZXl3b3JkPkxldWtlbWlhLCBNeWVsb2dlbm91cywgQ2hyb25pYywgQkNSLUFCTCBQb3NpdGl2
-ZS8qZ2VuZXRpY3M8L2tleXdvcmQ+PGtleXdvcmQ+Kk11dGF0aW9uPC9rZXl3b3JkPjxrZXl3b3Jk
-PlJlcHJlc3NvciBQcm90ZWlucy9nZW5ldGljczwva2V5d29yZD48L2tleXdvcmRzPjxkYXRlcz48
-eWVhcj4yMDExPC95ZWFyPjxwdWItZGF0ZXM+PGRhdGU+TWFyPC9kYXRlPjwvcHViLWRhdGVzPjwv
-ZGF0ZXM+PGlzYm4+MTQ3Ni01NTUxIChFbGVjdHJvbmljKSYjeEQ7MDg4Ny02OTI0IChMaW5raW5n
-KTwvaXNibj48YWNjZXNzaW9uLW51bT4yMTI3NDAwNDwvYWNjZXNzaW9uLW51bT48dXJscz48cmVs
-YXRlZC11cmxzPjx1cmw+aHR0cHM6Ly93d3cubmNiaS5ubG0ubmloLmdvdi9wdWJtZWQvMjEyNzQw
-MDQ8L3VybD48L3JlbGF0ZWQtdXJscz48L3VybHM+PGVsZWN0cm9uaWMtcmVzb3VyY2UtbnVtPjEw
-LjEwMzgvbGV1LjIwMTAuMjk4PC9lbGVjdHJvbmljLXJlc291cmNlLW51bT48L3JlY29yZD48L0Np
-dGU+PENpdGU+PEF1dGhvcj5BZG5hbi1Bd2FkPC9BdXRob3I+PFllYXI+MjAyMTwvWWVhcj48UmVj
-TnVtPjMyNjc8L1JlY051bT48cmVjb3JkPjxyZWMtbnVtYmVyPjMyNjc8L3JlYy1udW1iZXI+PGZv
-cmVpZ24ta2V5cz48a2V5IGFwcD0iRU4iIGRiLWlkPSI1cjVmYXRlNXcyNWU1aWUwengyeHAwd3Ry
-eHpzMHd2eHRkeHgiIHRpbWVzdGFtcD0iMTY0NjcxOTUyMyIgZ3VpZD0iMGVjMDc2OWMtZTI2NS00
-ZDU0LTk1MzMtNTA4YWEzMTI3ZGNjIj4zMjY3PC9rZXk+PC9mb3JlaWduLWtleXM+PHJlZi10eXBl
-IG5hbWU9IkpvdXJuYWwgQXJ0aWNsZSI+MTc8L3JlZi10eXBlPjxjb250cmlidXRvcnM+PGF1dGhv
-cnM+PGF1dGhvcj5BZG5hbi1Bd2FkLCBTLjwvYXV0aG9yPjxhdXRob3I+S2Fua2FpbmVuLCBNLjwv
-YXV0aG9yPjxhdXRob3I+TXVzdGpva2ksIFMuPC9hdXRob3I+PC9hdXRob3JzPjwvY29udHJpYnV0
-b3JzPjxhdXRoLWFkZHJlc3M+SGVtYXRvbG9neSBSZXNlYXJjaCBVbml0IEhlbHNpbmtpLCBVbml2
-ZXJzaXR5IG9mIEhlbHNpbmtpIGFuZCBIZWxzaW5raSBVbml2ZXJzaXR5IEhvc3BpdGFsIENvbXBy
-ZWhlbnNpdmUgQ2FuY2VyIENlbnRlciwgSGVsc2lua2ksIEZpbmxhbmQuJiN4RDtUcmFuc2xhdGlv
-bmFsIEltbXVub2xvZ3kgUmVzZWFyY2ggUHJvZ3JhbSBhbmQgRGVwYXJ0bWVudCBvZiBDbGluaWNh
-bCBDaGVtaXN0cnkgYW5kIEhlbWF0b2xvZ3ksIFVuaXZlcnNpdHkgb2YgSGVsc2lua2ksIEhlbHNp
-bmtpLCBGaW5sYW5kLiYjeEQ7aUNBTiBEaWdpdGFsIFByZWNpc2lvbiBDYW5jZXIgTWVkaWNpbmUg
-RmxhZ3NoaXAsIEhlbHNpbmtpLCBGaW5sYW5kLjwvYXV0aC1hZGRyZXNzPjx0aXRsZXM+PHRpdGxl
-Pk11dGF0aW9uYWwgbGFuZHNjYXBlIG9mIGNocm9uaWMgbXllbG9pZCBsZXVrZW1pYTogbW9yZSB0
-aGFuIGEgc2luZ2xlIG9uY29nZW5lIGxldWtlbWlhPC90aXRsZT48c2Vjb25kYXJ5LXRpdGxlPkxl
-dWsgTHltcGhvbWE8L3NlY29uZGFyeS10aXRsZT48L3RpdGxlcz48cGVyaW9kaWNhbD48ZnVsbC10
-aXRsZT5MZXVrIEx5bXBob21hPC9mdWxsLXRpdGxlPjwvcGVyaW9kaWNhbD48cGFnZXM+MjA2NC0y
-MDc4PC9wYWdlcz48dm9sdW1lPjYyPC92b2x1bWU+PG51bWJlcj45PC9udW1iZXI+PGVkaXRpb24+
-MjAyMS8wNS8wNTwvZWRpdGlvbj48a2V5d29yZHM+PGtleXdvcmQ+RHJ1ZyBSZXNpc3RhbmNlLCBO
-ZW9wbGFzbTwva2V5d29yZD48a2V5d29yZD5GdXNpb24gUHJvdGVpbnMsIGJjci1hYmwvZ2VuZXRp
-Y3M8L2tleXdvcmQ+PGtleXdvcmQ+SHVtYW5zPC9rZXl3b3JkPjxrZXl3b3JkPipMZXVrZW1pYSwg
-TXllbG9nZW5vdXMsIENocm9uaWMsIEJDUi1BQkwgUG9zaXRpdmUvZHJ1ZyB0aGVyYXB5L2dlbmV0
-aWNzPC9rZXl3b3JkPjxrZXl3b3JkPk11dGF0aW9uPC9rZXl3b3JkPjxrZXl3b3JkPk9uY29nZW5l
-czwva2V5d29yZD48a2V5d29yZD4qUHJvdGVpbiBLaW5hc2UgSW5oaWJpdG9ycy9waGFybWFjb2xv
-Z3kvdGhlcmFwZXV0aWMgdXNlPC9rZXl3b3JkPjxrZXl3b3JkPkNocm9uaWMgbXllbG9pZCBsZXVr
-ZW1pYTwva2V5d29yZD48a2V5d29yZD5ibGFzdCBwaGFzZTwva2V5d29yZD48a2V5d29yZD5wZXJz
-b25hbGl6ZWQgbWVkaWNpbmU8L2tleXdvcmQ+PGtleXdvcmQ+cmlzayBzdHJhdGlmaWNhdGlvbjwv
-a2V5d29yZD48a2V5d29yZD5zb21hdGljIG11dGF0aW9uczwva2V5d29yZD48L2tleXdvcmRzPjxk
-YXRlcz48eWVhcj4yMDIxPC95ZWFyPjxwdWItZGF0ZXM+PGRhdGU+U2VwPC9kYXRlPjwvcHViLWRh
-dGVzPjwvZGF0ZXM+PHB1Ymxpc2hlcj5UYXlsb3IgJmFtcDsgRnJhbmNpczwvcHVibGlzaGVyPjxp
-c2JuPjEwMjktMjQwMyAoRWxlY3Ryb25pYykmI3hEOzEwMjYtODAyMiAoTGlua2luZyk8L2lzYm4+
-PGFjY2Vzc2lvbi1udW0+MzM5NDQ2NjA8L2FjY2Vzc2lvbi1udW0+PHVybHM+PHJlbGF0ZWQtdXJs
-cz48dXJsPmh0dHBzOi8vd3d3Lm5jYmkubmxtLm5paC5nb3YvcHVibWVkLzMzOTQ0NjYwPC91cmw+
-PC9yZWxhdGVkLXVybHM+PC91cmxzPjxlbGVjdHJvbmljLXJlc291cmNlLW51bT4xMC4xMDgwLzEw
-NDI4MTk0LjIwMjEuMTg5NDY1MjwvZWxlY3Ryb25pYy1yZXNvdXJjZS1udW0+PC9yZWNvcmQ+PC9D
-aXRlPjwvRW5kTm90ZT4A
+aHR0cHM6Ly93d3cubmNiaS5ubG0ubmloLmdvdi9wdWJtZWQvMzIwNDU0NzY8L3VybD48dXJsPmh0
+dHBzOi8vd3d3Lm5jYmkubmxtLm5paC5nb3YvcG1jL2FydGljbGVzL1BNQzcwMTMyNzAvcGRmL2Fk
+dmFuY2VzQURWMjAxOTAwMDk0My5wZGY8L3VybD48L3JlbGF0ZWQtdXJscz48L3VybHM+PGN1c3Rv
+bTI+UE1DNzAxMzI3MCBmcm9tIE5vdmFydGlzLCBQZml6ZXIsIGFuZCBCcmlzdG9sLU15ZXJzIFNx
+dWliYiAoYWxsIDMgdW5yZWxhdGVkIHRvIHRoaXMgc3R1ZHkpLiBTLkEuQS4gaGFzIHJlY2VpdmVk
+IHJlc2VhcmNoIGZ1bmRpbmcgZnJvbSBJbmN5dGUuIFRoZSByZW1haW5pbmcgYXV0aG9ycyBkZWNs
+YXJlIG5vIGNvbXBldGluZyBmaW5hbmNpYWwgaW50ZXJlc3RzLjwvY3VzdG9tMj48ZWxlY3Ryb25p
+Yy1yZXNvdXJjZS1udW0+MTAuMTE4Mi9ibG9vZGFkdmFuY2VzLjIwMTkwMDA5NDM8L2VsZWN0cm9u
+aWMtcmVzb3VyY2UtbnVtPjxyZW1vdGUtZGF0YWJhc2UtcHJvdmlkZXI+TkxNPC9yZW1vdGUtZGF0
+YWJhc2UtcHJvdmlkZXI+PGxhbmd1YWdlPmVuZzwvbGFuZ3VhZ2U+PC9yZWNvcmQ+PC9DaXRlPjxD
+aXRlPjxBdXRob3I+R3Jvc3NtYW5uPC9BdXRob3I+PFllYXI+MjAxMTwvWWVhcj48UmVjTnVtPjMx
+ODwvUmVjTnVtPjxyZWNvcmQ+PHJlYy1udW1iZXI+MzE4PC9yZWMtbnVtYmVyPjxmb3JlaWduLWtl
+eXM+PGtleSBhcHA9IkVOIiBkYi1pZD0iNXI1ZmF0ZTV3MjVlNWllMHp4MnhwMHd0cnh6czB3dnh0
+ZHh4IiB0aW1lc3RhbXA9IjE2NDY3MTQ3OTkiIGd1aWQ9Ijg0OWFiNWI0LTZhYmEtNDVlMC05MmM4
+LTVmNTYzOTJlYWQ2ZCI+MzE4PC9rZXk+PGtleSBhcHA9IkVOV2ViIiBkYi1pZD0iIj4wPC9rZXk+
+PC9mb3JlaWduLWtleXM+PHJlZi10eXBlIG5hbWU9IkpvdXJuYWwgQXJ0aWNsZSI+MTc8L3JlZi10
+eXBlPjxjb250cmlidXRvcnM+PGF1dGhvcnM+PGF1dGhvcj5Hcm9zc21hbm4sIFYuPC9hdXRob3I+
+PGF1dGhvcj5Lb2hsbWFubiwgQS48L2F1dGhvcj48YXV0aG9yPlplbmdlciwgTS48L2F1dGhvcj48
+YXV0aG9yPlNjaGluZGVsYSwgUy48L2F1dGhvcj48YXV0aG9yPkVkZXIsIEMuPC9hdXRob3I+PGF1
+dGhvcj5XZWlzc21hbm4sIFMuPC9hdXRob3I+PGF1dGhvcj5TY2huaXR0Z2VyLCBTLjwvYXV0aG9y
+PjxhdXRob3I+S2VybiwgVy48L2F1dGhvcj48YXV0aG9yPk11bGxlciwgTS4gQy48L2F1dGhvcj48
+YXV0aG9yPkhvY2hoYXVzLCBBLjwvYXV0aG9yPjxhdXRob3I+SGFmZXJsYWNoLCBULjwvYXV0aG9y
+PjxhdXRob3I+SGFmZXJsYWNoLCBDLjwvYXV0aG9yPjwvYXV0aG9ycz48L2NvbnRyaWJ1dG9ycz48
+dGl0bGVzPjx0aXRsZT5BIGRlZXAtc2VxdWVuY2luZyBzdHVkeSBvZiBjaHJvbmljIG15ZWxvaWQg
+bGV1a2VtaWEgcGF0aWVudHMgaW4gYmxhc3QgY3Jpc2lzIChCQy1DTUwpIGRldGVjdHMgbXV0YXRp
+b25zIGluIDc2LjklIG9mIGNhc2VzPC90aXRsZT48c2Vjb25kYXJ5LXRpdGxlPkxldWtlbWlhPC9z
+ZWNvbmRhcnktdGl0bGU+PC90aXRsZXM+PHBlcmlvZGljYWw+PGZ1bGwtdGl0bGU+TGV1a2VtaWE8
+L2Z1bGwtdGl0bGU+PC9wZXJpb2RpY2FsPjxwYWdlcz41NTctNjA8L3BhZ2VzPjx2b2x1bWU+MjU8
+L3ZvbHVtZT48bnVtYmVyPjM8L251bWJlcj48ZWRpdGlvbj4yMDExLzAxLzI5PC9lZGl0aW9uPjxr
+ZXl3b3Jkcz48a2V5d29yZD5CbGFzdCBDcmlzaXMvKmdlbmV0aWNzPC9rZXl3b3JkPjxrZXl3b3Jk
+PkNocm9tb3NvbWUgQWJlcnJhdGlvbnM8L2tleXdvcmQ+PGtleXdvcmQ+Q29yZSBCaW5kaW5nIEZh
+Y3RvciBBbHBoYSAyIFN1YnVuaXQvZ2VuZXRpY3M8L2tleXdvcmQ+PGtleXdvcmQ+RnVzaW9uIFBy
+b3RlaW5zLCBiY3ItYWJsL2dlbmV0aWNzPC9rZXl3b3JkPjxrZXl3b3JkPkdlbmVzLCBXaWxtcyBU
+dW1vcjwva2V5d29yZD48a2V5d29yZD5IdW1hbnM8L2tleXdvcmQ+PGtleXdvcmQ+SWthcm9zIFRy
+YW5zY3JpcHRpb24gRmFjdG9yL2dlbmV0aWNzPC9rZXl3b3JkPjxrZXl3b3JkPkxldWtlbWlhLCBN
+eWVsb2dlbm91cywgQ2hyb25pYywgQkNSLUFCTCBQb3NpdGl2ZS8qZ2VuZXRpY3M8L2tleXdvcmQ+
+PGtleXdvcmQ+Kk11dGF0aW9uPC9rZXl3b3JkPjxrZXl3b3JkPlJlcHJlc3NvciBQcm90ZWlucy9n
+ZW5ldGljczwva2V5d29yZD48L2tleXdvcmRzPjxkYXRlcz48eWVhcj4yMDExPC95ZWFyPjxwdWIt
+ZGF0ZXM+PGRhdGU+TWFyPC9kYXRlPjwvcHViLWRhdGVzPjwvZGF0ZXM+PGlzYm4+MTQ3Ni01NTUx
+IChFbGVjdHJvbmljKSYjeEQ7MDg4Ny02OTI0IChMaW5raW5nKTwvaXNibj48YWNjZXNzaW9uLW51
+bT4yMTI3NDAwNDwvYWNjZXNzaW9uLW51bT48dXJscz48cmVsYXRlZC11cmxzPjx1cmw+aHR0cHM6
+Ly93d3cubmNiaS5ubG0ubmloLmdvdi9wdWJtZWQvMjEyNzQwMDQ8L3VybD48L3JlbGF0ZWQtdXJs
+cz48L3VybHM+PGVsZWN0cm9uaWMtcmVzb3VyY2UtbnVtPjEwLjEwMzgvbGV1LjIwMTAuMjk4PC9l
+bGVjdHJvbmljLXJlc291cmNlLW51bT48L3JlY29yZD48L0NpdGU+PENpdGU+PEF1dGhvcj5BZG5h
+bi1Bd2FkPC9BdXRob3I+PFllYXI+MjAyMTwvWWVhcj48UmVjTnVtPjMyNjc8L1JlY051bT48cmVj
+b3JkPjxyZWMtbnVtYmVyPjMyNjc8L3JlYy1udW1iZXI+PGZvcmVpZ24ta2V5cz48a2V5IGFwcD0i
+RU4iIGRiLWlkPSI1cjVmYXRlNXcyNWU1aWUwengyeHAwd3RyeHpzMHd2eHRkeHgiIHRpbWVzdGFt
+cD0iMTY0NjcxOTUyMyIgZ3VpZD0iMGVjMDc2OWMtZTI2NS00ZDU0LTk1MzMtNTA4YWEzMTI3ZGNj
+Ij4zMjY3PC9rZXk+PC9mb3JlaWduLWtleXM+PHJlZi10eXBlIG5hbWU9IkpvdXJuYWwgQXJ0aWNs
+ZSI+MTc8L3JlZi10eXBlPjxjb250cmlidXRvcnM+PGF1dGhvcnM+PGF1dGhvcj5BZG5hbi1Bd2Fk
+LCBTLjwvYXV0aG9yPjxhdXRob3I+S2Fua2FpbmVuLCBNLjwvYXV0aG9yPjxhdXRob3I+TXVzdGpv
+a2ksIFMuPC9hdXRob3I+PC9hdXRob3JzPjwvY29udHJpYnV0b3JzPjxhdXRoLWFkZHJlc3M+SGVt
+YXRvbG9neSBSZXNlYXJjaCBVbml0IEhlbHNpbmtpLCBVbml2ZXJzaXR5IG9mIEhlbHNpbmtpIGFu
+ZCBIZWxzaW5raSBVbml2ZXJzaXR5IEhvc3BpdGFsIENvbXByZWhlbnNpdmUgQ2FuY2VyIENlbnRl
+ciwgSGVsc2lua2ksIEZpbmxhbmQuJiN4RDtUcmFuc2xhdGlvbmFsIEltbXVub2xvZ3kgUmVzZWFy
+Y2ggUHJvZ3JhbSBhbmQgRGVwYXJ0bWVudCBvZiBDbGluaWNhbCBDaGVtaXN0cnkgYW5kIEhlbWF0
+b2xvZ3ksIFVuaXZlcnNpdHkgb2YgSGVsc2lua2ksIEhlbHNpbmtpLCBGaW5sYW5kLiYjeEQ7aUNB
+TiBEaWdpdGFsIFByZWNpc2lvbiBDYW5jZXIgTWVkaWNpbmUgRmxhZ3NoaXAsIEhlbHNpbmtpLCBG
+aW5sYW5kLjwvYXV0aC1hZGRyZXNzPjx0aXRsZXM+PHRpdGxlPk11dGF0aW9uYWwgbGFuZHNjYXBl
+IG9mIGNocm9uaWMgbXllbG9pZCBsZXVrZW1pYTogbW9yZSB0aGFuIGEgc2luZ2xlIG9uY29nZW5l
+IGxldWtlbWlhPC90aXRsZT48c2Vjb25kYXJ5LXRpdGxlPkxldWsgTHltcGhvbWE8L3NlY29uZGFy
+eS10aXRsZT48L3RpdGxlcz48cGVyaW9kaWNhbD48ZnVsbC10aXRsZT5MZXVrIEx5bXBob21hPC9m
+dWxsLXRpdGxlPjwvcGVyaW9kaWNhbD48cGFnZXM+MjA2NC0yMDc4PC9wYWdlcz48dm9sdW1lPjYy
+PC92b2x1bWU+PG51bWJlcj45PC9udW1iZXI+PGVkaXRpb24+MjAyMS8wNS8wNTwvZWRpdGlvbj48
+a2V5d29yZHM+PGtleXdvcmQ+RHJ1ZyBSZXNpc3RhbmNlLCBOZW9wbGFzbTwva2V5d29yZD48a2V5
+d29yZD5GdXNpb24gUHJvdGVpbnMsIGJjci1hYmwvZ2VuZXRpY3M8L2tleXdvcmQ+PGtleXdvcmQ+
+SHVtYW5zPC9rZXl3b3JkPjxrZXl3b3JkPipMZXVrZW1pYSwgTXllbG9nZW5vdXMsIENocm9uaWMs
+IEJDUi1BQkwgUG9zaXRpdmUvZHJ1ZyB0aGVyYXB5L2dlbmV0aWNzPC9rZXl3b3JkPjxrZXl3b3Jk
+Pk11dGF0aW9uPC9rZXl3b3JkPjxrZXl3b3JkPk9uY29nZW5lczwva2V5d29yZD48a2V5d29yZD4q
+UHJvdGVpbiBLaW5hc2UgSW5oaWJpdG9ycy9waGFybWFjb2xvZ3kvdGhlcmFwZXV0aWMgdXNlPC9r
+ZXl3b3JkPjxrZXl3b3JkPkNocm9uaWMgbXllbG9pZCBsZXVrZW1pYTwva2V5d29yZD48a2V5d29y
+ZD5ibGFzdCBwaGFzZTwva2V5d29yZD48a2V5d29yZD5wZXJzb25hbGl6ZWQgbWVkaWNpbmU8L2tl
+eXdvcmQ+PGtleXdvcmQ+cmlzayBzdHJhdGlmaWNhdGlvbjwva2V5d29yZD48a2V5d29yZD5zb21h
+dGljIG11dGF0aW9uczwva2V5d29yZD48L2tleXdvcmRzPjxkYXRlcz48eWVhcj4yMDIxPC95ZWFy
+PjxwdWItZGF0ZXM+PGRhdGU+U2VwPC9kYXRlPjwvcHViLWRhdGVzPjwvZGF0ZXM+PHB1Ymxpc2hl
+cj5UYXlsb3IgJmFtcDsgRnJhbmNpczwvcHVibGlzaGVyPjxpc2JuPjEwMjktMjQwMyAoRWxlY3Ry
+b25pYykmI3hEOzEwMjYtODAyMiAoTGlua2luZyk8L2lzYm4+PGFjY2Vzc2lvbi1udW0+MzM5NDQ2
+NjA8L2FjY2Vzc2lvbi1udW0+PHVybHM+PHJlbGF0ZWQtdXJscz48dXJsPmh0dHBzOi8vd3d3Lm5j
+YmkubmxtLm5paC5nb3YvcHVibWVkLzMzOTQ0NjYwPC91cmw+PC9yZWxhdGVkLXVybHM+PC91cmxz
+PjxlbGVjdHJvbmljLXJlc291cmNlLW51bT4xMC4xMDgwLzEwNDI4MTk0LjIwMjEuMTg5NDY1Mjwv
+ZWxlY3Ryb25pYy1yZXNvdXJjZS1udW0+PC9yZWNvcmQ+PC9DaXRlPjwvRW5kTm90ZT5=
 </w:fldData>
               </w:fldChar>
             </w:r>
@@ -1904,31 +1790,7 @@
               <w:t xml:space="preserve"> </w:t>
             </w:r>
             <w:r>
-              <w:t xml:space="preserve">chromosomal abnormalities </w:t>
-            </w:r>
-            <w:r>
-              <w:t xml:space="preserve">(ACAs) </w:t>
-            </w:r>
-            <w:r>
-              <w:t>in Philadelphia chromosome-positive cells</w:t>
-            </w:r>
-            <w:r>
-              <w:t xml:space="preserve"> </w:t>
-            </w:r>
-            <w:r>
-              <w:t xml:space="preserve">at diagnosis </w:t>
-            </w:r>
-            <w:r>
-              <w:t xml:space="preserve">are </w:t>
-            </w:r>
-            <w:r>
-              <w:t xml:space="preserve">associated with an increased risks of progression to blast phase. These ACAs </w:t>
-            </w:r>
-            <w:r>
-              <w:t>including 3q26.2 rearrangements, monosomy 7</w:t>
-            </w:r>
-            <w:r>
-              <w:t>, isochromosome 17q and complex karyotype</w:t>
+              <w:t>chromosomal abnormalities (ACAs) in Philadelphia chromosome-positive cells at diagnosis are associated with an increased risks of progression to blast phase. These ACAs including 3q26.2 rearrangements, monosomy 7, isochromosome 17q and complex karyotype</w:t>
             </w:r>
             <w:r>
               <w:fldChar w:fldCharType="begin"/>
@@ -2335,16 +2197,7 @@
               <w:pStyle w:val="CLIN3BULLETPOINTS"/>
             </w:pPr>
             <w:r>
-              <w:t xml:space="preserve">Emergence of new </w:t>
-            </w:r>
-            <w:r>
-              <w:t>ACAs</w:t>
-            </w:r>
-            <w:r>
-              <w:t xml:space="preserve"> or compound mutations in the </w:t>
-            </w:r>
-            <w:r>
-              <w:t xml:space="preserve">kinase domain of </w:t>
+              <w:t xml:space="preserve">Emergence of new ACAs or compound mutations in the kinase domain of </w:t>
             </w:r>
             <w:r>
               <w:rPr>
@@ -2364,10 +2217,7 @@
               <w:t>ABL1</w:t>
             </w:r>
             <w:r>
-              <w:t xml:space="preserve"> are associated with </w:t>
-            </w:r>
-            <w:r>
-              <w:t>increased risk of disease progression</w:t>
+              <w:t xml:space="preserve"> are associated with increased risk of disease progression</w:t>
             </w:r>
             <w:r>
               <w:fldChar w:fldCharType="begin"/>
@@ -2422,13 +2272,7 @@
               <w:t>ABL1</w:t>
             </w:r>
             <w:r>
-              <w:t xml:space="preserve"> </w:t>
-            </w:r>
-            <w:r>
-              <w:t>oncoprotein</w:t>
-            </w:r>
-            <w:r>
-              <w:t xml:space="preserve"> is the target of TKIs</w:t>
+              <w:t xml:space="preserve"> oncoprotein is the target of TKIs</w:t>
             </w:r>
             <w:r>
               <w:fldChar w:fldCharType="begin">
@@ -2797,13 +2641,7 @@
               <w:t xml:space="preserve"> </w:t>
             </w:r>
             <w:r>
-              <w:t xml:space="preserve">are </w:t>
-            </w:r>
-            <w:r>
-              <w:t>a common</w:t>
-            </w:r>
-            <w:r>
-              <w:t xml:space="preserve"> cause of resistance</w:t>
+              <w:t>are a common cause of resistance</w:t>
             </w:r>
             <w:r>
               <w:t xml:space="preserve"> </w:t>
@@ -3726,10 +3564,7 @@
               <w:t>ABL1</w:t>
             </w:r>
             <w:r>
-              <w:t xml:space="preserve"> mutations have differing reported sensitivities to available TKIs and these should be considered when selecting </w:t>
-            </w:r>
-            <w:r>
-              <w:t>a TKI</w:t>
+              <w:t xml:space="preserve"> mutations have differing reported sensitivities to available TKIs and these should be considered when selecting a TKI</w:t>
             </w:r>
             <w:r>
               <w:fldChar w:fldCharType="begin">
@@ -3848,13 +3683,7 @@
               <w:t>Ponatinib</w:t>
             </w:r>
             <w:r>
-              <w:t xml:space="preserve"> </w:t>
-            </w:r>
-            <w:r>
-              <w:t>is an effective TKI for CML with a</w:t>
-            </w:r>
-            <w:r>
-              <w:t xml:space="preserve">n </w:t>
+              <w:t xml:space="preserve"> is an effective TKI for CML with an </w:t>
             </w:r>
             <w:r>
               <w:rPr>
@@ -3864,10 +3693,7 @@
               <w:t xml:space="preserve">ABL1 </w:t>
             </w:r>
             <w:r>
-              <w:t>Thr315Ile</w:t>
-            </w:r>
-            <w:r>
-              <w:t xml:space="preserve"> (</w:t>
+              <w:t>Thr315Ile (</w:t>
             </w:r>
             <w:r>
               <w:rPr>
@@ -3893,13 +3719,7 @@
               <w:t>T315I</w:t>
             </w:r>
             <w:r>
-              <w:t>)</w:t>
-            </w:r>
-            <w:r>
-              <w:t xml:space="preserve"> mutation</w:t>
-            </w:r>
-            <w:r>
-              <w:t xml:space="preserve"> which confers resistance to both nilotinib and dasatinib</w:t>
+              <w:t>) mutation which confers resistance to both nilotinib and dasatinib</w:t>
             </w:r>
             <w:r>
               <w:fldChar w:fldCharType="begin">
@@ -4049,39 +3869,16 @@
           <w:p>
             <w:pPr>
               <w:pStyle w:val="CLIN3BULLETPOINTS"/>
+              <w:spacing w:line="259" w:lineRule="auto"/>
             </w:pPr>
             <w:r>
-              <w:t>Asciminib</w:t>
-            </w:r>
-            <w:r>
-              <w:t>,</w:t>
-            </w:r>
-            <w:r>
-              <w:t xml:space="preserve"> </w:t>
-            </w:r>
-            <w:r>
-              <w:t xml:space="preserve">a first-in-class allosteic inhibitor </w:t>
-            </w:r>
-            <w:r>
-              <w:t>specifically targeting the ABL myristoyl pocket</w:t>
-            </w:r>
-            <w:r>
-              <w:t xml:space="preserve"> (aka STAMP)</w:t>
-            </w:r>
-            <w:r>
-              <w:t>,</w:t>
-            </w:r>
-            <w:r>
-              <w:t xml:space="preserve"> </w:t>
-            </w:r>
-            <w:r>
-              <w:t xml:space="preserve">is effective in CML with </w:t>
-            </w:r>
-            <w:r>
-              <w:t xml:space="preserve">kinase domain </w:t>
-            </w:r>
-            <w:r>
-              <w:t xml:space="preserve">mutations conferring resistance to TKI, including </w:t>
+              <w:t>Asciminib, a first-in-class alloste</w:t>
+            </w:r>
+            <w:r>
+              <w:t>r</w:t>
+            </w:r>
+            <w:r>
+              <w:t xml:space="preserve">ic inhibitor specifically targeting the ABL myristoyl pocket (aka STAMP), is effective in CML with kinase domain mutations conferring resistance to TKI, including </w:t>
             </w:r>
             <w:r>
               <w:rPr>
@@ -4091,16 +3888,7 @@
               <w:t xml:space="preserve">ABL1 </w:t>
             </w:r>
             <w:r>
-              <w:t>Thr315Ile</w:t>
-            </w:r>
-            <w:r>
-              <w:t xml:space="preserve">. </w:t>
-            </w:r>
-            <w:r>
-              <w:t xml:space="preserve">However, </w:t>
-            </w:r>
-            <w:r>
-              <w:t>resistance to asciminib has been reported due to myristoyl pocket mutations</w:t>
+              <w:t>Thr315Ile. However, secondary resistance to asciminib has been reported due to acquired myristoyl pocket mutations</w:t>
             </w:r>
             <w:r>
               <w:fldChar w:fldCharType="begin">
@@ -4206,7 +3994,130 @@
               <w:fldChar w:fldCharType="end"/>
             </w:r>
             <w:r>
+              <w:t xml:space="preserve">. Additionally, primary resistance has been reported with rare transcript isoforms (e13a3 and e14a3) lacking the </w:t>
+            </w:r>
+            <w:r>
+              <w:rPr>
+                <w:i/>
+                <w:iCs/>
+              </w:rPr>
+              <w:t>ABL1</w:t>
+            </w:r>
+            <w:r>
+              <w:t xml:space="preserve"> exon 2</w:t>
+            </w:r>
+            <w:r>
+              <w:fldChar w:fldCharType="begin">
+                <w:fldData xml:space="preserve">PEVuZE5vdGU+PENpdGU+PEF1dGhvcj5MZXNrZTwvQXV0aG9yPjxZZWFyPjIwMjQ8L1llYXI+PFJl
+Y051bT4zNzczPC9SZWNOdW0+PERpc3BsYXlUZXh0PjxzdHlsZSBmYWNlPSJzdXBlcnNjcmlwdCI+
+MjI8L3N0eWxlPjwvRGlzcGxheVRleHQ+PHJlY29yZD48cmVjLW51bWJlcj4zNzczPC9yZWMtbnVt
+YmVyPjxmb3JlaWduLWtleXM+PGtleSBhcHA9IkVOIiBkYi1pZD0iNXI1ZmF0ZTV3MjVlNWllMHp4
+MnhwMHd0cnh6czB3dnh0ZHh4IiB0aW1lc3RhbXA9IjE3MjUwOTk5OTciPjM3NzM8L2tleT48L2Zv
+cmVpZ24ta2V5cz48cmVmLXR5cGUgbmFtZT0iSm91cm5hbCBBcnRpY2xlIj4xNzwvcmVmLXR5cGU+
+PGNvbnRyaWJ1dG9ycz48YXV0aG9ycz48YXV0aG9yPkxlc2tlLCBJLiBCLjwvYXV0aG9yPjxhdXRo
+b3I+SGFudHNjaGVsLCBPLjwvYXV0aG9yPjwvYXV0aG9ycz48L2NvbnRyaWJ1dG9ycz48YXV0aC1h
+ZGRyZXNzPkluc3RpdHV0ZSBvZiBQaHlzaW9sb2dpY2FsIENoZW1pc3RyeSwgRmFjdWx0eSBvZiBN
+ZWRpY2luZSwgUGhpbGlwcHMgVW5pdmVyc2l0eSBvZiBNYXJidXJnLCAzNTAzMiwgTWFyYnVyZywg
+R2VybWFueS4mI3hEO0luc3RpdHV0ZSBvZiBQaHlzaW9sb2dpY2FsIENoZW1pc3RyeSwgRmFjdWx0
+eSBvZiBNZWRpY2luZSwgUGhpbGlwcHMgVW5pdmVyc2l0eSBvZiBNYXJidXJnLCAzNTAzMiwgTWFy
+YnVyZywgR2VybWFueS4gb2xpdmVyLmhhbnRzY2hlbEB1bmktbWFyYnVyZy5kZS48L2F1dGgtYWRk
+cmVzcz48dGl0bGVzPjx0aXRsZT5UaGUgZTEzYTMgKGIyYTMpIGFuZCBlMTRhMyAoYjNhMykgQkNS
+OjpBQkwxIGlzb2Zvcm1zIGFyZSByZXNpc3RhbnQgdG8gYXNjaW1pbmliPC90aXRsZT48c2Vjb25k
+YXJ5LXRpdGxlPkxldWtlbWlhPC9zZWNvbmRhcnktdGl0bGU+PC90aXRsZXM+PHBlcmlvZGljYWw+
+PGZ1bGwtdGl0bGU+TGV1a2VtaWE8L2Z1bGwtdGl0bGU+PC9wZXJpb2RpY2FsPjxwYWdlcz4yMDQx
+LTIwNDU8L3BhZ2VzPjx2b2x1bWU+Mzg8L3ZvbHVtZT48bnVtYmVyPjk8L251bWJlcj48ZWRpdGlv
+bj4yMDI0LzA2LzE2PC9lZGl0aW9uPjxrZXl3b3Jkcz48a2V5d29yZD5IdW1hbnM8L2tleXdvcmQ+
+PGtleXdvcmQ+KkZ1c2lvbiBQcm90ZWlucywgYmNyLWFibC9nZW5ldGljczwva2V5d29yZD48a2V5
+d29yZD4qRHJ1ZyBSZXNpc3RhbmNlLCBOZW9wbGFzbS9nZW5ldGljczwva2V5d29yZD48a2V5d29y
+ZD4qUHJvdGVpbiBJc29mb3Jtcy9nZW5ldGljczwva2V5d29yZD48a2V5d29yZD5MZXVrZW1pYSwg
+TXllbG9nZW5vdXMsIENocm9uaWMsIEJDUi1BQkwgUG9zaXRpdmUvZHJ1ZyB0aGVyYXB5L2dlbmV0
+aWNzL3BhdGhvbG9neTwva2V5d29yZD48a2V5d29yZD5Qcm90ZWluIEtpbmFzZSBJbmhpYml0b3Jz
+L3RoZXJhcGV1dGljIHVzZS9waGFybWFjb2xvZ3k8L2tleXdvcmQ+PGtleXdvcmQ+UHJvdG8tT25j
+b2dlbmUgUHJvdGVpbnMgYy1hYmwvZ2VuZXRpY3MvbWV0YWJvbGlzbTwva2V5d29yZD48a2V5d29y
+ZD5OaWFjaW5hbWlkZS9hbmFsb2dzICZhbXA7IGRlcml2YXRpdmVzPC9rZXl3b3JkPjxrZXl3b3Jk
+PlB5cmF6b2xlczwva2V5d29yZD48L2tleXdvcmRzPjxkYXRlcz48eWVhcj4yMDI0PC95ZWFyPjxw
+dWItZGF0ZXM+PGRhdGU+U2VwPC9kYXRlPjwvcHViLWRhdGVzPjwvZGF0ZXM+PGlzYm4+MTQ3Ni01
+NTUxIChFbGVjdHJvbmljKSYjeEQ7MDg4Ny02OTI0IChQcmludCkmI3hEOzA4ODctNjkyNCAoTGlu
+a2luZyk8L2lzYm4+PGFjY2Vzc2lvbi1udW0+Mzg4Nzk2MTA8L2FjY2Vzc2lvbi1udW0+PHVybHM+
+PHJlbGF0ZWQtdXJscz48dXJsPmh0dHBzOi8vd3d3Lm5jYmkubmxtLm5paC5nb3YvcHVibWVkLzM4
+ODc5NjEwPC91cmw+PHVybD5odHRwczovL3d3dy5uYXR1cmUuY29tL2FydGljbGVzL3M0MTM3NS0w
+MjQtMDIzMTQtNy5wZGY8L3VybD48L3JlbGF0ZWQtdXJscz48L3VybHM+PGN1c3RvbTI+UE1DMTEz
+NDczNjcgU3R1ZHkgZm9yIENNTCAoRVVUT1MpIGFuZCBzcGVha2VycyZhcG9zOyBob25vcmFyaWEg
+ZnJvbSBOb3ZhcnRpcy48L2N1c3RvbTI+PGVsZWN0cm9uaWMtcmVzb3VyY2UtbnVtPjEwLjEwMzgv
+czQxMzc1LTAyNC0wMjMxNC03PC9lbGVjdHJvbmljLXJlc291cmNlLW51bT48L3JlY29yZD48L0Np
+dGU+PC9FbmROb3RlPn==
+</w:fldData>
+              </w:fldChar>
+            </w:r>
+            <w:r>
+              <w:instrText xml:space="preserve"> ADDIN EN.CITE </w:instrText>
+            </w:r>
+            <w:r>
+              <w:fldChar w:fldCharType="begin">
+                <w:fldData xml:space="preserve">PEVuZE5vdGU+PENpdGU+PEF1dGhvcj5MZXNrZTwvQXV0aG9yPjxZZWFyPjIwMjQ8L1llYXI+PFJl
+Y051bT4zNzczPC9SZWNOdW0+PERpc3BsYXlUZXh0PjxzdHlsZSBmYWNlPSJzdXBlcnNjcmlwdCI+
+MjI8L3N0eWxlPjwvRGlzcGxheVRleHQ+PHJlY29yZD48cmVjLW51bWJlcj4zNzczPC9yZWMtbnVt
+YmVyPjxmb3JlaWduLWtleXM+PGtleSBhcHA9IkVOIiBkYi1pZD0iNXI1ZmF0ZTV3MjVlNWllMHp4
+MnhwMHd0cnh6czB3dnh0ZHh4IiB0aW1lc3RhbXA9IjE3MjUwOTk5OTciPjM3NzM8L2tleT48L2Zv
+cmVpZ24ta2V5cz48cmVmLXR5cGUgbmFtZT0iSm91cm5hbCBBcnRpY2xlIj4xNzwvcmVmLXR5cGU+
+PGNvbnRyaWJ1dG9ycz48YXV0aG9ycz48YXV0aG9yPkxlc2tlLCBJLiBCLjwvYXV0aG9yPjxhdXRo
+b3I+SGFudHNjaGVsLCBPLjwvYXV0aG9yPjwvYXV0aG9ycz48L2NvbnRyaWJ1dG9ycz48YXV0aC1h
+ZGRyZXNzPkluc3RpdHV0ZSBvZiBQaHlzaW9sb2dpY2FsIENoZW1pc3RyeSwgRmFjdWx0eSBvZiBN
+ZWRpY2luZSwgUGhpbGlwcHMgVW5pdmVyc2l0eSBvZiBNYXJidXJnLCAzNTAzMiwgTWFyYnVyZywg
+R2VybWFueS4mI3hEO0luc3RpdHV0ZSBvZiBQaHlzaW9sb2dpY2FsIENoZW1pc3RyeSwgRmFjdWx0
+eSBvZiBNZWRpY2luZSwgUGhpbGlwcHMgVW5pdmVyc2l0eSBvZiBNYXJidXJnLCAzNTAzMiwgTWFy
+YnVyZywgR2VybWFueS4gb2xpdmVyLmhhbnRzY2hlbEB1bmktbWFyYnVyZy5kZS48L2F1dGgtYWRk
+cmVzcz48dGl0bGVzPjx0aXRsZT5UaGUgZTEzYTMgKGIyYTMpIGFuZCBlMTRhMyAoYjNhMykgQkNS
+OjpBQkwxIGlzb2Zvcm1zIGFyZSByZXNpc3RhbnQgdG8gYXNjaW1pbmliPC90aXRsZT48c2Vjb25k
+YXJ5LXRpdGxlPkxldWtlbWlhPC9zZWNvbmRhcnktdGl0bGU+PC90aXRsZXM+PHBlcmlvZGljYWw+
+PGZ1bGwtdGl0bGU+TGV1a2VtaWE8L2Z1bGwtdGl0bGU+PC9wZXJpb2RpY2FsPjxwYWdlcz4yMDQx
+LTIwNDU8L3BhZ2VzPjx2b2x1bWU+Mzg8L3ZvbHVtZT48bnVtYmVyPjk8L251bWJlcj48ZWRpdGlv
+bj4yMDI0LzA2LzE2PC9lZGl0aW9uPjxrZXl3b3Jkcz48a2V5d29yZD5IdW1hbnM8L2tleXdvcmQ+
+PGtleXdvcmQ+KkZ1c2lvbiBQcm90ZWlucywgYmNyLWFibC9nZW5ldGljczwva2V5d29yZD48a2V5
+d29yZD4qRHJ1ZyBSZXNpc3RhbmNlLCBOZW9wbGFzbS9nZW5ldGljczwva2V5d29yZD48a2V5d29y
+ZD4qUHJvdGVpbiBJc29mb3Jtcy9nZW5ldGljczwva2V5d29yZD48a2V5d29yZD5MZXVrZW1pYSwg
+TXllbG9nZW5vdXMsIENocm9uaWMsIEJDUi1BQkwgUG9zaXRpdmUvZHJ1ZyB0aGVyYXB5L2dlbmV0
+aWNzL3BhdGhvbG9neTwva2V5d29yZD48a2V5d29yZD5Qcm90ZWluIEtpbmFzZSBJbmhpYml0b3Jz
+L3RoZXJhcGV1dGljIHVzZS9waGFybWFjb2xvZ3k8L2tleXdvcmQ+PGtleXdvcmQ+UHJvdG8tT25j
+b2dlbmUgUHJvdGVpbnMgYy1hYmwvZ2VuZXRpY3MvbWV0YWJvbGlzbTwva2V5d29yZD48a2V5d29y
+ZD5OaWFjaW5hbWlkZS9hbmFsb2dzICZhbXA7IGRlcml2YXRpdmVzPC9rZXl3b3JkPjxrZXl3b3Jk
+PlB5cmF6b2xlczwva2V5d29yZD48L2tleXdvcmRzPjxkYXRlcz48eWVhcj4yMDI0PC95ZWFyPjxw
+dWItZGF0ZXM+PGRhdGU+U2VwPC9kYXRlPjwvcHViLWRhdGVzPjwvZGF0ZXM+PGlzYm4+MTQ3Ni01
+NTUxIChFbGVjdHJvbmljKSYjeEQ7MDg4Ny02OTI0IChQcmludCkmI3hEOzA4ODctNjkyNCAoTGlu
+a2luZyk8L2lzYm4+PGFjY2Vzc2lvbi1udW0+Mzg4Nzk2MTA8L2FjY2Vzc2lvbi1udW0+PHVybHM+
+PHJlbGF0ZWQtdXJscz48dXJsPmh0dHBzOi8vd3d3Lm5jYmkubmxtLm5paC5nb3YvcHVibWVkLzM4
+ODc5NjEwPC91cmw+PHVybD5odHRwczovL3d3dy5uYXR1cmUuY29tL2FydGljbGVzL3M0MTM3NS0w
+MjQtMDIzMTQtNy5wZGY8L3VybD48L3JlbGF0ZWQtdXJscz48L3VybHM+PGN1c3RvbTI+UE1DMTEz
+NDczNjcgU3R1ZHkgZm9yIENNTCAoRVVUT1MpIGFuZCBzcGVha2VycyZhcG9zOyBob25vcmFyaWEg
+ZnJvbSBOb3ZhcnRpcy48L2N1c3RvbTI+PGVsZWN0cm9uaWMtcmVzb3VyY2UtbnVtPjEwLjEwMzgv
+czQxMzc1LTAyNC0wMjMxNC03PC9lbGVjdHJvbmljLXJlc291cmNlLW51bT48L3JlY29yZD48L0Np
+dGU+PC9FbmROb3RlPn==
+</w:fldData>
+              </w:fldChar>
+            </w:r>
+            <w:r>
+              <w:instrText xml:space="preserve"> ADDIN EN.CITE.DATA </w:instrText>
+            </w:r>
+            <w:r>
+              <w:fldChar w:fldCharType="end"/>
+            </w:r>
+            <w:r>
+              <w:fldChar w:fldCharType="separate"/>
+            </w:r>
+            <w:r>
+              <w:rPr>
+                <w:vertAlign w:val="superscript"/>
+              </w:rPr>
+              <w:t>22</w:t>
+            </w:r>
+            <w:r>
+              <w:fldChar w:fldCharType="end"/>
+            </w:r>
+            <w:r>
               <w:t>.</w:t>
+            </w:r>
+            <w:r>
+              <w:t xml:space="preserve">  </w:t>
             </w:r>
           </w:p>
           <w:p>
@@ -4790,6 +4701,33 @@
             </w:r>
             <w:r>
               <w:t xml:space="preserve">(24): 3474-9.  </w:t>
+            </w:r>
+            <w:r>
+              <w:rPr>
+                <w:b/>
+              </w:rPr>
+              <w:t>22.</w:t>
+            </w:r>
+            <w:r>
+              <w:t xml:space="preserve"> Leske IB, Hantschel O. The e13a3 (b2a3) and e14a3 (b3a3) BCR::ABL1 isoforms are resistant to asciminib. </w:t>
+            </w:r>
+            <w:r>
+              <w:rPr>
+                <w:i/>
+              </w:rPr>
+              <w:t>Leukemia</w:t>
+            </w:r>
+            <w:r>
+              <w:t xml:space="preserve"> 2024; </w:t>
+            </w:r>
+            <w:r>
+              <w:rPr>
+                <w:b/>
+              </w:rPr>
+              <w:t>38</w:t>
+            </w:r>
+            <w:r>
+              <w:t xml:space="preserve">(9): 2041-5.  </w:t>
             </w:r>
             <w:r>
               <w:rPr>
@@ -4812,45 +4750,13 @@
       </w:pPr>
     </w:p>
     <w:sectPr>
-      <w:footerReference w:type="default" r:id="rId11"/>
+      <w:footerReference w:type="default" r:id="rId5"/>
       <w:pgSz w:w="11900" w:h="16840"/>
       <w:pgMar w:top="1674" w:right="851" w:bottom="1134" w:left="851" w:header="680" w:footer="851" w:gutter="0"/>
       <w:cols w:space="708"/>
     </w:sectPr>
   </w:body>
 </w:document>
-</file>
-
-<file path=word/endnotes.xml><?xml version="1.0" encoding="utf-8"?>
-<w:endnotes xmlns:wpc="http://schemas.microsoft.com/office/word/2010/wordprocessingCanvas" xmlns:cx="http://schemas.microsoft.com/office/drawing/2014/chartex" xmlns:cx1="http://schemas.microsoft.com/office/drawing/2015/9/8/chartex" xmlns:cx2="http://schemas.microsoft.com/office/drawing/2015/10/21/chartex" xmlns:cx3="http://schemas.microsoft.com/office/drawing/2016/5/9/chartex" xmlns:cx4="http://schemas.microsoft.com/office/drawing/2016/5/10/chartex" xmlns:cx5="http://schemas.microsoft.com/office/drawing/2016/5/11/chartex" xmlns:cx6="http://schemas.microsoft.com/office/drawing/2016/5/12/chartex" xmlns:cx7="http://schemas.microsoft.com/office/drawing/2016/5/13/chartex" xmlns:cx8="http://schemas.microsoft.com/office/drawing/2016/5/14/chartex" xmlns:mc="http://schemas.openxmlformats.org/markup-compatibility/2006" xmlns:aink="http://schemas.microsoft.com/office/drawing/2016/ink" xmlns:am3d="http://schemas.microsoft.com/office/drawing/2017/model3d" xmlns:o="urn:schemas-microsoft-com:office:office" xmlns:oel="http://schemas.microsoft.com/office/2019/extlst" xmlns:r="http://schemas.openxmlformats.org/officeDocument/2006/relationships" xmlns:m="http://schemas.openxmlformats.org/officeDocument/2006/math" xmlns:v="urn:schemas-microsoft-com:vml" xmlns:wp14="http://schemas.microsoft.com/office/word/2010/wordprocessingDrawing" xmlns:wp="http://schemas.openxmlformats.org/drawingml/2006/wordprocessingDrawing" xmlns:w10="urn:schemas-microsoft-com:office:word" xmlns:w="http://schemas.openxmlformats.org/wordprocessingml/2006/main" xmlns:w14="http://schemas.microsoft.com/office/word/2010/wordml" xmlns:w15="http://schemas.microsoft.com/office/word/2012/wordml" xmlns:w16cex="http://schemas.microsoft.com/office/word/2018/wordml/cex" xmlns:w16cid="http://schemas.microsoft.com/office/word/2016/wordml/cid" xmlns:w16="http://schemas.microsoft.com/office/word/2018/wordml" xmlns:w16sdtdh="http://schemas.microsoft.com/office/word/2020/wordml/sdtdatahash" xmlns:w16se="http://schemas.microsoft.com/office/word/2015/wordml/symex" xmlns:wpg="http://schemas.microsoft.com/office/word/2010/wordprocessingGroup" xmlns:wpi="http://schemas.microsoft.com/office/word/2010/wordprocessingInk" xmlns:wne="http://schemas.microsoft.com/office/word/2006/wordml" xmlns:wps="http://schemas.microsoft.com/office/word/2010/wordprocessingShape" mc:Ignorable="w14 w15 w16se w16cid w16 w16cex w16sdtdh wp14">
-  <w:endnote w:type="separator" w:id="-1">
-    <w:p>
-      <w:pPr>
-        <w:spacing w:after="0" w:line="240" w:lineRule="auto"/>
-      </w:pPr>
-      <w:r>
-        <w:separator/>
-      </w:r>
-    </w:p>
-  </w:endnote>
-  <w:endnote w:type="continuationSeparator" w:id="0">
-    <w:p>
-      <w:pPr>
-        <w:spacing w:after="0" w:line="240" w:lineRule="auto"/>
-      </w:pPr>
-      <w:r>
-        <w:continuationSeparator/>
-      </w:r>
-    </w:p>
-  </w:endnote>
-  <w:endnote w:type="continuationNotice" w:id="1">
-    <w:p>
-      <w:pPr>
-        <w:spacing w:after="0" w:line="240" w:lineRule="auto"/>
-      </w:pPr>
-    </w:p>
-  </w:endnote>
-</w:endnotes>
 </file>
 
 <file path=word/footer1.xml><?xml version="1.0" encoding="utf-8"?>
@@ -4870,45 +4776,13 @@
 </w:ftr>
 </file>
 
-<file path=word/footnotes.xml><?xml version="1.0" encoding="utf-8"?>
-<w:footnotes xmlns:wpc="http://schemas.microsoft.com/office/word/2010/wordprocessingCanvas" xmlns:cx="http://schemas.microsoft.com/office/drawing/2014/chartex" xmlns:cx1="http://schemas.microsoft.com/office/drawing/2015/9/8/chartex" xmlns:cx2="http://schemas.microsoft.com/office/drawing/2015/10/21/chartex" xmlns:cx3="http://schemas.microsoft.com/office/drawing/2016/5/9/chartex" xmlns:cx4="http://schemas.microsoft.com/office/drawing/2016/5/10/chartex" xmlns:cx5="http://schemas.microsoft.com/office/drawing/2016/5/11/chartex" xmlns:cx6="http://schemas.microsoft.com/office/drawing/2016/5/12/chartex" xmlns:cx7="http://schemas.microsoft.com/office/drawing/2016/5/13/chartex" xmlns:cx8="http://schemas.microsoft.com/office/drawing/2016/5/14/chartex" xmlns:mc="http://schemas.openxmlformats.org/markup-compatibility/2006" xmlns:aink="http://schemas.microsoft.com/office/drawing/2016/ink" xmlns:am3d="http://schemas.microsoft.com/office/drawing/2017/model3d" xmlns:o="urn:schemas-microsoft-com:office:office" xmlns:oel="http://schemas.microsoft.com/office/2019/extlst" xmlns:r="http://schemas.openxmlformats.org/officeDocument/2006/relationships" xmlns:m="http://schemas.openxmlformats.org/officeDocument/2006/math" xmlns:v="urn:schemas-microsoft-com:vml" xmlns:wp14="http://schemas.microsoft.com/office/word/2010/wordprocessingDrawing" xmlns:wp="http://schemas.openxmlformats.org/drawingml/2006/wordprocessingDrawing" xmlns:w10="urn:schemas-microsoft-com:office:word" xmlns:w="http://schemas.openxmlformats.org/wordprocessingml/2006/main" xmlns:w14="http://schemas.microsoft.com/office/word/2010/wordml" xmlns:w15="http://schemas.microsoft.com/office/word/2012/wordml" xmlns:w16cex="http://schemas.microsoft.com/office/word/2018/wordml/cex" xmlns:w16cid="http://schemas.microsoft.com/office/word/2016/wordml/cid" xmlns:w16="http://schemas.microsoft.com/office/word/2018/wordml" xmlns:w16sdtdh="http://schemas.microsoft.com/office/word/2020/wordml/sdtdatahash" xmlns:w16se="http://schemas.microsoft.com/office/word/2015/wordml/symex" xmlns:wpg="http://schemas.microsoft.com/office/word/2010/wordprocessingGroup" xmlns:wpi="http://schemas.microsoft.com/office/word/2010/wordprocessingInk" xmlns:wne="http://schemas.microsoft.com/office/word/2006/wordml" xmlns:wps="http://schemas.microsoft.com/office/word/2010/wordprocessingShape" mc:Ignorable="w14 w15 w16se w16cid w16 w16cex w16sdtdh wp14">
-  <w:footnote w:type="separator" w:id="-1">
-    <w:p>
-      <w:pPr>
-        <w:spacing w:after="0" w:line="240" w:lineRule="auto"/>
-      </w:pPr>
-      <w:r>
-        <w:separator/>
-      </w:r>
-    </w:p>
-  </w:footnote>
-  <w:footnote w:type="continuationSeparator" w:id="0">
-    <w:p>
-      <w:pPr>
-        <w:spacing w:after="0" w:line="240" w:lineRule="auto"/>
-      </w:pPr>
-      <w:r>
-        <w:continuationSeparator/>
-      </w:r>
-    </w:p>
-  </w:footnote>
-  <w:footnote w:type="continuationNotice" w:id="1">
-    <w:p>
-      <w:pPr>
-        <w:spacing w:after="0" w:line="240" w:lineRule="auto"/>
-      </w:pPr>
-    </w:p>
-  </w:footnote>
-</w:footnotes>
-</file>
-
 <file path=word/numbering.xml><?xml version="1.0" encoding="utf-8"?>
 <w:numbering xmlns:wpc="http://schemas.microsoft.com/office/word/2010/wordprocessingCanvas" xmlns:cx="http://schemas.microsoft.com/office/drawing/2014/chartex" xmlns:cx1="http://schemas.microsoft.com/office/drawing/2015/9/8/chartex" xmlns:cx2="http://schemas.microsoft.com/office/drawing/2015/10/21/chartex" xmlns:cx3="http://schemas.microsoft.com/office/drawing/2016/5/9/chartex" xmlns:cx4="http://schemas.microsoft.com/office/drawing/2016/5/10/chartex" xmlns:cx5="http://schemas.microsoft.com/office/drawing/2016/5/11/chartex" xmlns:cx6="http://schemas.microsoft.com/office/drawing/2016/5/12/chartex" xmlns:cx7="http://schemas.microsoft.com/office/drawing/2016/5/13/chartex" xmlns:cx8="http://schemas.microsoft.com/office/drawing/2016/5/14/chartex" xmlns:mc="http://schemas.openxmlformats.org/markup-compatibility/2006" xmlns:aink="http://schemas.microsoft.com/office/drawing/2016/ink" xmlns:am3d="http://schemas.microsoft.com/office/drawing/2017/model3d" xmlns:o="urn:schemas-microsoft-com:office:office" xmlns:oel="http://schemas.microsoft.com/office/2019/extlst" xmlns:r="http://schemas.openxmlformats.org/officeDocument/2006/relationships" xmlns:m="http://schemas.openxmlformats.org/officeDocument/2006/math" xmlns:v="urn:schemas-microsoft-com:vml" xmlns:wp14="http://schemas.microsoft.com/office/word/2010/wordprocessingDrawing" xmlns:wp="http://schemas.openxmlformats.org/drawingml/2006/wordprocessingDrawing" xmlns:w10="urn:schemas-microsoft-com:office:word" xmlns:w="http://schemas.openxmlformats.org/wordprocessingml/2006/main" xmlns:w14="http://schemas.microsoft.com/office/word/2010/wordml" xmlns:w15="http://schemas.microsoft.com/office/word/2012/wordml" xmlns:w16cex="http://schemas.microsoft.com/office/word/2018/wordml/cex" xmlns:w16cid="http://schemas.microsoft.com/office/word/2016/wordml/cid" xmlns:w16="http://schemas.microsoft.com/office/word/2018/wordml" xmlns:w16sdtdh="http://schemas.microsoft.com/office/word/2020/wordml/sdtdatahash" xmlns:w16se="http://schemas.microsoft.com/office/word/2015/wordml/symex" xmlns:wpg="http://schemas.microsoft.com/office/word/2010/wordprocessingGroup" xmlns:wpi="http://schemas.microsoft.com/office/word/2010/wordprocessingInk" xmlns:wne="http://schemas.microsoft.com/office/word/2006/wordml" xmlns:wps="http://schemas.microsoft.com/office/word/2010/wordprocessingShape" mc:Ignorable="w14 w15 w16se w16cid w16 w16cex w16sdtdh wp14">
   <w:abstractNum w:abstractNumId="0" w15:restartNumberingAfterBreak="0">
     <w:nsid w:val="149830AA"/>
     <w:multiLevelType w:val="hybridMultilevel"/>
-    <w:tmpl w:val="FF7CC520"/>
-    <w:lvl w:ilvl="0" w:tplc="FFFFFFFF">
+    <w:tmpl w:val="D26407F8"/>
+    <w:lvl w:ilvl="0" w:tplc="2AE03D7C">
       <w:start w:val="1"/>
       <w:numFmt w:val="bullet"/>
       <w:pStyle w:val="ListParagraph"/>
@@ -5132,10 +5006,159 @@
     </w:lvl>
   </w:abstractNum>
   <w:abstractNum w:abstractNumId="2" w15:restartNumberingAfterBreak="0">
-    <w:nsid w:val="752845AC"/>
+    <w:nsid w:val="25A27140"/>
+    <w:multiLevelType w:val="multilevel"/>
+    <w:tmpl w:val="0794FA48"/>
+    <w:lvl w:ilvl="0">
+      <w:start w:val="1"/>
+      <w:numFmt w:val="bullet"/>
+      <w:lvlText w:val=""/>
+      <w:lvlJc w:val="left"/>
+      <w:pPr>
+        <w:tabs>
+          <w:tab w:val="num" w:pos="720"/>
+        </w:tabs>
+        <w:ind w:left="720" w:hanging="360"/>
+      </w:pPr>
+      <w:rPr>
+        <w:rFonts w:ascii="Symbol" w:hAnsi="Symbol" w:hint="default"/>
+        <w:sz w:val="20"/>
+      </w:rPr>
+    </w:lvl>
+    <w:lvl w:ilvl="1" w:tentative="1">
+      <w:start w:val="1"/>
+      <w:numFmt w:val="bullet"/>
+      <w:lvlText w:val="o"/>
+      <w:lvlJc w:val="left"/>
+      <w:pPr>
+        <w:tabs>
+          <w:tab w:val="num" w:pos="1440"/>
+        </w:tabs>
+        <w:ind w:left="1440" w:hanging="360"/>
+      </w:pPr>
+      <w:rPr>
+        <w:rFonts w:ascii="Courier New" w:hAnsi="Courier New" w:hint="default"/>
+        <w:sz w:val="20"/>
+      </w:rPr>
+    </w:lvl>
+    <w:lvl w:ilvl="2" w:tentative="1">
+      <w:start w:val="1"/>
+      <w:numFmt w:val="bullet"/>
+      <w:lvlText w:val=""/>
+      <w:lvlJc w:val="left"/>
+      <w:pPr>
+        <w:tabs>
+          <w:tab w:val="num" w:pos="2160"/>
+        </w:tabs>
+        <w:ind w:left="2160" w:hanging="360"/>
+      </w:pPr>
+      <w:rPr>
+        <w:rFonts w:ascii="Wingdings" w:hAnsi="Wingdings" w:hint="default"/>
+        <w:sz w:val="20"/>
+      </w:rPr>
+    </w:lvl>
+    <w:lvl w:ilvl="3" w:tentative="1">
+      <w:start w:val="1"/>
+      <w:numFmt w:val="bullet"/>
+      <w:lvlText w:val=""/>
+      <w:lvlJc w:val="left"/>
+      <w:pPr>
+        <w:tabs>
+          <w:tab w:val="num" w:pos="2880"/>
+        </w:tabs>
+        <w:ind w:left="2880" w:hanging="360"/>
+      </w:pPr>
+      <w:rPr>
+        <w:rFonts w:ascii="Wingdings" w:hAnsi="Wingdings" w:hint="default"/>
+        <w:sz w:val="20"/>
+      </w:rPr>
+    </w:lvl>
+    <w:lvl w:ilvl="4" w:tentative="1">
+      <w:start w:val="1"/>
+      <w:numFmt w:val="bullet"/>
+      <w:lvlText w:val=""/>
+      <w:lvlJc w:val="left"/>
+      <w:pPr>
+        <w:tabs>
+          <w:tab w:val="num" w:pos="3600"/>
+        </w:tabs>
+        <w:ind w:left="3600" w:hanging="360"/>
+      </w:pPr>
+      <w:rPr>
+        <w:rFonts w:ascii="Wingdings" w:hAnsi="Wingdings" w:hint="default"/>
+        <w:sz w:val="20"/>
+      </w:rPr>
+    </w:lvl>
+    <w:lvl w:ilvl="5" w:tentative="1">
+      <w:start w:val="1"/>
+      <w:numFmt w:val="bullet"/>
+      <w:lvlText w:val=""/>
+      <w:lvlJc w:val="left"/>
+      <w:pPr>
+        <w:tabs>
+          <w:tab w:val="num" w:pos="4320"/>
+        </w:tabs>
+        <w:ind w:left="4320" w:hanging="360"/>
+      </w:pPr>
+      <w:rPr>
+        <w:rFonts w:ascii="Wingdings" w:hAnsi="Wingdings" w:hint="default"/>
+        <w:sz w:val="20"/>
+      </w:rPr>
+    </w:lvl>
+    <w:lvl w:ilvl="6" w:tentative="1">
+      <w:start w:val="1"/>
+      <w:numFmt w:val="bullet"/>
+      <w:lvlText w:val=""/>
+      <w:lvlJc w:val="left"/>
+      <w:pPr>
+        <w:tabs>
+          <w:tab w:val="num" w:pos="5040"/>
+        </w:tabs>
+        <w:ind w:left="5040" w:hanging="360"/>
+      </w:pPr>
+      <w:rPr>
+        <w:rFonts w:ascii="Wingdings" w:hAnsi="Wingdings" w:hint="default"/>
+        <w:sz w:val="20"/>
+      </w:rPr>
+    </w:lvl>
+    <w:lvl w:ilvl="7" w:tentative="1">
+      <w:start w:val="1"/>
+      <w:numFmt w:val="bullet"/>
+      <w:lvlText w:val=""/>
+      <w:lvlJc w:val="left"/>
+      <w:pPr>
+        <w:tabs>
+          <w:tab w:val="num" w:pos="5760"/>
+        </w:tabs>
+        <w:ind w:left="5760" w:hanging="360"/>
+      </w:pPr>
+      <w:rPr>
+        <w:rFonts w:ascii="Wingdings" w:hAnsi="Wingdings" w:hint="default"/>
+        <w:sz w:val="20"/>
+      </w:rPr>
+    </w:lvl>
+    <w:lvl w:ilvl="8" w:tentative="1">
+      <w:start w:val="1"/>
+      <w:numFmt w:val="bullet"/>
+      <w:lvlText w:val=""/>
+      <w:lvlJc w:val="left"/>
+      <w:pPr>
+        <w:tabs>
+          <w:tab w:val="num" w:pos="6480"/>
+        </w:tabs>
+        <w:ind w:left="6480" w:hanging="360"/>
+      </w:pPr>
+      <w:rPr>
+        <w:rFonts w:ascii="Wingdings" w:hAnsi="Wingdings" w:hint="default"/>
+        <w:sz w:val="20"/>
+      </w:rPr>
+    </w:lvl>
+  </w:abstractNum>
+  <w:abstractNum w:abstractNumId="3" w15:restartNumberingAfterBreak="0">
+    <w:nsid w:val="3C1649D9"/>
     <w:multiLevelType w:val="hybridMultilevel"/>
-    <w:tmpl w:val="D7AA1B78"/>
-    <w:lvl w:ilvl="0" w:tplc="401E1122">
+    <w:tmpl w:val="879A971A"/>
+    <w:lvl w:ilvl="0" w:tplc="0C090001">
       <w:start w:val="1"/>
       <w:numFmt w:val="bullet"/>
       <w:lvlText w:val=""/>
@@ -5147,7 +5170,7 @@
         <w:rFonts w:ascii="Symbol" w:hAnsi="Symbol" w:hint="default"/>
       </w:rPr>
     </w:lvl>
-    <w:lvl w:ilvl="1" w:tplc="08090003" w:tentative="1">
+    <w:lvl w:ilvl="1" w:tplc="0C090003" w:tentative="1">
       <w:start w:val="1"/>
       <w:numFmt w:val="bullet"/>
       <w:lvlText w:val="o"/>
@@ -5159,7 +5182,7 @@
         <w:rFonts w:ascii="Courier New" w:hAnsi="Courier New" w:cs="Courier New" w:hint="default"/>
       </w:rPr>
     </w:lvl>
-    <w:lvl w:ilvl="2" w:tplc="08090005" w:tentative="1">
+    <w:lvl w:ilvl="2" w:tplc="0C090005" w:tentative="1">
       <w:start w:val="1"/>
       <w:numFmt w:val="bullet"/>
       <w:lvlText w:val=""/>
@@ -5171,7 +5194,7 @@
         <w:rFonts w:ascii="Wingdings" w:hAnsi="Wingdings" w:hint="default"/>
       </w:rPr>
     </w:lvl>
-    <w:lvl w:ilvl="3" w:tplc="08090001" w:tentative="1">
+    <w:lvl w:ilvl="3" w:tplc="0C090001" w:tentative="1">
       <w:start w:val="1"/>
       <w:numFmt w:val="bullet"/>
       <w:lvlText w:val=""/>
@@ -5183,7 +5206,7 @@
         <w:rFonts w:ascii="Symbol" w:hAnsi="Symbol" w:hint="default"/>
       </w:rPr>
     </w:lvl>
-    <w:lvl w:ilvl="4" w:tplc="08090003" w:tentative="1">
+    <w:lvl w:ilvl="4" w:tplc="0C090003" w:tentative="1">
       <w:start w:val="1"/>
       <w:numFmt w:val="bullet"/>
       <w:lvlText w:val="o"/>
@@ -5195,7 +5218,7 @@
         <w:rFonts w:ascii="Courier New" w:hAnsi="Courier New" w:cs="Courier New" w:hint="default"/>
       </w:rPr>
     </w:lvl>
-    <w:lvl w:ilvl="5" w:tplc="08090005" w:tentative="1">
+    <w:lvl w:ilvl="5" w:tplc="0C090005" w:tentative="1">
       <w:start w:val="1"/>
       <w:numFmt w:val="bullet"/>
       <w:lvlText w:val=""/>
@@ -5207,7 +5230,7 @@
         <w:rFonts w:ascii="Wingdings" w:hAnsi="Wingdings" w:hint="default"/>
       </w:rPr>
     </w:lvl>
-    <w:lvl w:ilvl="6" w:tplc="08090001" w:tentative="1">
+    <w:lvl w:ilvl="6" w:tplc="0C090001" w:tentative="1">
       <w:start w:val="1"/>
       <w:numFmt w:val="bullet"/>
       <w:lvlText w:val=""/>
@@ -5219,7 +5242,7 @@
         <w:rFonts w:ascii="Symbol" w:hAnsi="Symbol" w:hint="default"/>
       </w:rPr>
     </w:lvl>
-    <w:lvl w:ilvl="7" w:tplc="08090003" w:tentative="1">
+    <w:lvl w:ilvl="7" w:tplc="0C090003" w:tentative="1">
       <w:start w:val="1"/>
       <w:numFmt w:val="bullet"/>
       <w:lvlText w:val="o"/>
@@ -5231,7 +5254,7 @@
         <w:rFonts w:ascii="Courier New" w:hAnsi="Courier New" w:cs="Courier New" w:hint="default"/>
       </w:rPr>
     </w:lvl>
-    <w:lvl w:ilvl="8" w:tplc="08090005" w:tentative="1">
+    <w:lvl w:ilvl="8" w:tplc="0C090005" w:tentative="1">
       <w:start w:val="1"/>
       <w:numFmt w:val="bullet"/>
       <w:lvlText w:val=""/>
@@ -5244,13 +5267,132 @@
       </w:rPr>
     </w:lvl>
   </w:abstractNum>
-  <w:num w:numId="1" w16cid:durableId="944112766">
+  <w:abstractNum w:abstractNumId="4" w15:restartNumberingAfterBreak="0">
+    <w:nsid w:val="4D434C55"/>
+    <w:multiLevelType w:val="hybridMultilevel"/>
+    <w:tmpl w:val="2C0E8678"/>
+    <w:lvl w:ilvl="0" w:tplc="0C090001">
+      <w:start w:val="1"/>
+      <w:numFmt w:val="bullet"/>
+      <w:lvlText w:val=""/>
+      <w:lvlJc w:val="left"/>
+      <w:pPr>
+        <w:ind w:left="720" w:hanging="360"/>
+      </w:pPr>
+      <w:rPr>
+        <w:rFonts w:ascii="Symbol" w:hAnsi="Symbol" w:hint="default"/>
+      </w:rPr>
+    </w:lvl>
+    <w:lvl w:ilvl="1" w:tplc="0C090003" w:tentative="1">
+      <w:start w:val="1"/>
+      <w:numFmt w:val="bullet"/>
+      <w:lvlText w:val="o"/>
+      <w:lvlJc w:val="left"/>
+      <w:pPr>
+        <w:ind w:left="1440" w:hanging="360"/>
+      </w:pPr>
+      <w:rPr>
+        <w:rFonts w:ascii="Courier New" w:hAnsi="Courier New" w:cs="Courier New" w:hint="default"/>
+      </w:rPr>
+    </w:lvl>
+    <w:lvl w:ilvl="2" w:tplc="0C090005" w:tentative="1">
+      <w:start w:val="1"/>
+      <w:numFmt w:val="bullet"/>
+      <w:lvlText w:val=""/>
+      <w:lvlJc w:val="left"/>
+      <w:pPr>
+        <w:ind w:left="2160" w:hanging="360"/>
+      </w:pPr>
+      <w:rPr>
+        <w:rFonts w:ascii="Wingdings" w:hAnsi="Wingdings" w:hint="default"/>
+      </w:rPr>
+    </w:lvl>
+    <w:lvl w:ilvl="3" w:tplc="0C090001" w:tentative="1">
+      <w:start w:val="1"/>
+      <w:numFmt w:val="bullet"/>
+      <w:lvlText w:val=""/>
+      <w:lvlJc w:val="left"/>
+      <w:pPr>
+        <w:ind w:left="2880" w:hanging="360"/>
+      </w:pPr>
+      <w:rPr>
+        <w:rFonts w:ascii="Symbol" w:hAnsi="Symbol" w:hint="default"/>
+      </w:rPr>
+    </w:lvl>
+    <w:lvl w:ilvl="4" w:tplc="0C090003" w:tentative="1">
+      <w:start w:val="1"/>
+      <w:numFmt w:val="bullet"/>
+      <w:lvlText w:val="o"/>
+      <w:lvlJc w:val="left"/>
+      <w:pPr>
+        <w:ind w:left="3600" w:hanging="360"/>
+      </w:pPr>
+      <w:rPr>
+        <w:rFonts w:ascii="Courier New" w:hAnsi="Courier New" w:cs="Courier New" w:hint="default"/>
+      </w:rPr>
+    </w:lvl>
+    <w:lvl w:ilvl="5" w:tplc="0C090005" w:tentative="1">
+      <w:start w:val="1"/>
+      <w:numFmt w:val="bullet"/>
+      <w:lvlText w:val=""/>
+      <w:lvlJc w:val="left"/>
+      <w:pPr>
+        <w:ind w:left="4320" w:hanging="360"/>
+      </w:pPr>
+      <w:rPr>
+        <w:rFonts w:ascii="Wingdings" w:hAnsi="Wingdings" w:hint="default"/>
+      </w:rPr>
+    </w:lvl>
+    <w:lvl w:ilvl="6" w:tplc="0C090001" w:tentative="1">
+      <w:start w:val="1"/>
+      <w:numFmt w:val="bullet"/>
+      <w:lvlText w:val=""/>
+      <w:lvlJc w:val="left"/>
+      <w:pPr>
+        <w:ind w:left="5040" w:hanging="360"/>
+      </w:pPr>
+      <w:rPr>
+        <w:rFonts w:ascii="Symbol" w:hAnsi="Symbol" w:hint="default"/>
+      </w:rPr>
+    </w:lvl>
+    <w:lvl w:ilvl="7" w:tplc="0C090003" w:tentative="1">
+      <w:start w:val="1"/>
+      <w:numFmt w:val="bullet"/>
+      <w:lvlText w:val="o"/>
+      <w:lvlJc w:val="left"/>
+      <w:pPr>
+        <w:ind w:left="5760" w:hanging="360"/>
+      </w:pPr>
+      <w:rPr>
+        <w:rFonts w:ascii="Courier New" w:hAnsi="Courier New" w:cs="Courier New" w:hint="default"/>
+      </w:rPr>
+    </w:lvl>
+    <w:lvl w:ilvl="8" w:tplc="0C090005" w:tentative="1">
+      <w:start w:val="1"/>
+      <w:numFmt w:val="bullet"/>
+      <w:lvlText w:val=""/>
+      <w:lvlJc w:val="left"/>
+      <w:pPr>
+        <w:ind w:left="6480" w:hanging="360"/>
+      </w:pPr>
+      <w:rPr>
+        <w:rFonts w:ascii="Wingdings" w:hAnsi="Wingdings" w:hint="default"/>
+      </w:rPr>
+    </w:lvl>
+  </w:abstractNum>
+  <w:num w:numId="1" w16cid:durableId="1664506079">
     <w:abstractNumId w:val="0"/>
   </w:num>
-  <w:num w:numId="2" w16cid:durableId="1228691251">
+  <w:num w:numId="2" w16cid:durableId="763765212">
     <w:abstractNumId w:val="1"/>
   </w:num>
-  <w:num w:numId="3" w16cid:durableId="1185093506">
+  <w:num w:numId="3" w16cid:durableId="394399560">
+    <w:abstractNumId w:val="3"/>
+  </w:num>
+  <w:num w:numId="4" w16cid:durableId="578710954">
+    <w:abstractNumId w:val="4"/>
+  </w:num>
+  <w:num w:numId="5" w16cid:durableId="1248080204">
     <w:abstractNumId w:val="2"/>
   </w:num>
 </w:numbering>
@@ -5866,7 +6008,7 @@
     <w:basedOn w:val="ListParagraph"/>
     <w:link w:val="CLIN3BULLETPOINTSChar"/>
     <w:qFormat/>
-    <w:rsid w:val="0086782A"/>
+    <w:rsid w:val="00F30A0F"/>
     <w:rPr>
       <w:rFonts w:ascii="Calibri" w:hAnsi="Calibri"/>
     </w:rPr>
@@ -5890,7 +6032,7 @@
     <w:basedOn w:val="Normal"/>
     <w:link w:val="CLIN4Char"/>
     <w:qFormat/>
-    <w:rsid w:val="000239EC"/>
+    <w:rsid w:val="003D170A"/>
     <w:pPr>
       <w:spacing w:after="0" w:line="240" w:lineRule="auto"/>
       <w:jc w:val="both"/>
@@ -5906,7 +6048,7 @@
     <w:name w:val="CLIN3(BULLET POINTS) Char"/>
     <w:basedOn w:val="DefaultParagraphFont"/>
     <w:link w:val="CLIN3BULLETPOINTS"/>
-    <w:rsid w:val="0086782A"/>
+    <w:rsid w:val="00F30A0F"/>
     <w:rPr>
       <w:rFonts w:ascii="Calibri" w:eastAsia="MS Mincho" w:hAnsi="Calibri" w:cstheme="majorHAnsi"/>
       <w:noProof/>
@@ -5919,7 +6061,7 @@
     <w:name w:val="CLIN4 Char"/>
     <w:basedOn w:val="DefaultParagraphFont"/>
     <w:link w:val="CLIN4"/>
-    <w:rsid w:val="000239EC"/>
+    <w:rsid w:val="003D170A"/>
     <w:rPr>
       <w:rFonts w:ascii="Calibri" w:eastAsia="MS Mincho" w:hAnsi="Calibri" w:cs="Times New Roman"/>
       <w:noProof/>
@@ -5981,6 +6123,7 @@
     </w:pPr>
     <w:rPr>
       <w:rFonts w:ascii="Calibri" w:eastAsiaTheme="minorEastAsia" w:hAnsi="Calibri" w:cs="Calibri"/>
+      <w:sz w:val="12"/>
       <w:szCs w:val="24"/>
       <w:lang w:val="en-US" w:eastAsia="zh-TW"/>
     </w:rPr>
@@ -5992,6 +6135,7 @@
     <w:rsid w:val="00D02B85"/>
     <w:rPr>
       <w:rFonts w:ascii="Calibri" w:eastAsiaTheme="minorEastAsia" w:hAnsi="Calibri" w:cs="Calibri"/>
+      <w:sz w:val="12"/>
       <w:szCs w:val="24"/>
       <w:lang w:val="en-US" w:eastAsia="zh-TW"/>
     </w:rPr>
@@ -6058,27 +6202,73 @@
       <w:lang w:val="en-US"/>
     </w:rPr>
   </w:style>
-  <w:style w:type="paragraph" w:styleId="Header">
-    <w:name w:val="header"/>
+  <w:style w:type="character" w:styleId="CommentReference">
+    <w:name w:val="annotation reference"/>
+    <w:basedOn w:val="DefaultParagraphFont"/>
+    <w:uiPriority w:val="99"/>
+    <w:semiHidden/>
+    <w:unhideWhenUsed/>
+    <w:rsid w:val="003A140E"/>
+    <w:rPr>
+      <w:sz w:val="16"/>
+      <w:szCs w:val="16"/>
+    </w:rPr>
+  </w:style>
+  <w:style w:type="paragraph" w:styleId="CommentText">
+    <w:name w:val="annotation text"/>
     <w:basedOn w:val="Normal"/>
-    <w:link w:val="HeaderChar"/>
+    <w:link w:val="CommentTextChar"/>
     <w:uiPriority w:val="99"/>
+    <w:semiHidden/>
     <w:unhideWhenUsed/>
-    <w:rsid w:val="000D1E7F"/>
+    <w:rsid w:val="003A140E"/>
     <w:pPr>
-      <w:tabs>
-        <w:tab w:val="center" w:pos="4513"/>
-        <w:tab w:val="right" w:pos="9026"/>
-      </w:tabs>
-      <w:spacing w:after="0" w:line="240" w:lineRule="auto"/>
+      <w:spacing w:line="240" w:lineRule="auto"/>
     </w:pPr>
+    <w:rPr>
+      <w:sz w:val="20"/>
+      <w:szCs w:val="20"/>
+    </w:rPr>
   </w:style>
-  <w:style w:type="character" w:customStyle="1" w:styleId="HeaderChar">
-    <w:name w:val="Header Char"/>
+  <w:style w:type="character" w:customStyle="1" w:styleId="CommentTextChar">
+    <w:name w:val="Comment Text Char"/>
     <w:basedOn w:val="DefaultParagraphFont"/>
-    <w:link w:val="Header"/>
+    <w:link w:val="CommentText"/>
     <w:uiPriority w:val="99"/>
-    <w:rsid w:val="000D1E7F"/>
+    <w:semiHidden/>
+    <w:rsid w:val="003A140E"/>
+    <w:rPr>
+      <w:sz w:val="20"/>
+      <w:szCs w:val="20"/>
+    </w:rPr>
+  </w:style>
+  <w:style w:type="paragraph" w:styleId="CommentSubject">
+    <w:name w:val="annotation subject"/>
+    <w:basedOn w:val="CommentText"/>
+    <w:next w:val="CommentText"/>
+    <w:link w:val="CommentSubjectChar"/>
+    <w:uiPriority w:val="99"/>
+    <w:semiHidden/>
+    <w:unhideWhenUsed/>
+    <w:rsid w:val="003A140E"/>
+    <w:rPr>
+      <w:b/>
+      <w:bCs/>
+    </w:rPr>
+  </w:style>
+  <w:style w:type="character" w:customStyle="1" w:styleId="CommentSubjectChar">
+    <w:name w:val="Comment Subject Char"/>
+    <w:basedOn w:val="CommentTextChar"/>
+    <w:link w:val="CommentSubject"/>
+    <w:uiPriority w:val="99"/>
+    <w:semiHidden/>
+    <w:rsid w:val="003A140E"/>
+    <w:rPr>
+      <w:b/>
+      <w:bCs/>
+      <w:sz w:val="20"/>
+      <w:szCs w:val="20"/>
+    </w:rPr>
   </w:style>
   <w:style w:type="paragraph" w:styleId="BalloonText">
     <w:name w:val="Balloon Text"/>
@@ -6087,7 +6277,7 @@
     <w:uiPriority w:val="99"/>
     <w:semiHidden/>
     <w:unhideWhenUsed/>
-    <w:rsid w:val="00C128B7"/>
+    <w:rsid w:val="003A140E"/>
     <w:pPr>
       <w:spacing w:after="0" w:line="240" w:lineRule="auto"/>
     </w:pPr>
@@ -6103,18 +6293,40 @@
     <w:link w:val="BalloonText"/>
     <w:uiPriority w:val="99"/>
     <w:semiHidden/>
-    <w:rsid w:val="00C128B7"/>
+    <w:rsid w:val="003A140E"/>
     <w:rPr>
       <w:rFonts w:ascii="Segoe UI" w:hAnsi="Segoe UI" w:cs="Segoe UI"/>
       <w:sz w:val="18"/>
       <w:szCs w:val="18"/>
     </w:rPr>
   </w:style>
+  <w:style w:type="paragraph" w:styleId="Header">
+    <w:name w:val="header"/>
+    <w:basedOn w:val="Normal"/>
+    <w:link w:val="HeaderChar"/>
+    <w:uiPriority w:val="99"/>
+    <w:unhideWhenUsed/>
+    <w:rsid w:val="00C767D2"/>
+    <w:pPr>
+      <w:tabs>
+        <w:tab w:val="center" w:pos="4513"/>
+        <w:tab w:val="right" w:pos="9026"/>
+      </w:tabs>
+      <w:spacing w:after="0" w:line="240" w:lineRule="auto"/>
+    </w:pPr>
+  </w:style>
+  <w:style w:type="character" w:customStyle="1" w:styleId="HeaderChar">
+    <w:name w:val="Header Char"/>
+    <w:basedOn w:val="DefaultParagraphFont"/>
+    <w:link w:val="Header"/>
+    <w:uiPriority w:val="99"/>
+    <w:rsid w:val="00C767D2"/>
+  </w:style>
   <w:style w:type="paragraph" w:customStyle="1" w:styleId="EndNoteBibliographyTitle">
     <w:name w:val="EndNote Bibliography Title"/>
     <w:basedOn w:val="Normal"/>
     <w:link w:val="EndNoteBibliographyTitleChar"/>
-    <w:rsid w:val="007006B4"/>
+    <w:rsid w:val="003D170A"/>
     <w:pPr>
       <w:spacing w:after="0"/>
       <w:jc w:val="center"/>
@@ -6122,6 +6334,7 @@
     <w:rPr>
       <w:rFonts w:ascii="Calibri" w:hAnsi="Calibri" w:cs="Calibri"/>
       <w:noProof/>
+      <w:sz w:val="12"/>
       <w:lang w:val="en-US"/>
     </w:rPr>
   </w:style>
@@ -6129,114 +6342,29 @@
     <w:name w:val="EndNote Bibliography Title Char"/>
     <w:basedOn w:val="CLIN3BULLETPOINTSChar"/>
     <w:link w:val="EndNoteBibliographyTitle"/>
-    <w:rsid w:val="007006B4"/>
+    <w:rsid w:val="003D170A"/>
     <w:rPr>
       <w:rFonts w:ascii="Calibri" w:eastAsia="MS Mincho" w:hAnsi="Calibri" w:cs="Calibri"/>
       <w:noProof/>
-      <w:sz w:val="18"/>
+      <w:sz w:val="12"/>
       <w:szCs w:val="18"/>
       <w:lang w:val="en-US" w:eastAsia="en-AU"/>
     </w:rPr>
   </w:style>
-  <w:style w:type="character" w:styleId="CommentReference">
-    <w:name w:val="annotation reference"/>
+  <w:style w:type="character" w:customStyle="1" w:styleId="id-label">
+    <w:name w:val="id-label"/>
     <w:basedOn w:val="DefaultParagraphFont"/>
-    <w:uiPriority w:val="99"/>
-    <w:semiHidden/>
-    <w:unhideWhenUsed/>
-    <w:rsid w:val="00413941"/>
-    <w:rPr>
-      <w:sz w:val="16"/>
-      <w:szCs w:val="16"/>
-    </w:rPr>
+    <w:rsid w:val="008F672F"/>
   </w:style>
-  <w:style w:type="paragraph" w:styleId="CommentText">
-    <w:name w:val="annotation text"/>
-    <w:basedOn w:val="Normal"/>
-    <w:link w:val="CommentTextChar"/>
-    <w:uiPriority w:val="99"/>
-    <w:semiHidden/>
-    <w:unhideWhenUsed/>
-    <w:rsid w:val="00413941"/>
-    <w:pPr>
-      <w:spacing w:line="240" w:lineRule="auto"/>
-    </w:pPr>
-    <w:rPr>
-      <w:sz w:val="20"/>
-      <w:szCs w:val="20"/>
-    </w:rPr>
-  </w:style>
-  <w:style w:type="character" w:customStyle="1" w:styleId="CommentTextChar">
-    <w:name w:val="Comment Text Char"/>
+  <w:style w:type="character" w:styleId="Strong">
+    <w:name w:val="Strong"/>
     <w:basedOn w:val="DefaultParagraphFont"/>
-    <w:link w:val="CommentText"/>
-    <w:uiPriority w:val="99"/>
-    <w:semiHidden/>
-    <w:rsid w:val="00413941"/>
-    <w:rPr>
-      <w:sz w:val="20"/>
-      <w:szCs w:val="20"/>
-    </w:rPr>
-  </w:style>
-  <w:style w:type="paragraph" w:styleId="CommentSubject">
-    <w:name w:val="annotation subject"/>
-    <w:basedOn w:val="CommentText"/>
-    <w:next w:val="CommentText"/>
-    <w:link w:val="CommentSubjectChar"/>
-    <w:uiPriority w:val="99"/>
-    <w:semiHidden/>
-    <w:unhideWhenUsed/>
-    <w:rsid w:val="00413941"/>
+    <w:uiPriority w:val="22"/>
+    <w:qFormat/>
+    <w:rsid w:val="008F672F"/>
     <w:rPr>
       <w:b/>
       <w:bCs/>
-    </w:rPr>
-  </w:style>
-  <w:style w:type="character" w:customStyle="1" w:styleId="CommentSubjectChar">
-    <w:name w:val="Comment Subject Char"/>
-    <w:basedOn w:val="CommentTextChar"/>
-    <w:link w:val="CommentSubject"/>
-    <w:uiPriority w:val="99"/>
-    <w:semiHidden/>
-    <w:rsid w:val="00413941"/>
-    <w:rPr>
-      <w:b/>
-      <w:bCs/>
-      <w:sz w:val="20"/>
-      <w:szCs w:val="20"/>
-    </w:rPr>
-  </w:style>
-  <w:style w:type="paragraph" w:styleId="Revision">
-    <w:name w:val="Revision"/>
-    <w:hidden/>
-    <w:uiPriority w:val="99"/>
-    <w:semiHidden/>
-    <w:rsid w:val="00526CB0"/>
-    <w:pPr>
-      <w:spacing w:after="0" w:line="240" w:lineRule="auto"/>
-    </w:pPr>
-  </w:style>
-  <w:style w:type="character" w:styleId="Hyperlink">
-    <w:name w:val="Hyperlink"/>
-    <w:basedOn w:val="DefaultParagraphFont"/>
-    <w:uiPriority w:val="99"/>
-    <w:unhideWhenUsed/>
-    <w:rsid w:val="00845EFB"/>
-    <w:rPr>
-      <w:color w:val="0563C1" w:themeColor="hyperlink"/>
-      <w:u w:val="single"/>
-    </w:rPr>
-  </w:style>
-  <w:style w:type="character" w:styleId="UnresolvedMention">
-    <w:name w:val="Unresolved Mention"/>
-    <w:basedOn w:val="DefaultParagraphFont"/>
-    <w:uiPriority w:val="99"/>
-    <w:semiHidden/>
-    <w:unhideWhenUsed/>
-    <w:rsid w:val="00845EFB"/>
-    <w:rPr>
-      <w:color w:val="605E5C"/>
-      <w:shd w:val="clear" w:color="auto" w:fill="E1DFDD"/>
     </w:rPr>
   </w:style>
 </w:styles>
@@ -6501,415 +6629,4 @@
     </a:ext>
   </a:extLst>
 </a:theme>
-</file>
-
-<file path=customXml/item1.xml><?xml version="1.0" encoding="utf-8"?>
-<p:properties xmlns:p="http://schemas.microsoft.com/office/2006/metadata/properties" xmlns:xsi="http://www.w3.org/2001/XMLSchema-instance" xmlns:pc="http://schemas.microsoft.com/office/infopath/2007/PartnerControls">
-  <documentManagement>
-    <DocumentType xmlns="c44ab56d-57f8-4a14-86db-a39667906be8" xsi:nil="true"/>
-    <Category xmlns="c44ab56d-57f8-4a14-86db-a39667906be8" xsi:nil="true"/>
-    <b918a6e12641485a9ca8c2e70b4558c0 xmlns="bbb6251c-984c-4fcb-9547-f40f6d5e63ff">
-      <Terms xmlns="http://schemas.microsoft.com/office/infopath/2007/PartnerControls">
-        <TermInfo xmlns="http://schemas.microsoft.com/office/infopath/2007/PartnerControls">
-          <TermName xmlns="http://schemas.microsoft.com/office/infopath/2007/PartnerControls">Operational</TermName>
-          <TermId xmlns="http://schemas.microsoft.com/office/infopath/2007/PartnerControls">150389d9-0463-4c4a-b800-fb182dbb9bcb</TermId>
-        </TermInfo>
-      </Terms>
-    </b918a6e12641485a9ca8c2e70b4558c0>
-    <lcf76f155ced4ddcb4097134ff3c332f xmlns="c44ab56d-57f8-4a14-86db-a39667906be8">
-      <Terms xmlns="http://schemas.microsoft.com/office/infopath/2007/PartnerControls"/>
-    </lcf76f155ced4ddcb4097134ff3c332f>
-    <b29dd6ef633047bba64c76c6e215692a xmlns="bbb6251c-984c-4fcb-9547-f40f6d5e63ff">
-      <Terms xmlns="http://schemas.microsoft.com/office/infopath/2007/PartnerControls">
-        <TermInfo xmlns="http://schemas.microsoft.com/office/infopath/2007/PartnerControls">
-          <TermName xmlns="http://schemas.microsoft.com/office/infopath/2007/PartnerControls">Internal</TermName>
-          <TermId xmlns="http://schemas.microsoft.com/office/infopath/2007/PartnerControls">2b22734e-9cea-437f-97a4-653416044446</TermId>
-        </TermInfo>
-      </Terms>
-    </b29dd6ef633047bba64c76c6e215692a>
-    <i77a2d63ec754e4dbbf13ee1f809aa62 xmlns="bbb6251c-984c-4fcb-9547-f40f6d5e63ff">
-      <Terms xmlns="http://schemas.microsoft.com/office/infopath/2007/PartnerControls">
-        <TermInfo xmlns="http://schemas.microsoft.com/office/infopath/2007/PartnerControls">
-          <TermName xmlns="http://schemas.microsoft.com/office/infopath/2007/PartnerControls">N/A</TermName>
-          <TermId xmlns="http://schemas.microsoft.com/office/infopath/2007/PartnerControls">77aac54e-7746-4232-91ae-96cfc2b44f19</TermId>
-        </TermInfo>
-      </Terms>
-    </i77a2d63ec754e4dbbf13ee1f809aa62>
-    <k04f27a462bd4c45a610623ab03d8a6b xmlns="bbb6251c-984c-4fcb-9547-f40f6d5e63ff">
-      <Terms xmlns="http://schemas.microsoft.com/office/infopath/2007/PartnerControls">
-        <TermInfo xmlns="http://schemas.microsoft.com/office/infopath/2007/PartnerControls">
-          <TermName xmlns="http://schemas.microsoft.com/office/infopath/2007/PartnerControls">Business Ventures</TermName>
-          <TermId xmlns="http://schemas.microsoft.com/office/infopath/2007/PartnerControls">771822a9-08f4-4b0c-b044-94205102db1e</TermId>
-        </TermInfo>
-      </Terms>
-    </k04f27a462bd4c45a610623ab03d8a6b>
-    <nb65ac56c571489cbc31094d7b888b19 xmlns="bbb6251c-984c-4fcb-9547-f40f6d5e63ff">
-      <Terms xmlns="http://schemas.microsoft.com/office/infopath/2007/PartnerControls">
-        <TermInfo xmlns="http://schemas.microsoft.com/office/infopath/2007/PartnerControls">
-          <TermName xmlns="http://schemas.microsoft.com/office/infopath/2007/PartnerControls">Pathology</TermName>
-          <TermId xmlns="http://schemas.microsoft.com/office/infopath/2007/PartnerControls">4a117755-78ff-4a2c-8e21-a559b22b64dd</TermId>
-        </TermInfo>
-      </Terms>
-    </nb65ac56c571489cbc31094d7b888b19>
-    <Department xmlns="c44ab56d-57f8-4a14-86db-a39667906be8" xsi:nil="true"/>
-    <TaxCatchAll xmlns="bbb6251c-984c-4fcb-9547-f40f6d5e63ff">
-      <Value>5</Value>
-      <Value>4</Value>
-      <Value>3</Value>
-      <Value>2</Value>
-      <Value>1</Value>
-    </TaxCatchAll>
-    <pmCostCentre xmlns="bbb6251c-984c-4fcb-9547-f40f6d5e63ff" xsi:nil="true"/>
-    <_Flow_SignoffStatus xmlns="c44ab56d-57f8-4a14-86db-a39667906be8" xsi:nil="true"/>
-    <NavigatorClassification xmlns="bbb6251c-984c-4fcb-9547-f40f6d5e63ff">Team Workspace</NavigatorClassification>
-  </documentManagement>
-</p:properties>
-</file>
-
-<file path=customXml/item2.xml><?xml version="1.0" encoding="utf-8"?>
-<?mso-contentType ?>
-<FormTemplates xmlns="http://schemas.microsoft.com/sharepoint/v3/contenttype/forms">
-  <Display>DocumentLibraryForm</Display>
-  <Edit>DocumentLibraryForm</Edit>
-  <New>DocumentLibraryForm</New>
-</FormTemplates>
-</file>
-
-<file path=customXml/item3.xml><?xml version="1.0" encoding="utf-8"?>
-<b:Sources xmlns:b="http://schemas.openxmlformats.org/officeDocument/2006/bibliography" xmlns="http://schemas.openxmlformats.org/officeDocument/2006/bibliography" SelectedStyle="\APASixthEditionOfficeOnline.xsl" StyleName="APA" Version="6"/>
-</file>
-
-<file path=customXml/item4.xml><?xml version="1.0" encoding="utf-8"?>
-<ct:contentTypeSchema xmlns:ct="http://schemas.microsoft.com/office/2006/metadata/contentType" xmlns:ma="http://schemas.microsoft.com/office/2006/metadata/properties/metaAttributes" ct:_="" ma:_="" ma:contentTypeName="Document" ma:contentTypeID="0x010100451F1F8C0772B440BA84570C3C4286EA" ma:contentTypeVersion="29" ma:contentTypeDescription="Create a new document." ma:contentTypeScope="" ma:versionID="b3bcf93054b5d0678557845ec3dd46dd">
-  <xsd:schema xmlns:xsd="http://www.w3.org/2001/XMLSchema" xmlns:xs="http://www.w3.org/2001/XMLSchema" xmlns:p="http://schemas.microsoft.com/office/2006/metadata/properties" xmlns:ns2="c44ab56d-57f8-4a14-86db-a39667906be8" xmlns:ns3="bbb6251c-984c-4fcb-9547-f40f6d5e63ff" targetNamespace="http://schemas.microsoft.com/office/2006/metadata/properties" ma:root="true" ma:fieldsID="676e0b85b827ae08faaea4d501add0a1" ns2:_="" ns3:_="">
-    <xsd:import namespace="c44ab56d-57f8-4a14-86db-a39667906be8"/>
-    <xsd:import namespace="bbb6251c-984c-4fcb-9547-f40f6d5e63ff"/>
-    <xsd:element name="properties">
-      <xsd:complexType>
-        <xsd:sequence>
-          <xsd:element name="documentManagement">
-            <xsd:complexType>
-              <xsd:all>
-                <xsd:element ref="ns2:Category" minOccurs="0"/>
-                <xsd:element ref="ns2:Department" minOccurs="0"/>
-                <xsd:element ref="ns2:DocumentType" minOccurs="0"/>
-                <xsd:element ref="ns3:k04f27a462bd4c45a610623ab03d8a6b" minOccurs="0"/>
-                <xsd:element ref="ns3:TaxCatchAll" minOccurs="0"/>
-                <xsd:element ref="ns3:nb65ac56c571489cbc31094d7b888b19" minOccurs="0"/>
-                <xsd:element ref="ns3:b29dd6ef633047bba64c76c6e215692a" minOccurs="0"/>
-                <xsd:element ref="ns3:i77a2d63ec754e4dbbf13ee1f809aa62" minOccurs="0"/>
-                <xsd:element ref="ns3:b918a6e12641485a9ca8c2e70b4558c0" minOccurs="0"/>
-                <xsd:element ref="ns3:pmCostCentre" minOccurs="0"/>
-                <xsd:element ref="ns3:NavigatorClassification" minOccurs="0"/>
-                <xsd:element ref="ns2:MediaServiceMetadata" minOccurs="0"/>
-                <xsd:element ref="ns2:MediaServiceFastMetadata" minOccurs="0"/>
-                <xsd:element ref="ns2:MediaServiceObjectDetectorVersions" minOccurs="0"/>
-                <xsd:element ref="ns2:lcf76f155ced4ddcb4097134ff3c332f" minOccurs="0"/>
-                <xsd:element ref="ns2:MediaServiceGenerationTime" minOccurs="0"/>
-                <xsd:element ref="ns2:MediaServiceEventHashCode" minOccurs="0"/>
-                <xsd:element ref="ns2:MediaServiceDateTaken" minOccurs="0"/>
-                <xsd:element ref="ns2:MediaLengthInSeconds" minOccurs="0"/>
-                <xsd:element ref="ns2:MediaServiceOCR" minOccurs="0"/>
-                <xsd:element ref="ns2:MediaServiceLocation" minOccurs="0"/>
-                <xsd:element ref="ns2:_Flow_SignoffStatus" minOccurs="0"/>
-                <xsd:element ref="ns2:MediaServiceSearchProperties" minOccurs="0"/>
-              </xsd:all>
-            </xsd:complexType>
-          </xsd:element>
-        </xsd:sequence>
-      </xsd:complexType>
-    </xsd:element>
-  </xsd:schema>
-  <xsd:schema xmlns:xsd="http://www.w3.org/2001/XMLSchema" xmlns:xs="http://www.w3.org/2001/XMLSchema" xmlns:dms="http://schemas.microsoft.com/office/2006/documentManagement/types" xmlns:pc="http://schemas.microsoft.com/office/infopath/2007/PartnerControls" targetNamespace="c44ab56d-57f8-4a14-86db-a39667906be8" elementFormDefault="qualified">
-    <xsd:import namespace="http://schemas.microsoft.com/office/2006/documentManagement/types"/>
-    <xsd:import namespace="http://schemas.microsoft.com/office/infopath/2007/PartnerControls"/>
-    <xsd:element name="Category" ma:index="8" nillable="true" ma:displayName="Category" ma:format="Dropdown" ma:indexed="true" ma:internalName="Category">
-      <xsd:simpleType>
-        <xsd:restriction base="dms:Text">
-          <xsd:maxLength value="255"/>
-        </xsd:restriction>
-      </xsd:simpleType>
-    </xsd:element>
-    <xsd:element name="Department" ma:index="9" nillable="true" ma:displayName="Department" ma:format="Dropdown" ma:internalName="Department">
-      <xsd:simpleType>
-        <xsd:restriction base="dms:Text">
-          <xsd:maxLength value="255"/>
-        </xsd:restriction>
-      </xsd:simpleType>
-    </xsd:element>
-    <xsd:element name="DocumentType" ma:index="10" nillable="true" ma:displayName="Document Type" ma:format="Dropdown" ma:indexed="true" ma:internalName="DocumentType">
-      <xsd:simpleType>
-        <xsd:restriction base="dms:Text">
-          <xsd:maxLength value="255"/>
-        </xsd:restriction>
-      </xsd:simpleType>
-    </xsd:element>
-    <xsd:element name="MediaServiceMetadata" ma:index="24" nillable="true" ma:displayName="MediaServiceMetadata" ma:hidden="true" ma:internalName="MediaServiceMetadata" ma:readOnly="true">
-      <xsd:simpleType>
-        <xsd:restriction base="dms:Note"/>
-      </xsd:simpleType>
-    </xsd:element>
-    <xsd:element name="MediaServiceFastMetadata" ma:index="25" nillable="true" ma:displayName="MediaServiceFastMetadata" ma:hidden="true" ma:internalName="MediaServiceFastMetadata" ma:readOnly="true">
-      <xsd:simpleType>
-        <xsd:restriction base="dms:Note"/>
-      </xsd:simpleType>
-    </xsd:element>
-    <xsd:element name="MediaServiceObjectDetectorVersions" ma:index="26" nillable="true" ma:displayName="MediaServiceObjectDetectorVersions" ma:hidden="true" ma:indexed="true" ma:internalName="MediaServiceObjectDetectorVersions" ma:readOnly="true">
-      <xsd:simpleType>
-        <xsd:restriction base="dms:Text"/>
-      </xsd:simpleType>
-    </xsd:element>
-    <xsd:element name="lcf76f155ced4ddcb4097134ff3c332f" ma:index="28" nillable="true" ma:taxonomy="true" ma:internalName="lcf76f155ced4ddcb4097134ff3c332f" ma:taxonomyFieldName="MediaServiceImageTags" ma:displayName="Image Tags" ma:readOnly="false" ma:fieldId="{5cf76f15-5ced-4ddc-b409-7134ff3c332f}" ma:taxonomyMulti="true" ma:sspId="54dc490e-0ba4-43e8-b334-a6bff8b18b78" ma:termSetId="09814cd3-568e-fe90-9814-8d621ff8fb84" ma:anchorId="fba54fb3-c3e1-fe81-a776-ca4b69148c4d" ma:open="true" ma:isKeyword="false">
-      <xsd:complexType>
-        <xsd:sequence>
-          <xsd:element ref="pc:Terms" minOccurs="0" maxOccurs="1"/>
-        </xsd:sequence>
-      </xsd:complexType>
-    </xsd:element>
-    <xsd:element name="MediaServiceGenerationTime" ma:index="29" nillable="true" ma:displayName="MediaServiceGenerationTime" ma:hidden="true" ma:internalName="MediaServiceGenerationTime" ma:readOnly="true">
-      <xsd:simpleType>
-        <xsd:restriction base="dms:Text"/>
-      </xsd:simpleType>
-    </xsd:element>
-    <xsd:element name="MediaServiceEventHashCode" ma:index="30" nillable="true" ma:displayName="MediaServiceEventHashCode" ma:hidden="true" ma:internalName="MediaServiceEventHashCode" ma:readOnly="true">
-      <xsd:simpleType>
-        <xsd:restriction base="dms:Text"/>
-      </xsd:simpleType>
-    </xsd:element>
-    <xsd:element name="MediaServiceDateTaken" ma:index="31" nillable="true" ma:displayName="MediaServiceDateTaken" ma:hidden="true" ma:indexed="true" ma:internalName="MediaServiceDateTaken" ma:readOnly="true">
-      <xsd:simpleType>
-        <xsd:restriction base="dms:Text"/>
-      </xsd:simpleType>
-    </xsd:element>
-    <xsd:element name="MediaLengthInSeconds" ma:index="32" nillable="true" ma:displayName="MediaLengthInSeconds" ma:hidden="true" ma:internalName="MediaLengthInSeconds" ma:readOnly="true">
-      <xsd:simpleType>
-        <xsd:restriction base="dms:Unknown"/>
-      </xsd:simpleType>
-    </xsd:element>
-    <xsd:element name="MediaServiceOCR" ma:index="33" nillable="true" ma:displayName="Extracted Text" ma:internalName="MediaServiceOCR" ma:readOnly="true">
-      <xsd:simpleType>
-        <xsd:restriction base="dms:Note">
-          <xsd:maxLength value="255"/>
-        </xsd:restriction>
-      </xsd:simpleType>
-    </xsd:element>
-    <xsd:element name="MediaServiceLocation" ma:index="34" nillable="true" ma:displayName="Location" ma:description="" ma:indexed="true" ma:internalName="MediaServiceLocation" ma:readOnly="true">
-      <xsd:simpleType>
-        <xsd:restriction base="dms:Text"/>
-      </xsd:simpleType>
-    </xsd:element>
-    <xsd:element name="_Flow_SignoffStatus" ma:index="35" nillable="true" ma:displayName="Sign-off status" ma:internalName="Sign_x002d_off_x0020_status">
-      <xsd:simpleType>
-        <xsd:restriction base="dms:Text"/>
-      </xsd:simpleType>
-    </xsd:element>
-    <xsd:element name="MediaServiceSearchProperties" ma:index="36" nillable="true" ma:displayName="MediaServiceSearchProperties" ma:hidden="true" ma:internalName="MediaServiceSearchProperties" ma:readOnly="true">
-      <xsd:simpleType>
-        <xsd:restriction base="dms:Note"/>
-      </xsd:simpleType>
-    </xsd:element>
-  </xsd:schema>
-  <xsd:schema xmlns:xsd="http://www.w3.org/2001/XMLSchema" xmlns:xs="http://www.w3.org/2001/XMLSchema" xmlns:dms="http://schemas.microsoft.com/office/2006/documentManagement/types" xmlns:pc="http://schemas.microsoft.com/office/infopath/2007/PartnerControls" targetNamespace="bbb6251c-984c-4fcb-9547-f40f6d5e63ff" elementFormDefault="qualified">
-    <xsd:import namespace="http://schemas.microsoft.com/office/2006/documentManagement/types"/>
-    <xsd:import namespace="http://schemas.microsoft.com/office/infopath/2007/PartnerControls"/>
-    <xsd:element name="k04f27a462bd4c45a610623ab03d8a6b" ma:index="12" nillable="true" ma:taxonomy="true" ma:internalName="k04f27a462bd4c45a610623ab03d8a6b" ma:taxonomyFieldName="pmDivision" ma:displayName="Division" ma:readOnly="false" ma:default="-1;#Business Ventures|771822a9-08f4-4b0c-b044-94205102db1e" ma:fieldId="{404f27a4-62bd-4c45-a610-623ab03d8a6b}" ma:sspId="54dc490e-0ba4-43e8-b334-a6bff8b18b78" ma:termSetId="d91d20d7-c3b4-42e2-a4f8-5eca3df6795d" ma:anchorId="00000000-0000-0000-0000-000000000000" ma:open="false" ma:isKeyword="false">
-      <xsd:complexType>
-        <xsd:sequence>
-          <xsd:element ref="pc:Terms" minOccurs="0" maxOccurs="1"/>
-        </xsd:sequence>
-      </xsd:complexType>
-    </xsd:element>
-    <xsd:element name="TaxCatchAll" ma:index="13" nillable="true" ma:displayName="Taxonomy Catch All Column" ma:hidden="true" ma:list="{f01ed893-b677-4de5-8b6b-0c6819b6e06b}" ma:internalName="TaxCatchAll" ma:showField="CatchAllData" ma:web="bbb6251c-984c-4fcb-9547-f40f6d5e63ff">
-      <xsd:complexType>
-        <xsd:complexContent>
-          <xsd:extension base="dms:MultiChoiceLookup">
-            <xsd:sequence>
-              <xsd:element name="Value" type="dms:Lookup" maxOccurs="unbounded" minOccurs="0" nillable="true"/>
-            </xsd:sequence>
-          </xsd:extension>
-        </xsd:complexContent>
-      </xsd:complexType>
-    </xsd:element>
-    <xsd:element name="nb65ac56c571489cbc31094d7b888b19" ma:index="15" nillable="true" ma:taxonomy="true" ma:internalName="nb65ac56c571489cbc31094d7b888b19" ma:taxonomyFieldName="pmDepartment" ma:displayName="Department" ma:readOnly="false" ma:default="-1;#Pathology|4a117755-78ff-4a2c-8e21-a559b22b64dd" ma:fieldId="{7b65ac56-c571-489c-bc31-094d7b888b19}" ma:sspId="54dc490e-0ba4-43e8-b334-a6bff8b18b78" ma:termSetId="4d67b9e8-cf21-4aa6-83ce-5e4d67120ab4" ma:anchorId="00000000-0000-0000-0000-000000000000" ma:open="false" ma:isKeyword="false">
-      <xsd:complexType>
-        <xsd:sequence>
-          <xsd:element ref="pc:Terms" minOccurs="0" maxOccurs="1"/>
-        </xsd:sequence>
-      </xsd:complexType>
-    </xsd:element>
-    <xsd:element name="b29dd6ef633047bba64c76c6e215692a" ma:index="17" nillable="true" ma:taxonomy="true" ma:internalName="b29dd6ef633047bba64c76c6e215692a" ma:taxonomyFieldName="pmAudienceMembers" ma:displayName="Audience and Members" ma:readOnly="false" ma:default="-1;#Internal|2b22734e-9cea-437f-97a4-653416044446" ma:fieldId="{b29dd6ef-6330-47bb-a64c-76c6e215692a}" ma:sspId="54dc490e-0ba4-43e8-b334-a6bff8b18b78" ma:termSetId="62add7b9-57bd-432c-8733-d6a6f14c7fdd" ma:anchorId="00000000-0000-0000-0000-000000000000" ma:open="false" ma:isKeyword="false">
-      <xsd:complexType>
-        <xsd:sequence>
-          <xsd:element ref="pc:Terms" minOccurs="0" maxOccurs="1"/>
-        </xsd:sequence>
-      </xsd:complexType>
-    </xsd:element>
-    <xsd:element name="i77a2d63ec754e4dbbf13ee1f809aa62" ma:index="19" nillable="true" ma:taxonomy="true" ma:internalName="i77a2d63ec754e4dbbf13ee1f809aa62" ma:taxonomyFieldName="pmStream" ma:displayName="Stream" ma:readOnly="false" ma:default="-1;#N/A|77aac54e-7746-4232-91ae-96cfc2b44f19" ma:fieldId="{277a2d63-ec75-4e4d-bbf1-3ee1f809aa62}" ma:sspId="54dc490e-0ba4-43e8-b334-a6bff8b18b78" ma:termSetId="1fc35126-0094-4f5b-885a-83fbff8cec4a" ma:anchorId="00000000-0000-0000-0000-000000000000" ma:open="false" ma:isKeyword="false">
-      <xsd:complexType>
-        <xsd:sequence>
-          <xsd:element ref="pc:Terms" minOccurs="0" maxOccurs="1"/>
-        </xsd:sequence>
-      </xsd:complexType>
-    </xsd:element>
-    <xsd:element name="b918a6e12641485a9ca8c2e70b4558c0" ma:index="21" nillable="true" ma:taxonomy="true" ma:internalName="b918a6e12641485a9ca8c2e70b4558c0" ma:taxonomyFieldName="pmDataCategory" ma:displayName="Data Category" ma:readOnly="false" ma:default="-1;#Operational|150389d9-0463-4c4a-b800-fb182dbb9bcb" ma:fieldId="{b918a6e1-2641-485a-9ca8-c2e70b4558c0}" ma:sspId="54dc490e-0ba4-43e8-b334-a6bff8b18b78" ma:termSetId="9fd63634-52d1-4d2f-b379-de98110987c9" ma:anchorId="00000000-0000-0000-0000-000000000000" ma:open="false" ma:isKeyword="false">
-      <xsd:complexType>
-        <xsd:sequence>
-          <xsd:element ref="pc:Terms" minOccurs="0" maxOccurs="1"/>
-        </xsd:sequence>
-      </xsd:complexType>
-    </xsd:element>
-    <xsd:element name="pmCostCentre" ma:index="22" nillable="true" ma:displayName="Cost Centre" ma:default="" ma:internalName="pmCostCentre" ma:readOnly="false">
-      <xsd:simpleType>
-        <xsd:restriction base="dms:Text"/>
-      </xsd:simpleType>
-    </xsd:element>
-    <xsd:element name="NavigatorClassification" ma:index="23" nillable="true" ma:displayName="Site Classification" ma:default="Team Workspace" ma:internalName="NavigatorClassification" ma:readOnly="true">
-      <xsd:simpleType>
-        <xsd:restriction base="dms:Text"/>
-      </xsd:simpleType>
-    </xsd:element>
-  </xsd:schema>
-  <xsd:schema xmlns="http://schemas.openxmlformats.org/package/2006/metadata/core-properties" xmlns:xsd="http://www.w3.org/2001/XMLSchema" xmlns:xsi="http://www.w3.org/2001/XMLSchema-instance" xmlns:dc="http://purl.org/dc/elements/1.1/" xmlns:dcterms="http://purl.org/dc/terms/" xmlns:odoc="http://schemas.microsoft.com/internal/obd" targetNamespace="http://schemas.openxmlformats.org/package/2006/metadata/core-properties" elementFormDefault="qualified" attributeFormDefault="unqualified" blockDefault="#all">
-    <xsd:import namespace="http://purl.org/dc/elements/1.1/" schemaLocation="http://dublincore.org/schemas/xmls/qdc/2003/04/02/dc.xsd"/>
-    <xsd:import namespace="http://purl.org/dc/terms/" schemaLocation="http://dublincore.org/schemas/xmls/qdc/2003/04/02/dcterms.xsd"/>
-    <xsd:element name="coreProperties" type="CT_coreProperties"/>
-    <xsd:complexType name="CT_coreProperties">
-      <xsd:all>
-        <xsd:element ref="dc:creator" minOccurs="0" maxOccurs="1"/>
-        <xsd:element ref="dcterms:created" minOccurs="0" maxOccurs="1"/>
-        <xsd:element ref="dc:identifier" minOccurs="0" maxOccurs="1"/>
-        <xsd:element name="contentType" minOccurs="0" maxOccurs="1" type="xsd:string" ma:index="0" ma:displayName="Content Type"/>
-        <xsd:element ref="dc:title" minOccurs="0" maxOccurs="1" ma:index="4" ma:displayName="Title"/>
-        <xsd:element ref="dc:subject" minOccurs="0" maxOccurs="1"/>
-        <xsd:element ref="dc:description" minOccurs="0" maxOccurs="1"/>
-        <xsd:element name="keywords" minOccurs="0" maxOccurs="1" type="xsd:string"/>
-        <xsd:element ref="dc:language" minOccurs="0" maxOccurs="1"/>
-        <xsd:element name="category" minOccurs="0" maxOccurs="1" type="xsd:string"/>
-        <xsd:element name="version" minOccurs="0" maxOccurs="1" type="xsd:string"/>
-        <xsd:element name="revision" minOccurs="0" maxOccurs="1" type="xsd:string">
-          <xsd:annotation>
-            <xsd:documentation>
-                        This value indicates the number of saves or revisions. The application is responsible for updating this value after each revision.
-                    </xsd:documentation>
-          </xsd:annotation>
-        </xsd:element>
-        <xsd:element name="lastModifiedBy" minOccurs="0" maxOccurs="1" type="xsd:string"/>
-        <xsd:element ref="dcterms:modified" minOccurs="0" maxOccurs="1"/>
-        <xsd:element name="contentStatus" minOccurs="0" maxOccurs="1" type="xsd:string"/>
-      </xsd:all>
-    </xsd:complexType>
-  </xsd:schema>
-  <xs:schema xmlns:pc="http://schemas.microsoft.com/office/infopath/2007/PartnerControls" xmlns:xs="http://www.w3.org/2001/XMLSchema" targetNamespace="http://schemas.microsoft.com/office/infopath/2007/PartnerControls" elementFormDefault="qualified" attributeFormDefault="unqualified">
-    <xs:element name="Person">
-      <xs:complexType>
-        <xs:sequence>
-          <xs:element ref="pc:DisplayName" minOccurs="0"/>
-          <xs:element ref="pc:AccountId" minOccurs="0"/>
-          <xs:element ref="pc:AccountType" minOccurs="0"/>
-        </xs:sequence>
-      </xs:complexType>
-    </xs:element>
-    <xs:element name="DisplayName" type="xs:string"/>
-    <xs:element name="AccountId" type="xs:string"/>
-    <xs:element name="AccountType" type="xs:string"/>
-    <xs:element name="BDCAssociatedEntity">
-      <xs:complexType>
-        <xs:sequence>
-          <xs:element ref="pc:BDCEntity" minOccurs="0" maxOccurs="unbounded"/>
-        </xs:sequence>
-        <xs:attribute ref="pc:EntityNamespace"/>
-        <xs:attribute ref="pc:EntityName"/>
-        <xs:attribute ref="pc:SystemInstanceName"/>
-        <xs:attribute ref="pc:AssociationName"/>
-      </xs:complexType>
-    </xs:element>
-    <xs:attribute name="EntityNamespace" type="xs:string"/>
-    <xs:attribute name="EntityName" type="xs:string"/>
-    <xs:attribute name="SystemInstanceName" type="xs:string"/>
-    <xs:attribute name="AssociationName" type="xs:string"/>
-    <xs:element name="BDCEntity">
-      <xs:complexType>
-        <xs:sequence>
-          <xs:element ref="pc:EntityDisplayName" minOccurs="0"/>
-          <xs:element ref="pc:EntityInstanceReference" minOccurs="0"/>
-          <xs:element ref="pc:EntityId1" minOccurs="0"/>
-          <xs:element ref="pc:EntityId2" minOccurs="0"/>
-          <xs:element ref="pc:EntityId3" minOccurs="0"/>
-          <xs:element ref="pc:EntityId4" minOccurs="0"/>
-          <xs:element ref="pc:EntityId5" minOccurs="0"/>
-        </xs:sequence>
-      </xs:complexType>
-    </xs:element>
-    <xs:element name="EntityDisplayName" type="xs:string"/>
-    <xs:element name="EntityInstanceReference" type="xs:string"/>
-    <xs:element name="EntityId1" type="xs:string"/>
-    <xs:element name="EntityId2" type="xs:string"/>
-    <xs:element name="EntityId3" type="xs:string"/>
-    <xs:element name="EntityId4" type="xs:string"/>
-    <xs:element name="EntityId5" type="xs:string"/>
-    <xs:element name="Terms">
-      <xs:complexType>
-        <xs:sequence>
-          <xs:element ref="pc:TermInfo" minOccurs="0" maxOccurs="unbounded"/>
-        </xs:sequence>
-      </xs:complexType>
-    </xs:element>
-    <xs:element name="TermInfo">
-      <xs:complexType>
-        <xs:sequence>
-          <xs:element ref="pc:TermName" minOccurs="0"/>
-          <xs:element ref="pc:TermId" minOccurs="0"/>
-        </xs:sequence>
-      </xs:complexType>
-    </xs:element>
-    <xs:element name="TermName" type="xs:string"/>
-    <xs:element name="TermId" type="xs:string"/>
-  </xs:schema>
-</ct:contentTypeSchema>
-</file>
-
-<file path=customXml/itemProps1.xml><?xml version="1.0" encoding="utf-8"?>
-<ds:datastoreItem xmlns:ds="http://schemas.openxmlformats.org/officeDocument/2006/customXml" ds:itemID="{C5498546-0A19-452D-B2B3-587CB1FBB318}">
-  <ds:schemaRefs>
-    <ds:schemaRef ds:uri="http://schemas.microsoft.com/office/2006/metadata/properties"/>
-    <ds:schemaRef ds:uri="http://schemas.microsoft.com/office/infopath/2007/PartnerControls"/>
-    <ds:schemaRef ds:uri="c44ab56d-57f8-4a14-86db-a39667906be8"/>
-    <ds:schemaRef ds:uri="bbb6251c-984c-4fcb-9547-f40f6d5e63ff"/>
-  </ds:schemaRefs>
-</ds:datastoreItem>
-</file>
-
-<file path=customXml/itemProps2.xml><?xml version="1.0" encoding="utf-8"?>
-<ds:datastoreItem xmlns:ds="http://schemas.openxmlformats.org/officeDocument/2006/customXml" ds:itemID="{4E8F1B29-E867-47F0-99A7-B4FDE13E6929}">
-  <ds:schemaRefs>
-    <ds:schemaRef ds:uri="http://schemas.microsoft.com/sharepoint/v3/contenttype/forms"/>
-  </ds:schemaRefs>
-</ds:datastoreItem>
-</file>
-
-<file path=customXml/itemProps3.xml><?xml version="1.0" encoding="utf-8"?>
-<ds:datastoreItem xmlns:ds="http://schemas.openxmlformats.org/officeDocument/2006/customXml" ds:itemID="{9C6E7E90-C6DE-4700-A7A5-960B0C0FC7D3}">
-  <ds:schemaRefs>
-    <ds:schemaRef ds:uri="http://schemas.openxmlformats.org/officeDocument/2006/bibliography"/>
-  </ds:schemaRefs>
-</ds:datastoreItem>
-</file>
-
-<file path=customXml/itemProps4.xml><?xml version="1.0" encoding="utf-8"?>
-<ds:datastoreItem xmlns:ds="http://schemas.openxmlformats.org/officeDocument/2006/customXml" ds:itemID="{7CD59CFB-C8AE-45FD-B73C-2A8A44C63C56}">
-  <ds:schemaRefs>
-    <ds:schemaRef ds:uri="http://schemas.microsoft.com/office/2006/metadata/contentType"/>
-    <ds:schemaRef ds:uri="http://schemas.microsoft.com/office/2006/metadata/properties/metaAttributes"/>
-    <ds:schemaRef ds:uri="http://www.w3.org/2001/XMLSchema"/>
-    <ds:schemaRef ds:uri="http://schemas.microsoft.com/office/2006/metadata/properties"/>
-    <ds:schemaRef ds:uri="c44ab56d-57f8-4a14-86db-a39667906be8"/>
-    <ds:schemaRef ds:uri="bbb6251c-984c-4fcb-9547-f40f6d5e63ff"/>
-    <ds:schemaRef ds:uri="http://schemas.microsoft.com/office/2006/documentManagement/types"/>
-    <ds:schemaRef ds:uri="http://schemas.microsoft.com/office/infopath/2007/PartnerControls"/>
-    <ds:schemaRef ds:uri="http://schemas.openxmlformats.org/package/2006/metadata/core-properties"/>
-    <ds:schemaRef ds:uri="http://purl.org/dc/elements/1.1/"/>
-    <ds:schemaRef ds:uri="http://purl.org/dc/terms/"/>
-    <ds:schemaRef ds:uri="http://schemas.microsoft.com/internal/obd"/>
-  </ds:schemaRefs>
-</ds:datastoreItem>
 </file>
</xml_diff>